<commit_message>
Pré-finalisation de la convention et analyse des besoins
</commit_message>
<xml_diff>
--- a/Entreprenariat/Soganatsu Studios World Editor/Analyse des besoins.docx
+++ b/Entreprenariat/Soganatsu Studios World Editor/Analyse des besoins.docx
@@ -29,60 +29,120 @@
           <w:color w:val="FF0000"/>
           <w:sz w:val="22"/>
         </w:rPr>
-        <w:t xml:space="preserve"> dans SSWE</w:t>
-      </w:r>
-    </w:p>
-    <w:p>
-      <w:pPr>
-        <w:spacing w:after="200" w:line="276" w:lineRule="auto"/>
-        <w:rPr>
-          <w:rFonts w:ascii="Calibri" w:eastAsia="Calibri" w:hAnsi="Calibri" w:cs="Calibri"/>
-          <w:sz w:val="22"/>
-        </w:rPr>
-      </w:pPr>
-    </w:p>
-    <w:p>
-      <w:pPr>
-        <w:spacing w:after="200" w:line="276" w:lineRule="auto"/>
-        <w:rPr>
-          <w:rFonts w:ascii="Calibri" w:eastAsia="Calibri" w:hAnsi="Calibri" w:cs="Calibri"/>
-          <w:sz w:val="22"/>
-        </w:rPr>
-      </w:pPr>
-      <w:r>
-        <w:rPr>
-          <w:rFonts w:ascii="Calibri" w:eastAsia="Calibri" w:hAnsi="Calibri" w:cs="Calibri"/>
-          <w:sz w:val="22"/>
+        <w:t xml:space="preserve"> </w:t>
+      </w:r>
+      <w:r>
+        <w:rPr>
+          <w:rFonts w:ascii="Calibri" w:eastAsia="Calibri" w:hAnsi="Calibri" w:cs="Calibri"/>
+          <w:b/>
+          <w:color w:val="FF0000"/>
+          <w:sz w:val="22"/>
+        </w:rPr>
+        <w:t>pour</w:t>
+      </w:r>
+      <w:r>
+        <w:rPr>
+          <w:rFonts w:ascii="Calibri" w:eastAsia="Calibri" w:hAnsi="Calibri" w:cs="Calibri"/>
+          <w:b/>
+          <w:color w:val="FF0000"/>
+          <w:sz w:val="22"/>
+        </w:rPr>
+        <w:t xml:space="preserve"> SSWE</w:t>
+      </w:r>
+      <w:r>
+        <w:rPr>
+          <w:rFonts w:ascii="Calibri" w:eastAsia="Calibri" w:hAnsi="Calibri" w:cs="Calibri"/>
+          <w:b/>
+          <w:color w:val="FF0000"/>
+          <w:sz w:val="22"/>
+        </w:rPr>
+        <w:t xml:space="preserve"> au sein de Soganatsu Studios France</w:t>
+      </w:r>
+    </w:p>
+    <w:p>
+      <w:pPr>
+        <w:spacing w:after="200" w:line="276" w:lineRule="auto"/>
+        <w:rPr>
+          <w:rFonts w:ascii="Calibri" w:eastAsia="Calibri" w:hAnsi="Calibri" w:cs="Calibri"/>
+          <w:b/>
+          <w:color w:val="8064A2" w:themeColor="accent4"/>
+          <w:sz w:val="22"/>
+          <w:u w:val="single"/>
+        </w:rPr>
+      </w:pPr>
+      <w:r>
+        <w:rPr>
+          <w:rFonts w:ascii="Calibri" w:eastAsia="Calibri" w:hAnsi="Calibri" w:cs="Calibri"/>
+          <w:b/>
+          <w:color w:val="8064A2" w:themeColor="accent4"/>
+          <w:sz w:val="22"/>
+          <w:u w:val="single"/>
         </w:rPr>
         <w:t>Gestion de terrain</w:t>
       </w:r>
       <w:r>
         <w:rPr>
           <w:rFonts w:ascii="Calibri" w:eastAsia="Calibri" w:hAnsi="Calibri" w:cs="Calibri"/>
-          <w:sz w:val="22"/>
+          <w:b/>
+          <w:color w:val="8064A2" w:themeColor="accent4"/>
+          <w:sz w:val="22"/>
+          <w:u w:val="single"/>
         </w:rPr>
         <w:t>s</w:t>
       </w:r>
       <w:r>
         <w:rPr>
           <w:rFonts w:ascii="Calibri" w:eastAsia="Calibri" w:hAnsi="Calibri" w:cs="Calibri"/>
-          <w:sz w:val="22"/>
-        </w:rPr>
-        <w:t xml:space="preserve"> : </w:t>
-      </w:r>
-      <w:r>
-        <w:rPr>
-          <w:rFonts w:ascii="Calibri" w:eastAsia="Calibri" w:hAnsi="Calibri" w:cs="Calibri"/>
-          <w:sz w:val="22"/>
-        </w:rPr>
-        <w:t>(</w:t>
-      </w:r>
-      <w:r>
-        <w:rPr>
-          <w:rFonts w:ascii="Calibri" w:eastAsia="Calibri" w:hAnsi="Calibri" w:cs="Calibri"/>
-          <w:sz w:val="22"/>
-        </w:rPr>
-        <w:t>Très gros travail</w:t>
+          <w:b/>
+          <w:color w:val="8064A2" w:themeColor="accent4"/>
+          <w:sz w:val="22"/>
+          <w:u w:val="single"/>
+        </w:rPr>
+        <w:t> :</w:t>
+      </w:r>
+    </w:p>
+    <w:p>
+      <w:pPr>
+        <w:pStyle w:val="ListParagraph"/>
+        <w:numPr>
+          <w:ilvl w:val="0"/>
+          <w:numId w:val="1"/>
+        </w:numPr>
+        <w:spacing w:after="200" w:line="276" w:lineRule="auto"/>
+        <w:rPr>
+          <w:rFonts w:ascii="Calibri" w:eastAsia="Calibri" w:hAnsi="Calibri" w:cs="Calibri"/>
+          <w:b/>
+          <w:color w:val="8064A2" w:themeColor="accent4"/>
+          <w:sz w:val="22"/>
+        </w:rPr>
+      </w:pPr>
+      <w:r>
+        <w:rPr>
+          <w:rFonts w:ascii="Calibri" w:eastAsia="Calibri" w:hAnsi="Calibri" w:cs="Calibri"/>
+          <w:sz w:val="22"/>
+        </w:rPr>
+        <w:t>Création</w:t>
+      </w:r>
+      <w:r>
+        <w:rPr>
+          <w:rFonts w:ascii="Calibri" w:eastAsia="Calibri" w:hAnsi="Calibri" w:cs="Calibri"/>
+          <w:sz w:val="22"/>
+        </w:rPr>
+        <w:t>, management</w:t>
+      </w:r>
+      <w:r>
+        <w:rPr>
+          <w:rFonts w:ascii="Calibri" w:eastAsia="Calibri" w:hAnsi="Calibri" w:cs="Calibri"/>
+          <w:sz w:val="22"/>
+        </w:rPr>
+        <w:t xml:space="preserve"> (en 2D pour bonne vue globale</w:t>
+      </w:r>
+      <w:r>
+        <w:rPr>
+          <w:rFonts w:ascii="Calibri" w:eastAsia="Calibri" w:hAnsi="Calibri" w:cs="Calibri"/>
+          <w:sz w:val="22"/>
+        </w:rPr>
+        <w:t xml:space="preserve"> du dessus</w:t>
       </w:r>
       <w:r>
         <w:rPr>
@@ -96,160 +156,1933 @@
           <w:rFonts w:ascii="Calibri" w:eastAsia="Calibri" w:hAnsi="Calibri" w:cs="Calibri"/>
           <w:sz w:val="22"/>
         </w:rPr>
+        <w:t xml:space="preserve"> et rendus</w:t>
+      </w:r>
+      <w:r>
+        <w:rPr>
+          <w:rFonts w:ascii="Calibri" w:eastAsia="Calibri" w:hAnsi="Calibri" w:cs="Calibri"/>
+          <w:sz w:val="22"/>
+        </w:rPr>
+        <w:t xml:space="preserve"> avancés</w:t>
+      </w:r>
+      <w:r>
+        <w:rPr>
+          <w:rFonts w:ascii="Calibri" w:eastAsia="Calibri" w:hAnsi="Calibri" w:cs="Calibri"/>
+          <w:sz w:val="22"/>
+        </w:rPr>
+        <w:t xml:space="preserve"> de terrains</w:t>
+      </w:r>
+      <w:r>
+        <w:rPr>
+          <w:rFonts w:ascii="Calibri" w:eastAsia="Calibri" w:hAnsi="Calibri" w:cs="Calibri"/>
+          <w:sz w:val="22"/>
+        </w:rPr>
+        <w:t xml:space="preserve"> complète</w:t>
+      </w:r>
+    </w:p>
+    <w:p>
+      <w:pPr>
+        <w:pStyle w:val="ListParagraph"/>
+        <w:numPr>
+          <w:ilvl w:val="0"/>
+          <w:numId w:val="1"/>
+        </w:numPr>
+        <w:spacing w:after="200" w:line="276" w:lineRule="auto"/>
+        <w:rPr>
+          <w:rFonts w:ascii="Calibri" w:eastAsia="Calibri" w:hAnsi="Calibri" w:cs="Calibri"/>
+          <w:b/>
+          <w:color w:val="8064A2" w:themeColor="accent4"/>
+          <w:sz w:val="22"/>
+        </w:rPr>
+      </w:pPr>
+      <w:r>
+        <w:rPr>
+          <w:rFonts w:ascii="Calibri" w:eastAsia="Calibri" w:hAnsi="Calibri" w:cs="Calibri"/>
+          <w:sz w:val="22"/>
+        </w:rPr>
+        <w:t xml:space="preserve">Méthodes de </w:t>
+      </w:r>
+      <w:proofErr w:type="spellStart"/>
+      <w:r>
+        <w:rPr>
+          <w:rFonts w:ascii="Calibri" w:eastAsia="Calibri" w:hAnsi="Calibri" w:cs="Calibri"/>
+          <w:sz w:val="22"/>
+        </w:rPr>
+        <w:t>texturing</w:t>
+      </w:r>
+      <w:proofErr w:type="spellEnd"/>
+      <w:r>
+        <w:rPr>
+          <w:rFonts w:ascii="Calibri" w:eastAsia="Calibri" w:hAnsi="Calibri" w:cs="Calibri"/>
+          <w:sz w:val="22"/>
+        </w:rPr>
+        <w:t xml:space="preserve"> </w:t>
+      </w:r>
+      <w:r>
+        <w:rPr>
+          <w:rFonts w:ascii="Calibri" w:eastAsia="Calibri" w:hAnsi="Calibri" w:cs="Calibri"/>
+          <w:sz w:val="22"/>
+        </w:rPr>
+        <w:t>pour le/les terrain(s)</w:t>
+      </w:r>
+      <w:r>
+        <w:rPr>
+          <w:rFonts w:ascii="Calibri" w:eastAsia="Calibri" w:hAnsi="Calibri" w:cs="Calibri"/>
+          <w:sz w:val="22"/>
+        </w:rPr>
+        <w:t xml:space="preserve">, </w:t>
+      </w:r>
+      <w:r>
+        <w:rPr>
+          <w:rFonts w:ascii="Calibri" w:eastAsia="Calibri" w:hAnsi="Calibri" w:cs="Calibri"/>
+          <w:sz w:val="22"/>
+        </w:rPr>
+        <w:t>matériau spécial comme le</w:t>
+      </w:r>
+      <w:r>
+        <w:rPr>
+          <w:rFonts w:ascii="Calibri" w:eastAsia="Calibri" w:hAnsi="Calibri" w:cs="Calibri"/>
+          <w:sz w:val="22"/>
+        </w:rPr>
+        <w:t xml:space="preserve"> </w:t>
+      </w:r>
+      <w:r>
+        <w:rPr>
+          <w:rFonts w:ascii="Calibri" w:eastAsia="Calibri" w:hAnsi="Calibri" w:cs="Calibri"/>
+          <w:sz w:val="22"/>
+        </w:rPr>
+        <w:t xml:space="preserve">« Terrain </w:t>
+      </w:r>
+      <w:proofErr w:type="spellStart"/>
+      <w:r>
+        <w:rPr>
+          <w:rFonts w:ascii="Calibri" w:eastAsia="Calibri" w:hAnsi="Calibri" w:cs="Calibri"/>
+          <w:sz w:val="22"/>
+        </w:rPr>
+        <w:t>Splatting</w:t>
+      </w:r>
+      <w:proofErr w:type="spellEnd"/>
+      <w:r>
+        <w:rPr>
+          <w:rFonts w:ascii="Calibri" w:eastAsia="Calibri" w:hAnsi="Calibri" w:cs="Calibri"/>
+          <w:sz w:val="22"/>
+        </w:rPr>
+        <w:t> »</w:t>
+      </w:r>
+      <w:r>
+        <w:rPr>
+          <w:rFonts w:ascii="Calibri" w:eastAsia="Calibri" w:hAnsi="Calibri" w:cs="Calibri"/>
+          <w:sz w:val="22"/>
+        </w:rPr>
+        <w:t>, etc.</w:t>
+      </w:r>
+    </w:p>
+    <w:p>
+      <w:pPr>
+        <w:pStyle w:val="ListParagraph"/>
+        <w:numPr>
+          <w:ilvl w:val="0"/>
+          <w:numId w:val="1"/>
+        </w:numPr>
+        <w:spacing w:after="200" w:line="276" w:lineRule="auto"/>
+        <w:rPr>
+          <w:rFonts w:ascii="Calibri" w:eastAsia="Calibri" w:hAnsi="Calibri" w:cs="Calibri"/>
+          <w:b/>
+          <w:color w:val="8064A2" w:themeColor="accent4"/>
+          <w:sz w:val="22"/>
+        </w:rPr>
+      </w:pPr>
+      <w:r>
+        <w:rPr>
+          <w:rFonts w:ascii="Calibri" w:eastAsia="Calibri" w:hAnsi="Calibri" w:cs="Calibri"/>
+          <w:sz w:val="22"/>
+        </w:rPr>
+        <w:t>Terrains personnalisés :</w:t>
+      </w:r>
+    </w:p>
+    <w:p>
+      <w:pPr>
+        <w:pStyle w:val="ListParagraph"/>
+        <w:numPr>
+          <w:ilvl w:val="1"/>
+          <w:numId w:val="1"/>
+        </w:numPr>
+        <w:spacing w:after="200" w:line="276" w:lineRule="auto"/>
+        <w:rPr>
+          <w:rFonts w:ascii="Calibri" w:eastAsia="Calibri" w:hAnsi="Calibri" w:cs="Calibri"/>
+          <w:b/>
+          <w:color w:val="8064A2" w:themeColor="accent4"/>
+          <w:sz w:val="22"/>
+        </w:rPr>
+      </w:pPr>
+      <w:r>
+        <w:rPr>
+          <w:rFonts w:ascii="Calibri" w:eastAsia="Calibri" w:hAnsi="Calibri" w:cs="Calibri"/>
+          <w:sz w:val="22"/>
+        </w:rPr>
+        <w:t xml:space="preserve">Terrain Painting : Consiste à modifier les hauteurs du terrain. Partir d’un terrain plat </w:t>
+      </w:r>
+      <w:r>
+        <w:rPr>
+          <w:rFonts w:ascii="Calibri" w:eastAsia="Calibri" w:hAnsi="Calibri" w:cs="Calibri"/>
+          <w:sz w:val="22"/>
+        </w:rPr>
+        <w:t>de</w:t>
+      </w:r>
+      <w:r>
+        <w:rPr>
+          <w:rFonts w:ascii="Calibri" w:eastAsia="Calibri" w:hAnsi="Calibri" w:cs="Calibri"/>
+          <w:sz w:val="22"/>
+        </w:rPr>
+        <w:t xml:space="preserve"> taille x*x</w:t>
+      </w:r>
+      <w:r>
+        <w:rPr>
+          <w:rFonts w:ascii="Calibri" w:eastAsia="Calibri" w:hAnsi="Calibri" w:cs="Calibri"/>
+          <w:sz w:val="22"/>
+        </w:rPr>
+        <w:t xml:space="preserve"> puis </w:t>
+      </w:r>
+      <w:proofErr w:type="spellStart"/>
+      <w:r>
+        <w:rPr>
+          <w:rFonts w:ascii="Calibri" w:eastAsia="Calibri" w:hAnsi="Calibri" w:cs="Calibri"/>
+          <w:sz w:val="22"/>
+        </w:rPr>
+        <w:t>contruire</w:t>
+      </w:r>
+      <w:proofErr w:type="spellEnd"/>
+      <w:r>
+        <w:rPr>
+          <w:rFonts w:ascii="Calibri" w:eastAsia="Calibri" w:hAnsi="Calibri" w:cs="Calibri"/>
+          <w:sz w:val="22"/>
+        </w:rPr>
+        <w:t xml:space="preserve"> des collines, etc.</w:t>
+      </w:r>
+      <w:r>
+        <w:rPr>
+          <w:rFonts w:ascii="Calibri" w:eastAsia="Calibri" w:hAnsi="Calibri" w:cs="Calibri"/>
+          <w:sz w:val="22"/>
+        </w:rPr>
+        <w:t xml:space="preserve"> Application du « </w:t>
+      </w:r>
+      <w:proofErr w:type="spellStart"/>
+      <w:r>
+        <w:rPr>
+          <w:rFonts w:ascii="Calibri" w:eastAsia="Calibri" w:hAnsi="Calibri" w:cs="Calibri"/>
+          <w:sz w:val="22"/>
+        </w:rPr>
+        <w:t>triplanar</w:t>
+      </w:r>
+      <w:proofErr w:type="spellEnd"/>
+      <w:r>
+        <w:rPr>
+          <w:rFonts w:ascii="Calibri" w:eastAsia="Calibri" w:hAnsi="Calibri" w:cs="Calibri"/>
+          <w:sz w:val="22"/>
+        </w:rPr>
+        <w:t xml:space="preserve"> </w:t>
+      </w:r>
+      <w:proofErr w:type="spellStart"/>
+      <w:r>
+        <w:rPr>
+          <w:rFonts w:ascii="Calibri" w:eastAsia="Calibri" w:hAnsi="Calibri" w:cs="Calibri"/>
+          <w:sz w:val="22"/>
+        </w:rPr>
+        <w:t>mapping</w:t>
+      </w:r>
+      <w:proofErr w:type="spellEnd"/>
+      <w:r>
+        <w:rPr>
+          <w:rFonts w:ascii="Calibri" w:eastAsia="Calibri" w:hAnsi="Calibri" w:cs="Calibri"/>
+          <w:sz w:val="22"/>
+        </w:rPr>
+        <w:t> </w:t>
+      </w:r>
+      <w:proofErr w:type="spellStart"/>
+      <w:r>
+        <w:rPr>
+          <w:rFonts w:ascii="Calibri" w:eastAsia="Calibri" w:hAnsi="Calibri" w:cs="Calibri"/>
+          <w:sz w:val="22"/>
+        </w:rPr>
+        <w:t>shade</w:t>
+      </w:r>
+      <w:r>
+        <w:rPr>
+          <w:rFonts w:ascii="Calibri" w:eastAsia="Calibri" w:hAnsi="Calibri" w:cs="Calibri"/>
+          <w:sz w:val="22"/>
+        </w:rPr>
+        <w:t>r</w:t>
+      </w:r>
+      <w:proofErr w:type="spellEnd"/>
+      <w:r>
+        <w:rPr>
+          <w:rFonts w:ascii="Calibri" w:eastAsia="Calibri" w:hAnsi="Calibri" w:cs="Calibri"/>
+          <w:sz w:val="22"/>
+        </w:rPr>
+        <w:t xml:space="preserve"> </w:t>
+      </w:r>
+      <w:proofErr w:type="spellStart"/>
+      <w:r>
+        <w:rPr>
+          <w:rFonts w:ascii="Calibri" w:eastAsia="Calibri" w:hAnsi="Calibri" w:cs="Calibri"/>
+          <w:sz w:val="22"/>
+        </w:rPr>
+        <w:t>algorithm</w:t>
+      </w:r>
+      <w:proofErr w:type="spellEnd"/>
+      <w:r>
+        <w:rPr>
+          <w:rFonts w:ascii="Calibri" w:eastAsia="Calibri" w:hAnsi="Calibri" w:cs="Calibri"/>
+          <w:sz w:val="22"/>
+        </w:rPr>
+        <w:t> »</w:t>
+      </w:r>
+      <w:r>
+        <w:rPr>
+          <w:rFonts w:ascii="Calibri" w:eastAsia="Calibri" w:hAnsi="Calibri" w:cs="Calibri"/>
+          <w:sz w:val="22"/>
+        </w:rPr>
+        <w:t xml:space="preserve">, qui permet de </w:t>
+      </w:r>
+      <w:r>
+        <w:rPr>
+          <w:rFonts w:ascii="Calibri" w:eastAsia="Calibri" w:hAnsi="Calibri" w:cs="Calibri"/>
+          <w:sz w:val="22"/>
+        </w:rPr>
+        <w:t>personnaliser les textures à appliquer sur le terrain en fonction de la hauteur d’un point donné.</w:t>
+      </w:r>
+    </w:p>
+    <w:p>
+      <w:pPr>
+        <w:pStyle w:val="ListParagraph"/>
+        <w:numPr>
+          <w:ilvl w:val="1"/>
+          <w:numId w:val="1"/>
+        </w:numPr>
+        <w:spacing w:after="200" w:line="276" w:lineRule="auto"/>
+        <w:rPr>
+          <w:rFonts w:ascii="Calibri" w:eastAsia="Calibri" w:hAnsi="Calibri" w:cs="Calibri"/>
+          <w:b/>
+          <w:color w:val="8064A2" w:themeColor="accent4"/>
+          <w:sz w:val="22"/>
+        </w:rPr>
+      </w:pPr>
+      <w:r>
+        <w:rPr>
+          <w:rFonts w:ascii="Calibri" w:eastAsia="Calibri" w:hAnsi="Calibri" w:cs="Calibri"/>
+          <w:sz w:val="22"/>
+        </w:rPr>
+        <w:t>Terrain Caves : Consiste à creuser dans un terrain et ainsi pouvoi</w:t>
+      </w:r>
+      <w:r>
+        <w:rPr>
+          <w:rFonts w:ascii="Calibri" w:eastAsia="Calibri" w:hAnsi="Calibri" w:cs="Calibri"/>
+          <w:sz w:val="22"/>
+        </w:rPr>
+        <w:t>r par exemple creuser des caves, ou des grottes, très important et indispensable pour un gestionnaire de terrain complet, mais peut arriver après la version 1 de SSWE</w:t>
+      </w:r>
+    </w:p>
+    <w:p>
+      <w:pPr>
+        <w:pStyle w:val="ListParagraph"/>
+        <w:numPr>
+          <w:ilvl w:val="1"/>
+          <w:numId w:val="1"/>
+        </w:numPr>
+        <w:spacing w:after="200" w:line="276" w:lineRule="auto"/>
+        <w:rPr>
+          <w:rFonts w:ascii="Calibri" w:eastAsia="Calibri" w:hAnsi="Calibri" w:cs="Calibri"/>
+          <w:b/>
+          <w:color w:val="8064A2" w:themeColor="accent4"/>
+          <w:sz w:val="22"/>
+        </w:rPr>
+      </w:pPr>
+      <w:r>
+        <w:rPr>
+          <w:rFonts w:ascii="Calibri" w:eastAsia="Calibri" w:hAnsi="Calibri" w:cs="Calibri"/>
+          <w:sz w:val="22"/>
+        </w:rPr>
+        <w:t>Fournir des matériaux par défaut pour les terrains</w:t>
+      </w:r>
+    </w:p>
+    <w:p>
+      <w:pPr>
+        <w:pStyle w:val="ListParagraph"/>
+        <w:numPr>
+          <w:ilvl w:val="1"/>
+          <w:numId w:val="1"/>
+        </w:numPr>
+        <w:spacing w:after="200" w:line="276" w:lineRule="auto"/>
+        <w:rPr>
+          <w:rFonts w:ascii="Calibri" w:eastAsia="Calibri" w:hAnsi="Calibri" w:cs="Calibri"/>
+          <w:b/>
+          <w:color w:val="8064A2" w:themeColor="accent4"/>
+          <w:sz w:val="22"/>
+        </w:rPr>
+      </w:pPr>
+      <w:r>
+        <w:rPr>
+          <w:rFonts w:ascii="Calibri" w:eastAsia="Calibri" w:hAnsi="Calibri" w:cs="Calibri"/>
+          <w:sz w:val="22"/>
+        </w:rPr>
+        <w:t xml:space="preserve">Donner possibilité de partager un terrain en plusieurs parties soit </w:t>
+      </w:r>
+      <w:r>
+        <w:rPr>
+          <w:rFonts w:ascii="Calibri" w:eastAsia="Calibri" w:hAnsi="Calibri" w:cs="Calibri"/>
+          <w:sz w:val="22"/>
+        </w:rPr>
+        <w:t xml:space="preserve">plusieurs </w:t>
+      </w:r>
+      <w:r>
+        <w:rPr>
+          <w:rFonts w:ascii="Calibri" w:eastAsia="Calibri" w:hAnsi="Calibri" w:cs="Calibri"/>
+          <w:sz w:val="22"/>
+        </w:rPr>
+        <w:t>matériaux</w:t>
+      </w:r>
+      <w:r>
+        <w:rPr>
+          <w:rFonts w:ascii="Calibri" w:eastAsia="Calibri" w:hAnsi="Calibri" w:cs="Calibri"/>
+          <w:sz w:val="22"/>
+        </w:rPr>
+        <w:t>, pour un terrain</w:t>
+      </w:r>
+      <w:r>
+        <w:rPr>
+          <w:rFonts w:ascii="Calibri" w:eastAsia="Calibri" w:hAnsi="Calibri" w:cs="Calibri"/>
+          <w:sz w:val="22"/>
+        </w:rPr>
+        <w:t>.</w:t>
+      </w:r>
+    </w:p>
+    <w:p>
+      <w:pPr>
+        <w:pStyle w:val="ListParagraph"/>
+        <w:numPr>
+          <w:ilvl w:val="1"/>
+          <w:numId w:val="1"/>
+        </w:numPr>
+        <w:spacing w:after="200" w:line="276" w:lineRule="auto"/>
+        <w:rPr>
+          <w:rFonts w:ascii="Calibri" w:eastAsia="Calibri" w:hAnsi="Calibri" w:cs="Calibri"/>
+          <w:b/>
+          <w:color w:val="8064A2" w:themeColor="accent4"/>
+          <w:sz w:val="22"/>
+        </w:rPr>
+      </w:pPr>
+      <w:r>
+        <w:rPr>
+          <w:rFonts w:ascii="Calibri" w:eastAsia="Calibri" w:hAnsi="Calibri" w:cs="Calibri"/>
+          <w:sz w:val="22"/>
+        </w:rPr>
+        <w:t>Définir zones d’eau (fluides) pour exemples : chuts d’eau, lacs, etc.</w:t>
+      </w:r>
+    </w:p>
+    <w:p>
+      <w:pPr>
+        <w:pStyle w:val="ListParagraph"/>
+        <w:numPr>
+          <w:ilvl w:val="1"/>
+          <w:numId w:val="1"/>
+        </w:numPr>
+        <w:spacing w:after="200" w:line="276" w:lineRule="auto"/>
+        <w:rPr>
+          <w:rFonts w:ascii="Calibri" w:eastAsia="Calibri" w:hAnsi="Calibri" w:cs="Calibri"/>
+          <w:b/>
+          <w:color w:val="8064A2" w:themeColor="accent4"/>
+          <w:sz w:val="22"/>
+        </w:rPr>
+      </w:pPr>
+      <w:r>
+        <w:rPr>
+          <w:rFonts w:ascii="Calibri" w:eastAsia="Calibri" w:hAnsi="Calibri" w:cs="Calibri"/>
+          <w:sz w:val="22"/>
+        </w:rPr>
+        <w:t>Gestion de la végétation (arbres, herbe, etc.)</w:t>
+      </w:r>
+    </w:p>
+    <w:p>
+      <w:pPr>
+        <w:pStyle w:val="ListParagraph"/>
+        <w:numPr>
+          <w:ilvl w:val="2"/>
+          <w:numId w:val="1"/>
+        </w:numPr>
+        <w:spacing w:after="200" w:line="276" w:lineRule="auto"/>
+        <w:rPr>
+          <w:rFonts w:ascii="Calibri" w:eastAsia="Calibri" w:hAnsi="Calibri" w:cs="Calibri"/>
+          <w:b/>
+          <w:sz w:val="22"/>
+        </w:rPr>
+      </w:pPr>
+      <w:r>
+        <w:rPr>
+          <w:rFonts w:ascii="Calibri" w:eastAsia="Calibri" w:hAnsi="Calibri" w:cs="Calibri"/>
+          <w:sz w:val="22"/>
+        </w:rPr>
+        <w:t>Définir comment animer les arbres, herbe, etc.</w:t>
+      </w:r>
+      <w:r>
+        <w:rPr>
+          <w:rFonts w:ascii="Calibri" w:eastAsia="Calibri" w:hAnsi="Calibri" w:cs="Calibri"/>
+          <w:sz w:val="22"/>
+        </w:rPr>
+        <w:t xml:space="preserve"> et comment les construire.</w:t>
+      </w:r>
+    </w:p>
+    <w:p>
+      <w:pPr>
+        <w:pStyle w:val="ListParagraph"/>
+        <w:numPr>
+          <w:ilvl w:val="2"/>
+          <w:numId w:val="1"/>
+        </w:numPr>
+        <w:spacing w:after="200" w:line="276" w:lineRule="auto"/>
+        <w:rPr>
+          <w:rFonts w:ascii="Calibri" w:eastAsia="Calibri" w:hAnsi="Calibri" w:cs="Calibri"/>
+          <w:b/>
+          <w:color w:val="8064A2" w:themeColor="accent4"/>
+          <w:sz w:val="22"/>
+        </w:rPr>
+      </w:pPr>
+      <w:r>
+        <w:rPr>
+          <w:rFonts w:ascii="Calibri" w:eastAsia="Calibri" w:hAnsi="Calibri" w:cs="Calibri"/>
+          <w:sz w:val="22"/>
+        </w:rPr>
+        <w:t>Développer l’outil d’animation</w:t>
+      </w:r>
+    </w:p>
+    <w:p>
+      <w:pPr>
+        <w:pStyle w:val="ListParagraph"/>
+        <w:numPr>
+          <w:ilvl w:val="2"/>
+          <w:numId w:val="1"/>
+        </w:numPr>
+        <w:spacing w:after="200" w:line="276" w:lineRule="auto"/>
+        <w:rPr>
+          <w:rFonts w:ascii="Calibri" w:eastAsia="Calibri" w:hAnsi="Calibri" w:cs="Calibri"/>
+          <w:b/>
+          <w:color w:val="8064A2" w:themeColor="accent4"/>
+          <w:sz w:val="22"/>
+        </w:rPr>
+      </w:pPr>
+      <w:r>
+        <w:rPr>
+          <w:rFonts w:ascii="Calibri" w:eastAsia="Calibri" w:hAnsi="Calibri" w:cs="Calibri"/>
+          <w:sz w:val="22"/>
+        </w:rPr>
+        <w:t>Développer outils physiques liés au vent, etc.</w:t>
+      </w:r>
+    </w:p>
+    <w:p>
+      <w:pPr>
+        <w:pStyle w:val="ListParagraph"/>
+        <w:numPr>
+          <w:ilvl w:val="1"/>
+          <w:numId w:val="1"/>
+        </w:numPr>
+        <w:spacing w:after="200" w:line="276" w:lineRule="auto"/>
+        <w:rPr>
+          <w:rFonts w:ascii="Calibri" w:eastAsia="Calibri" w:hAnsi="Calibri" w:cs="Calibri"/>
+          <w:b/>
+          <w:color w:val="8064A2" w:themeColor="accent4"/>
+          <w:sz w:val="22"/>
+        </w:rPr>
+      </w:pPr>
+      <w:r>
+        <w:rPr>
+          <w:rFonts w:ascii="Calibri" w:eastAsia="Calibri" w:hAnsi="Calibri" w:cs="Calibri"/>
+          <w:sz w:val="22"/>
+        </w:rPr>
+        <w:t xml:space="preserve">Définir un </w:t>
+      </w:r>
+      <w:proofErr w:type="spellStart"/>
+      <w:r>
+        <w:rPr>
+          <w:rFonts w:ascii="Calibri" w:eastAsia="Calibri" w:hAnsi="Calibri" w:cs="Calibri"/>
+          <w:sz w:val="22"/>
+        </w:rPr>
+        <w:t>randomizer</w:t>
+      </w:r>
+      <w:proofErr w:type="spellEnd"/>
+      <w:r>
+        <w:rPr>
+          <w:rFonts w:ascii="Calibri" w:eastAsia="Calibri" w:hAnsi="Calibri" w:cs="Calibri"/>
+          <w:sz w:val="22"/>
+        </w:rPr>
+        <w:t xml:space="preserve"> de terrain :</w:t>
+      </w:r>
+    </w:p>
+    <w:p>
+      <w:pPr>
+        <w:pStyle w:val="ListParagraph"/>
+        <w:numPr>
+          <w:ilvl w:val="2"/>
+          <w:numId w:val="1"/>
+        </w:numPr>
+        <w:spacing w:after="200" w:line="276" w:lineRule="auto"/>
+        <w:rPr>
+          <w:rFonts w:ascii="Calibri" w:eastAsia="Calibri" w:hAnsi="Calibri" w:cs="Calibri"/>
+          <w:b/>
+          <w:color w:val="8064A2" w:themeColor="accent4"/>
+          <w:sz w:val="22"/>
+        </w:rPr>
+      </w:pPr>
+      <w:r>
+        <w:rPr>
+          <w:rFonts w:ascii="Calibri" w:eastAsia="Calibri" w:hAnsi="Calibri" w:cs="Calibri"/>
+          <w:sz w:val="22"/>
+        </w:rPr>
+        <w:t>Génération de terrain aléatoire</w:t>
+      </w:r>
+    </w:p>
+    <w:p>
+      <w:pPr>
+        <w:pStyle w:val="ListParagraph"/>
+        <w:numPr>
+          <w:ilvl w:val="2"/>
+          <w:numId w:val="1"/>
+        </w:numPr>
+        <w:spacing w:after="200" w:line="276" w:lineRule="auto"/>
+        <w:rPr>
+          <w:rFonts w:ascii="Calibri" w:eastAsia="Calibri" w:hAnsi="Calibri" w:cs="Calibri"/>
+          <w:b/>
+          <w:color w:val="8064A2" w:themeColor="accent4"/>
+          <w:sz w:val="22"/>
+        </w:rPr>
+      </w:pPr>
+      <w:r>
+        <w:rPr>
+          <w:rFonts w:ascii="Calibri" w:eastAsia="Calibri" w:hAnsi="Calibri" w:cs="Calibri"/>
+          <w:sz w:val="22"/>
+        </w:rPr>
+        <w:t>Génération aléatoire de végétation en fonction du terrain etc.</w:t>
+      </w:r>
+    </w:p>
+    <w:p>
+      <w:pPr>
+        <w:pStyle w:val="ListParagraph"/>
+        <w:numPr>
+          <w:ilvl w:val="1"/>
+          <w:numId w:val="1"/>
+        </w:numPr>
+        <w:spacing w:after="200" w:line="276" w:lineRule="auto"/>
+        <w:rPr>
+          <w:rFonts w:ascii="Calibri" w:eastAsia="Calibri" w:hAnsi="Calibri" w:cs="Calibri"/>
+          <w:b/>
+          <w:color w:val="8064A2" w:themeColor="accent4"/>
+          <w:sz w:val="22"/>
+        </w:rPr>
+      </w:pPr>
+      <w:r>
+        <w:rPr>
+          <w:rFonts w:ascii="Calibri" w:eastAsia="Calibri" w:hAnsi="Calibri" w:cs="Calibri"/>
+          <w:sz w:val="22"/>
+        </w:rPr>
+        <w:t xml:space="preserve">Définition de chemins sur un terrain, chemin </w:t>
+      </w:r>
+      <w:proofErr w:type="gramStart"/>
+      <w:r>
+        <w:rPr>
+          <w:rFonts w:ascii="Calibri" w:eastAsia="Calibri" w:hAnsi="Calibri" w:cs="Calibri"/>
+          <w:sz w:val="22"/>
+        </w:rPr>
+        <w:t>à</w:t>
+      </w:r>
+      <w:proofErr w:type="gramEnd"/>
+      <w:r>
+        <w:rPr>
+          <w:rFonts w:ascii="Calibri" w:eastAsia="Calibri" w:hAnsi="Calibri" w:cs="Calibri"/>
+          <w:sz w:val="22"/>
+        </w:rPr>
+        <w:t xml:space="preserve"> pied</w:t>
+      </w:r>
+      <w:r>
+        <w:rPr>
+          <w:rFonts w:ascii="Calibri" w:eastAsia="Calibri" w:hAnsi="Calibri" w:cs="Calibri"/>
+          <w:sz w:val="22"/>
+        </w:rPr>
+        <w:t>s</w:t>
+      </w:r>
+      <w:r>
+        <w:rPr>
+          <w:rFonts w:ascii="Calibri" w:eastAsia="Calibri" w:hAnsi="Calibri" w:cs="Calibri"/>
+          <w:sz w:val="22"/>
+        </w:rPr>
+        <w:t>, ou voiture, ou routes également</w:t>
+      </w:r>
+      <w:r>
+        <w:rPr>
+          <w:rFonts w:ascii="Calibri" w:eastAsia="Calibri" w:hAnsi="Calibri" w:cs="Calibri"/>
+          <w:sz w:val="22"/>
+        </w:rPr>
+        <w:t>, tous types.</w:t>
+      </w:r>
+    </w:p>
+    <w:p>
+      <w:pPr>
+        <w:pStyle w:val="ListParagraph"/>
+        <w:numPr>
+          <w:ilvl w:val="1"/>
+          <w:numId w:val="1"/>
+        </w:numPr>
+        <w:spacing w:after="200" w:line="276" w:lineRule="auto"/>
+        <w:rPr>
+          <w:rFonts w:ascii="Calibri" w:eastAsia="Calibri" w:hAnsi="Calibri" w:cs="Calibri"/>
+          <w:b/>
+          <w:color w:val="8064A2" w:themeColor="accent4"/>
+          <w:sz w:val="22"/>
+        </w:rPr>
+      </w:pPr>
+      <w:r>
+        <w:rPr>
+          <w:rFonts w:ascii="Calibri" w:eastAsia="Calibri" w:hAnsi="Calibri" w:cs="Calibri"/>
+          <w:sz w:val="22"/>
+        </w:rPr>
+        <w:t xml:space="preserve">Travailler sur les </w:t>
+      </w:r>
+      <w:proofErr w:type="spellStart"/>
+      <w:r>
+        <w:rPr>
+          <w:rFonts w:ascii="Calibri" w:eastAsia="Calibri" w:hAnsi="Calibri" w:cs="Calibri"/>
+          <w:sz w:val="22"/>
+        </w:rPr>
+        <w:t>cascaded</w:t>
+      </w:r>
+      <w:proofErr w:type="spellEnd"/>
+      <w:r>
+        <w:rPr>
+          <w:rFonts w:ascii="Calibri" w:eastAsia="Calibri" w:hAnsi="Calibri" w:cs="Calibri"/>
+          <w:sz w:val="22"/>
+        </w:rPr>
+        <w:t xml:space="preserve"> </w:t>
+      </w:r>
+      <w:proofErr w:type="spellStart"/>
+      <w:r>
+        <w:rPr>
+          <w:rFonts w:ascii="Calibri" w:eastAsia="Calibri" w:hAnsi="Calibri" w:cs="Calibri"/>
+          <w:sz w:val="22"/>
+        </w:rPr>
+        <w:t>shadow</w:t>
+      </w:r>
+      <w:proofErr w:type="spellEnd"/>
+      <w:r>
+        <w:rPr>
+          <w:rFonts w:ascii="Calibri" w:eastAsia="Calibri" w:hAnsi="Calibri" w:cs="Calibri"/>
+          <w:sz w:val="22"/>
+        </w:rPr>
+        <w:t xml:space="preserve"> </w:t>
+      </w:r>
+      <w:proofErr w:type="spellStart"/>
+      <w:r>
+        <w:rPr>
+          <w:rFonts w:ascii="Calibri" w:eastAsia="Calibri" w:hAnsi="Calibri" w:cs="Calibri"/>
+          <w:sz w:val="22"/>
+        </w:rPr>
+        <w:t>maps</w:t>
+      </w:r>
+      <w:proofErr w:type="spellEnd"/>
+      <w:r>
+        <w:rPr>
+          <w:rFonts w:ascii="Calibri" w:eastAsia="Calibri" w:hAnsi="Calibri" w:cs="Calibri"/>
+          <w:sz w:val="22"/>
+        </w:rPr>
+        <w:t xml:space="preserve"> pour </w:t>
+      </w:r>
+      <w:r>
+        <w:rPr>
+          <w:rFonts w:ascii="Calibri" w:eastAsia="Calibri" w:hAnsi="Calibri" w:cs="Calibri"/>
+          <w:sz w:val="22"/>
+        </w:rPr>
+        <w:t>couvrir les ombres</w:t>
+      </w:r>
+      <w:r>
+        <w:rPr>
+          <w:rFonts w:ascii="Calibri" w:eastAsia="Calibri" w:hAnsi="Calibri" w:cs="Calibri"/>
+          <w:sz w:val="22"/>
+        </w:rPr>
+        <w:t xml:space="preserve"> de grands terrains</w:t>
+      </w:r>
+      <w:r>
+        <w:rPr>
+          <w:rFonts w:ascii="Calibri" w:eastAsia="Calibri" w:hAnsi="Calibri" w:cs="Calibri"/>
+          <w:sz w:val="22"/>
+        </w:rPr>
+        <w:t>.</w:t>
+      </w:r>
+    </w:p>
+    <w:p>
+      <w:pPr>
+        <w:pStyle w:val="ListParagraph"/>
+        <w:numPr>
+          <w:ilvl w:val="1"/>
+          <w:numId w:val="1"/>
+        </w:numPr>
+        <w:spacing w:after="200" w:line="276" w:lineRule="auto"/>
+        <w:rPr>
+          <w:rFonts w:ascii="Calibri" w:eastAsia="Calibri" w:hAnsi="Calibri" w:cs="Calibri"/>
+          <w:b/>
+          <w:color w:val="8064A2" w:themeColor="accent4"/>
+          <w:sz w:val="22"/>
+        </w:rPr>
+      </w:pPr>
+      <w:r>
+        <w:rPr>
+          <w:rFonts w:ascii="Calibri" w:eastAsia="Calibri" w:hAnsi="Calibri" w:cs="Calibri"/>
+          <w:sz w:val="22"/>
+        </w:rPr>
+        <w:t>Pouvoir définir</w:t>
+      </w:r>
+      <w:r>
+        <w:rPr>
+          <w:rFonts w:ascii="Calibri" w:eastAsia="Calibri" w:hAnsi="Calibri" w:cs="Calibri"/>
+          <w:sz w:val="22"/>
+        </w:rPr>
+        <w:t xml:space="preserve"> zones de blocage.</w:t>
+      </w:r>
+    </w:p>
+    <w:p>
+      <w:pPr>
+        <w:pStyle w:val="ListParagraph"/>
+        <w:numPr>
+          <w:ilvl w:val="1"/>
+          <w:numId w:val="1"/>
+        </w:numPr>
+        <w:spacing w:after="200" w:line="276" w:lineRule="auto"/>
+        <w:rPr>
+          <w:rFonts w:ascii="Calibri" w:eastAsia="Calibri" w:hAnsi="Calibri" w:cs="Calibri"/>
+          <w:b/>
+          <w:color w:val="8064A2" w:themeColor="accent4"/>
+          <w:sz w:val="22"/>
+        </w:rPr>
+      </w:pPr>
+      <w:r>
+        <w:rPr>
+          <w:rFonts w:ascii="Calibri" w:eastAsia="Calibri" w:hAnsi="Calibri" w:cs="Calibri"/>
+          <w:sz w:val="22"/>
+        </w:rPr>
+        <w:t>Pouvoir exporter</w:t>
+      </w:r>
+      <w:r>
+        <w:rPr>
+          <w:rFonts w:ascii="Calibri" w:eastAsia="Calibri" w:hAnsi="Calibri" w:cs="Calibri"/>
+          <w:sz w:val="22"/>
+        </w:rPr>
+        <w:t xml:space="preserve"> et importer</w:t>
+      </w:r>
+      <w:r>
+        <w:rPr>
+          <w:rFonts w:ascii="Calibri" w:eastAsia="Calibri" w:hAnsi="Calibri" w:cs="Calibri"/>
+          <w:sz w:val="22"/>
+        </w:rPr>
+        <w:t xml:space="preserve"> le terrain</w:t>
+      </w:r>
+    </w:p>
+    <w:p>
+      <w:pPr>
+        <w:pStyle w:val="ListParagraph"/>
+        <w:numPr>
+          <w:ilvl w:val="2"/>
+          <w:numId w:val="1"/>
+        </w:numPr>
+        <w:spacing w:after="200" w:line="276" w:lineRule="auto"/>
+        <w:rPr>
+          <w:rFonts w:ascii="Calibri" w:eastAsia="Calibri" w:hAnsi="Calibri" w:cs="Calibri"/>
+          <w:b/>
+          <w:color w:val="8064A2" w:themeColor="accent4"/>
+          <w:sz w:val="22"/>
+        </w:rPr>
+      </w:pPr>
+      <w:r>
+        <w:rPr>
+          <w:rFonts w:ascii="Calibri" w:eastAsia="Calibri" w:hAnsi="Calibri" w:cs="Calibri"/>
+          <w:sz w:val="22"/>
+        </w:rPr>
+        <w:t>Trouver format</w:t>
+      </w:r>
+      <w:r>
+        <w:rPr>
+          <w:rFonts w:ascii="Calibri" w:eastAsia="Calibri" w:hAnsi="Calibri" w:cs="Calibri"/>
+          <w:sz w:val="22"/>
+        </w:rPr>
+        <w:t xml:space="preserve"> (XML ?)</w:t>
+      </w:r>
+      <w:r>
+        <w:rPr>
+          <w:rFonts w:ascii="Calibri" w:eastAsia="Calibri" w:hAnsi="Calibri" w:cs="Calibri"/>
+          <w:sz w:val="22"/>
+        </w:rPr>
         <w:br/>
-      </w:r>
-      <w:r>
-        <w:rPr>
-          <w:rFonts w:ascii="Calibri" w:eastAsia="Calibri" w:hAnsi="Calibri" w:cs="Calibri"/>
-          <w:sz w:val="22"/>
-        </w:rPr>
-        <w:tab/>
-        <w:t xml:space="preserve">- </w:t>
-      </w:r>
-      <w:r>
-        <w:rPr>
-          <w:rFonts w:ascii="Calibri" w:eastAsia="Calibri" w:hAnsi="Calibri" w:cs="Calibri"/>
-          <w:sz w:val="22"/>
-        </w:rPr>
-        <w:t>Création avancée de terrains</w:t>
-      </w:r>
-      <w:r>
-        <w:rPr>
-          <w:rFonts w:ascii="Calibri" w:eastAsia="Calibri" w:hAnsi="Calibri" w:cs="Calibri"/>
-          <w:sz w:val="22"/>
-        </w:rPr>
-        <w:br/>
-      </w:r>
-      <w:r>
-        <w:rPr>
-          <w:rFonts w:ascii="Calibri" w:eastAsia="Calibri" w:hAnsi="Calibri" w:cs="Calibri"/>
-          <w:sz w:val="22"/>
-        </w:rPr>
-        <w:tab/>
-        <w:t xml:space="preserve">- </w:t>
-      </w:r>
-      <w:r>
-        <w:rPr>
-          <w:rFonts w:ascii="Calibri" w:eastAsia="Calibri" w:hAnsi="Calibri" w:cs="Calibri"/>
-          <w:sz w:val="22"/>
-        </w:rPr>
-        <w:t xml:space="preserve">Méthodes de </w:t>
-      </w:r>
-      <w:proofErr w:type="spellStart"/>
-      <w:r>
-        <w:rPr>
-          <w:rFonts w:ascii="Calibri" w:eastAsia="Calibri" w:hAnsi="Calibri" w:cs="Calibri"/>
-          <w:sz w:val="22"/>
-        </w:rPr>
-        <w:t>texturing</w:t>
-      </w:r>
-      <w:proofErr w:type="spellEnd"/>
-      <w:r>
-        <w:rPr>
-          <w:rFonts w:ascii="Calibri" w:eastAsia="Calibri" w:hAnsi="Calibri" w:cs="Calibri"/>
-          <w:sz w:val="22"/>
-        </w:rPr>
-        <w:t xml:space="preserve"> </w:t>
-      </w:r>
-      <w:r>
-        <w:rPr>
-          <w:rFonts w:ascii="Calibri" w:eastAsia="Calibri" w:hAnsi="Calibri" w:cs="Calibri"/>
-          <w:sz w:val="22"/>
-        </w:rPr>
-        <w:t>pour le/les terrain(s)</w:t>
-      </w:r>
-      <w:r>
-        <w:rPr>
-          <w:rFonts w:ascii="Calibri" w:eastAsia="Calibri" w:hAnsi="Calibri" w:cs="Calibri"/>
-          <w:sz w:val="22"/>
-        </w:rPr>
-        <w:t xml:space="preserve">, </w:t>
-      </w:r>
-      <w:r>
-        <w:rPr>
-          <w:rFonts w:ascii="Calibri" w:eastAsia="Calibri" w:hAnsi="Calibri" w:cs="Calibri"/>
-          <w:sz w:val="22"/>
-        </w:rPr>
-        <w:t>matériau spécial ?</w:t>
-      </w:r>
-      <w:r>
-        <w:rPr>
-          <w:rFonts w:ascii="Calibri" w:eastAsia="Calibri" w:hAnsi="Calibri" w:cs="Calibri"/>
-          <w:sz w:val="22"/>
-        </w:rPr>
-        <w:t xml:space="preserve"> Terrain </w:t>
-      </w:r>
-      <w:proofErr w:type="spellStart"/>
-      <w:r>
-        <w:rPr>
-          <w:rFonts w:ascii="Calibri" w:eastAsia="Calibri" w:hAnsi="Calibri" w:cs="Calibri"/>
-          <w:sz w:val="22"/>
-        </w:rPr>
-        <w:t>Splatting</w:t>
-      </w:r>
-      <w:proofErr w:type="spellEnd"/>
-      <w:r>
-        <w:rPr>
-          <w:rFonts w:ascii="Calibri" w:eastAsia="Calibri" w:hAnsi="Calibri" w:cs="Calibri"/>
-          <w:sz w:val="22"/>
-        </w:rPr>
-        <w:t> ?</w:t>
-      </w:r>
-      <w:r>
-        <w:rPr>
-          <w:rFonts w:ascii="Calibri" w:eastAsia="Calibri" w:hAnsi="Calibri" w:cs="Calibri"/>
-          <w:sz w:val="22"/>
-        </w:rPr>
-        <w:br/>
-      </w:r>
-      <w:r>
-        <w:rPr>
-          <w:rFonts w:ascii="Calibri" w:eastAsia="Calibri" w:hAnsi="Calibri" w:cs="Calibri"/>
-          <w:sz w:val="22"/>
-        </w:rPr>
-        <w:tab/>
-        <w:t xml:space="preserve">- </w:t>
-      </w:r>
-      <w:r>
-        <w:rPr>
-          <w:rFonts w:ascii="Calibri" w:eastAsia="Calibri" w:hAnsi="Calibri" w:cs="Calibri"/>
-          <w:sz w:val="22"/>
-        </w:rPr>
-        <w:t>Personnalisation</w:t>
-      </w:r>
-      <w:r>
-        <w:rPr>
-          <w:rFonts w:ascii="Calibri" w:eastAsia="Calibri" w:hAnsi="Calibri" w:cs="Calibri"/>
-          <w:sz w:val="22"/>
-        </w:rPr>
-        <w:t xml:space="preserve"> de terrains (« terrain painting »)</w:t>
-      </w:r>
-      <w:r>
-        <w:rPr>
-          <w:rFonts w:ascii="Calibri" w:eastAsia="Calibri" w:hAnsi="Calibri" w:cs="Calibri"/>
-          <w:sz w:val="22"/>
-        </w:rPr>
-        <w:t xml:space="preserve">, quoi d’autre </w:t>
-      </w:r>
-      <w:r>
-        <w:rPr>
-          <w:rFonts w:ascii="Calibri" w:eastAsia="Calibri" w:hAnsi="Calibri" w:cs="Calibri"/>
-          <w:sz w:val="22"/>
-        </w:rPr>
-        <w:t>personnaliser</w:t>
       </w:r>
       <w:bookmarkStart w:id="0" w:name="_GoBack"/>
       <w:bookmarkEnd w:id="0"/>
-      <w:r>
-        <w:rPr>
-          <w:rFonts w:ascii="Calibri" w:eastAsia="Calibri" w:hAnsi="Calibri" w:cs="Calibri"/>
-          <w:sz w:val="22"/>
-        </w:rPr>
-        <w:t>?</w:t>
-      </w:r>
+    </w:p>
+    <w:p>
+      <w:pPr>
+        <w:spacing w:after="200" w:line="276" w:lineRule="auto"/>
+        <w:rPr>
+          <w:rFonts w:ascii="Calibri" w:eastAsia="Calibri" w:hAnsi="Calibri" w:cs="Calibri"/>
+          <w:sz w:val="22"/>
+        </w:rPr>
+      </w:pPr>
+      <w:r>
+        <w:rPr>
+          <w:rFonts w:ascii="Calibri" w:eastAsia="Calibri" w:hAnsi="Calibri" w:cs="Calibri"/>
+          <w:b/>
+          <w:sz w:val="22"/>
+        </w:rPr>
+        <w:t>Conclusion </w:t>
+      </w:r>
+      <w:r>
+        <w:rPr>
+          <w:rFonts w:ascii="Calibri" w:eastAsia="Calibri" w:hAnsi="Calibri" w:cs="Calibri"/>
+          <w:sz w:val="22"/>
+        </w:rPr>
+        <w:t xml:space="preserve">: Je pense une personne à plein temps </w:t>
+      </w:r>
+      <w:r>
+        <w:rPr>
+          <w:rFonts w:ascii="Calibri" w:eastAsia="Calibri" w:hAnsi="Calibri" w:cs="Calibri"/>
+          <w:sz w:val="22"/>
+        </w:rPr>
+        <w:t xml:space="preserve">car c’est une partie sans cesse en développement et demande </w:t>
+      </w:r>
+      <w:r>
+        <w:rPr>
+          <w:rFonts w:ascii="Calibri" w:eastAsia="Calibri" w:hAnsi="Calibri" w:cs="Calibri"/>
+          <w:sz w:val="22"/>
+        </w:rPr>
+        <w:t>énormément</w:t>
+      </w:r>
+      <w:r>
+        <w:rPr>
+          <w:rFonts w:ascii="Calibri" w:eastAsia="Calibri" w:hAnsi="Calibri" w:cs="Calibri"/>
+          <w:sz w:val="22"/>
+        </w:rPr>
+        <w:t xml:space="preserve"> de boulot.</w:t>
+      </w:r>
+    </w:p>
+    <w:p>
+      <w:pPr>
+        <w:rPr>
+          <w:rFonts w:ascii="Calibri" w:eastAsia="Calibri" w:hAnsi="Calibri" w:cs="Calibri"/>
+          <w:b/>
+          <w:color w:val="8064A2" w:themeColor="accent4"/>
+          <w:sz w:val="22"/>
+          <w:u w:val="single"/>
+        </w:rPr>
+      </w:pPr>
+      <w:r>
+        <w:rPr>
+          <w:rFonts w:ascii="Calibri" w:eastAsia="Calibri" w:hAnsi="Calibri" w:cs="Calibri"/>
+          <w:b/>
+          <w:color w:val="8064A2" w:themeColor="accent4"/>
+          <w:sz w:val="22"/>
+          <w:u w:val="single"/>
+        </w:rPr>
+        <w:br w:type="page"/>
+      </w:r>
+    </w:p>
+    <w:p>
+      <w:pPr>
+        <w:spacing w:after="200" w:line="276" w:lineRule="auto"/>
+        <w:rPr>
+          <w:rFonts w:ascii="Calibri" w:eastAsia="Calibri" w:hAnsi="Calibri" w:cs="Calibri"/>
+          <w:b/>
+          <w:color w:val="8064A2" w:themeColor="accent4"/>
+          <w:sz w:val="22"/>
+          <w:u w:val="single"/>
+        </w:rPr>
+      </w:pPr>
+      <w:r>
+        <w:rPr>
+          <w:rFonts w:ascii="Calibri" w:eastAsia="Calibri" w:hAnsi="Calibri" w:cs="Calibri"/>
+          <w:b/>
+          <w:color w:val="8064A2" w:themeColor="accent4"/>
+          <w:sz w:val="22"/>
+          <w:u w:val="single"/>
+        </w:rPr>
+        <w:lastRenderedPageBreak/>
+        <w:t>Gestion des animations :</w:t>
+      </w:r>
+    </w:p>
+    <w:p>
+      <w:pPr>
+        <w:pStyle w:val="ListParagraph"/>
+        <w:numPr>
+          <w:ilvl w:val="0"/>
+          <w:numId w:val="1"/>
+        </w:numPr>
+        <w:spacing w:after="200" w:line="276" w:lineRule="auto"/>
+        <w:rPr>
+          <w:rFonts w:ascii="Calibri" w:eastAsia="Calibri" w:hAnsi="Calibri" w:cs="Calibri"/>
+          <w:sz w:val="22"/>
+        </w:rPr>
+      </w:pPr>
+      <w:r>
+        <w:rPr>
+          <w:rFonts w:ascii="Calibri" w:eastAsia="Calibri" w:hAnsi="Calibri" w:cs="Calibri"/>
+          <w:sz w:val="22"/>
+        </w:rPr>
+        <w:t>Animation des modèles animés</w:t>
+      </w:r>
+    </w:p>
+    <w:p>
+      <w:pPr>
+        <w:pStyle w:val="ListParagraph"/>
+        <w:numPr>
+          <w:ilvl w:val="1"/>
+          <w:numId w:val="1"/>
+        </w:numPr>
+        <w:spacing w:after="200" w:line="276" w:lineRule="auto"/>
+        <w:rPr>
+          <w:rFonts w:ascii="Calibri" w:eastAsia="Calibri" w:hAnsi="Calibri" w:cs="Calibri"/>
+          <w:sz w:val="22"/>
+        </w:rPr>
+      </w:pPr>
+      <w:r>
+        <w:rPr>
+          <w:rFonts w:ascii="Calibri" w:eastAsia="Calibri" w:hAnsi="Calibri" w:cs="Calibri"/>
+          <w:sz w:val="22"/>
+        </w:rPr>
+        <w:t>Donner p</w:t>
+      </w:r>
+      <w:r>
+        <w:rPr>
+          <w:rFonts w:ascii="Calibri" w:eastAsia="Calibri" w:hAnsi="Calibri" w:cs="Calibri"/>
+          <w:sz w:val="22"/>
+        </w:rPr>
+        <w:t>ossibilité d’utiliser des plugins</w:t>
+      </w:r>
+      <w:r>
+        <w:rPr>
+          <w:rFonts w:ascii="Calibri" w:eastAsia="Calibri" w:hAnsi="Calibri" w:cs="Calibri"/>
+          <w:sz w:val="22"/>
+        </w:rPr>
+        <w:t xml:space="preserve"> qui iront compléter les outils existants</w:t>
+      </w:r>
+      <w:r>
+        <w:rPr>
+          <w:rFonts w:ascii="Calibri" w:eastAsia="Calibri" w:hAnsi="Calibri" w:cs="Calibri"/>
+          <w:sz w:val="22"/>
+        </w:rPr>
+        <w:t>.</w:t>
+      </w:r>
+    </w:p>
+    <w:p>
+      <w:pPr>
+        <w:pStyle w:val="ListParagraph"/>
+        <w:numPr>
+          <w:ilvl w:val="1"/>
+          <w:numId w:val="1"/>
+        </w:numPr>
+        <w:spacing w:after="200" w:line="276" w:lineRule="auto"/>
+        <w:rPr>
+          <w:rFonts w:ascii="Calibri" w:eastAsia="Calibri" w:hAnsi="Calibri" w:cs="Calibri"/>
+          <w:sz w:val="22"/>
+        </w:rPr>
+      </w:pPr>
+      <w:r>
+        <w:rPr>
+          <w:rFonts w:ascii="Calibri" w:eastAsia="Calibri" w:hAnsi="Calibri" w:cs="Calibri"/>
+          <w:sz w:val="22"/>
+        </w:rPr>
+        <w:t xml:space="preserve">Pouvoir utiliser des outils grand public : </w:t>
+      </w:r>
+      <w:proofErr w:type="spellStart"/>
+      <w:r>
+        <w:rPr>
+          <w:rFonts w:ascii="Calibri" w:eastAsia="Calibri" w:hAnsi="Calibri" w:cs="Calibri"/>
+          <w:sz w:val="22"/>
+        </w:rPr>
+        <w:t>Kinect</w:t>
+      </w:r>
+      <w:proofErr w:type="spellEnd"/>
+      <w:r>
+        <w:rPr>
+          <w:rFonts w:ascii="Calibri" w:eastAsia="Calibri" w:hAnsi="Calibri" w:cs="Calibri"/>
+          <w:sz w:val="22"/>
+        </w:rPr>
+        <w:t xml:space="preserve"> par exemple</w:t>
+      </w:r>
+      <w:r>
+        <w:rPr>
+          <w:rFonts w:ascii="Calibri" w:eastAsia="Calibri" w:hAnsi="Calibri" w:cs="Calibri"/>
+          <w:sz w:val="22"/>
+        </w:rPr>
+        <w:t xml:space="preserve"> pour les personnages</w:t>
+      </w:r>
+    </w:p>
+    <w:p>
+      <w:pPr>
+        <w:pStyle w:val="ListParagraph"/>
+        <w:numPr>
+          <w:ilvl w:val="1"/>
+          <w:numId w:val="1"/>
+        </w:numPr>
+        <w:spacing w:after="200" w:line="276" w:lineRule="auto"/>
+        <w:rPr>
+          <w:rFonts w:ascii="Calibri" w:eastAsia="Calibri" w:hAnsi="Calibri" w:cs="Calibri"/>
+          <w:sz w:val="22"/>
+        </w:rPr>
+      </w:pPr>
+      <w:r>
+        <w:rPr>
+          <w:rFonts w:ascii="Calibri" w:eastAsia="Calibri" w:hAnsi="Calibri" w:cs="Calibri"/>
+          <w:sz w:val="22"/>
+        </w:rPr>
+        <w:t>Pouvoir</w:t>
+      </w:r>
+      <w:r>
+        <w:rPr>
+          <w:rFonts w:ascii="Calibri" w:eastAsia="Calibri" w:hAnsi="Calibri" w:cs="Calibri"/>
+          <w:sz w:val="22"/>
+        </w:rPr>
+        <w:t xml:space="preserve"> </w:t>
+      </w:r>
+      <w:r>
+        <w:rPr>
+          <w:rFonts w:ascii="Calibri" w:eastAsia="Calibri" w:hAnsi="Calibri" w:cs="Calibri"/>
+          <w:sz w:val="22"/>
+        </w:rPr>
+        <w:t xml:space="preserve">communiquer avec des clients lourds, exemple avec </w:t>
+      </w:r>
+      <w:proofErr w:type="spellStart"/>
+      <w:r>
+        <w:rPr>
+          <w:rFonts w:ascii="Calibri" w:eastAsia="Calibri" w:hAnsi="Calibri" w:cs="Calibri"/>
+          <w:sz w:val="22"/>
+        </w:rPr>
+        <w:t>Blender</w:t>
+      </w:r>
+      <w:proofErr w:type="spellEnd"/>
+      <w:r>
+        <w:rPr>
+          <w:rFonts w:ascii="Calibri" w:eastAsia="Calibri" w:hAnsi="Calibri" w:cs="Calibri"/>
+          <w:sz w:val="22"/>
+        </w:rPr>
+        <w:t xml:space="preserve"> ou 3DS MAX</w:t>
+      </w:r>
+    </w:p>
+    <w:p>
+      <w:pPr>
+        <w:pStyle w:val="ListParagraph"/>
+        <w:numPr>
+          <w:ilvl w:val="1"/>
+          <w:numId w:val="1"/>
+        </w:numPr>
+        <w:spacing w:after="200" w:line="276" w:lineRule="auto"/>
+        <w:rPr>
+          <w:rFonts w:ascii="Calibri" w:eastAsia="Calibri" w:hAnsi="Calibri" w:cs="Calibri"/>
+          <w:sz w:val="22"/>
+        </w:rPr>
+      </w:pPr>
+      <w:r>
+        <w:rPr>
+          <w:rFonts w:ascii="Calibri" w:eastAsia="Calibri" w:hAnsi="Calibri" w:cs="Calibri"/>
+          <w:sz w:val="22"/>
+        </w:rPr>
+        <w:t>Animation (assistée ou non) manuelle</w:t>
+      </w:r>
+    </w:p>
+    <w:p>
+      <w:pPr>
+        <w:pStyle w:val="ListParagraph"/>
+        <w:numPr>
+          <w:ilvl w:val="1"/>
+          <w:numId w:val="1"/>
+        </w:numPr>
+        <w:spacing w:after="200" w:line="276" w:lineRule="auto"/>
+        <w:rPr>
+          <w:rFonts w:ascii="Calibri" w:eastAsia="Calibri" w:hAnsi="Calibri" w:cs="Calibri"/>
+          <w:sz w:val="22"/>
+        </w:rPr>
+      </w:pPr>
+      <w:r>
+        <w:rPr>
+          <w:rFonts w:ascii="Calibri" w:eastAsia="Calibri" w:hAnsi="Calibri" w:cs="Calibri"/>
+          <w:sz w:val="22"/>
+        </w:rPr>
+        <w:t>Format d’exportation et d’importation des animations</w:t>
+      </w:r>
+    </w:p>
+    <w:p>
+      <w:pPr>
+        <w:pStyle w:val="ListParagraph"/>
+        <w:numPr>
+          <w:ilvl w:val="0"/>
+          <w:numId w:val="1"/>
+        </w:numPr>
+        <w:spacing w:after="200" w:line="276" w:lineRule="auto"/>
+        <w:rPr>
+          <w:rFonts w:ascii="Calibri" w:eastAsia="Calibri" w:hAnsi="Calibri" w:cs="Calibri"/>
+          <w:sz w:val="22"/>
+        </w:rPr>
+      </w:pPr>
+      <w:r>
+        <w:rPr>
+          <w:rFonts w:ascii="Calibri" w:eastAsia="Calibri" w:hAnsi="Calibri" w:cs="Calibri"/>
+          <w:sz w:val="22"/>
+        </w:rPr>
+        <w:t xml:space="preserve">Création et édition des </w:t>
+      </w:r>
+      <w:r>
+        <w:rPr>
+          <w:rFonts w:ascii="Calibri" w:eastAsia="Calibri" w:hAnsi="Calibri" w:cs="Calibri"/>
+          <w:sz w:val="22"/>
+        </w:rPr>
+        <w:t>« </w:t>
+      </w:r>
+      <w:proofErr w:type="spellStart"/>
+      <w:r>
+        <w:rPr>
+          <w:rFonts w:ascii="Calibri" w:eastAsia="Calibri" w:hAnsi="Calibri" w:cs="Calibri"/>
+          <w:sz w:val="22"/>
+        </w:rPr>
+        <w:t>animators</w:t>
+      </w:r>
+      <w:proofErr w:type="spellEnd"/>
+      <w:r>
+        <w:rPr>
+          <w:rFonts w:ascii="Calibri" w:eastAsia="Calibri" w:hAnsi="Calibri" w:cs="Calibri"/>
+          <w:sz w:val="22"/>
+        </w:rPr>
+        <w:t> »</w:t>
+      </w:r>
+    </w:p>
+    <w:p>
+      <w:pPr>
+        <w:pStyle w:val="ListParagraph"/>
+        <w:numPr>
+          <w:ilvl w:val="1"/>
+          <w:numId w:val="1"/>
+        </w:numPr>
+        <w:spacing w:after="200" w:line="276" w:lineRule="auto"/>
+        <w:rPr>
+          <w:rFonts w:ascii="Calibri" w:eastAsia="Calibri" w:hAnsi="Calibri" w:cs="Calibri"/>
+          <w:sz w:val="22"/>
+        </w:rPr>
+      </w:pPr>
+      <w:r>
+        <w:rPr>
+          <w:rFonts w:ascii="Calibri" w:eastAsia="Calibri" w:hAnsi="Calibri" w:cs="Calibri"/>
+          <w:sz w:val="22"/>
+        </w:rPr>
+        <w:t>« </w:t>
+      </w:r>
+      <w:proofErr w:type="spellStart"/>
+      <w:r>
+        <w:rPr>
+          <w:rFonts w:ascii="Calibri" w:eastAsia="Calibri" w:hAnsi="Calibri" w:cs="Calibri"/>
+          <w:sz w:val="22"/>
+        </w:rPr>
+        <w:t>Follow</w:t>
+      </w:r>
+      <w:proofErr w:type="spellEnd"/>
+      <w:r>
+        <w:rPr>
+          <w:rFonts w:ascii="Calibri" w:eastAsia="Calibri" w:hAnsi="Calibri" w:cs="Calibri"/>
+          <w:sz w:val="22"/>
+        </w:rPr>
+        <w:t xml:space="preserve"> </w:t>
+      </w:r>
+      <w:proofErr w:type="spellStart"/>
+      <w:r>
+        <w:rPr>
+          <w:rFonts w:ascii="Calibri" w:eastAsia="Calibri" w:hAnsi="Calibri" w:cs="Calibri"/>
+          <w:sz w:val="22"/>
+        </w:rPr>
+        <w:t>Path</w:t>
+      </w:r>
+      <w:proofErr w:type="spellEnd"/>
+      <w:r>
+        <w:rPr>
+          <w:rFonts w:ascii="Calibri" w:eastAsia="Calibri" w:hAnsi="Calibri" w:cs="Calibri"/>
+          <w:sz w:val="22"/>
+        </w:rPr>
+        <w:t xml:space="preserve"> Camera »</w:t>
+      </w:r>
+      <w:r>
+        <w:rPr>
+          <w:rFonts w:ascii="Calibri" w:eastAsia="Calibri" w:hAnsi="Calibri" w:cs="Calibri"/>
+          <w:sz w:val="22"/>
+        </w:rPr>
+        <w:t xml:space="preserve"> : </w:t>
+      </w:r>
+      <w:r>
+        <w:rPr>
+          <w:rFonts w:ascii="Calibri" w:eastAsia="Calibri" w:hAnsi="Calibri" w:cs="Calibri"/>
+          <w:sz w:val="22"/>
+        </w:rPr>
+        <w:t>Animer la position de la caméra courante de la scène, peut être utile pour les cinématiques temps réel.</w:t>
+      </w:r>
+    </w:p>
+    <w:p>
+      <w:pPr>
+        <w:pStyle w:val="ListParagraph"/>
+        <w:numPr>
+          <w:ilvl w:val="1"/>
+          <w:numId w:val="1"/>
+        </w:numPr>
+        <w:spacing w:after="200" w:line="276" w:lineRule="auto"/>
+        <w:rPr>
+          <w:rFonts w:ascii="Calibri" w:eastAsia="Calibri" w:hAnsi="Calibri" w:cs="Calibri"/>
+          <w:sz w:val="22"/>
+        </w:rPr>
+      </w:pPr>
+      <w:r>
+        <w:rPr>
+          <w:rFonts w:ascii="Calibri" w:eastAsia="Calibri" w:hAnsi="Calibri" w:cs="Calibri"/>
+          <w:sz w:val="22"/>
+        </w:rPr>
+        <w:t>Création et édition de différents « </w:t>
+      </w:r>
+      <w:proofErr w:type="spellStart"/>
+      <w:r>
+        <w:rPr>
+          <w:rFonts w:ascii="Calibri" w:eastAsia="Calibri" w:hAnsi="Calibri" w:cs="Calibri"/>
+          <w:sz w:val="22"/>
+        </w:rPr>
+        <w:t>animators</w:t>
+      </w:r>
+      <w:proofErr w:type="spellEnd"/>
+      <w:r>
+        <w:rPr>
+          <w:rFonts w:ascii="Calibri" w:eastAsia="Calibri" w:hAnsi="Calibri" w:cs="Calibri"/>
+          <w:sz w:val="22"/>
+        </w:rPr>
+        <w:t> »</w:t>
+      </w:r>
+      <w:r>
+        <w:rPr>
+          <w:rFonts w:ascii="Calibri" w:eastAsia="Calibri" w:hAnsi="Calibri" w:cs="Calibri"/>
+          <w:sz w:val="22"/>
+        </w:rPr>
+        <w:t xml:space="preserve"> (rotation automatique, </w:t>
+      </w:r>
+      <w:r>
+        <w:rPr>
+          <w:rFonts w:ascii="Calibri" w:eastAsia="Calibri" w:hAnsi="Calibri" w:cs="Calibri"/>
+          <w:sz w:val="22"/>
+        </w:rPr>
+        <w:t>« </w:t>
+      </w:r>
+      <w:r>
+        <w:rPr>
+          <w:rFonts w:ascii="Calibri" w:eastAsia="Calibri" w:hAnsi="Calibri" w:cs="Calibri"/>
+          <w:sz w:val="22"/>
+        </w:rPr>
+        <w:t xml:space="preserve">A-B </w:t>
+      </w:r>
+      <w:proofErr w:type="spellStart"/>
+      <w:r>
+        <w:rPr>
+          <w:rFonts w:ascii="Calibri" w:eastAsia="Calibri" w:hAnsi="Calibri" w:cs="Calibri"/>
+          <w:sz w:val="22"/>
+        </w:rPr>
+        <w:t>paths</w:t>
+      </w:r>
+      <w:proofErr w:type="spellEnd"/>
+      <w:r>
+        <w:rPr>
+          <w:rFonts w:ascii="Calibri" w:eastAsia="Calibri" w:hAnsi="Calibri" w:cs="Calibri"/>
+          <w:sz w:val="22"/>
+        </w:rPr>
+        <w:t xml:space="preserve"> </w:t>
+      </w:r>
+      <w:proofErr w:type="spellStart"/>
+      <w:r>
+        <w:rPr>
+          <w:rFonts w:ascii="Calibri" w:eastAsia="Calibri" w:hAnsi="Calibri" w:cs="Calibri"/>
+          <w:sz w:val="22"/>
+        </w:rPr>
+        <w:t>repeat</w:t>
+      </w:r>
+      <w:proofErr w:type="spellEnd"/>
+      <w:r>
+        <w:rPr>
+          <w:rFonts w:ascii="Calibri" w:eastAsia="Calibri" w:hAnsi="Calibri" w:cs="Calibri"/>
+          <w:sz w:val="22"/>
+        </w:rPr>
+        <w:t> »</w:t>
+      </w:r>
+      <w:r>
+        <w:rPr>
+          <w:rFonts w:ascii="Calibri" w:eastAsia="Calibri" w:hAnsi="Calibri" w:cs="Calibri"/>
+          <w:sz w:val="22"/>
+        </w:rPr>
+        <w:t>, etc.</w:t>
+      </w:r>
+    </w:p>
+    <w:p>
+      <w:pPr>
+        <w:pStyle w:val="ListParagraph"/>
+        <w:numPr>
+          <w:ilvl w:val="0"/>
+          <w:numId w:val="1"/>
+        </w:numPr>
+        <w:spacing w:after="200" w:line="276" w:lineRule="auto"/>
+        <w:rPr>
+          <w:rFonts w:ascii="Calibri" w:eastAsia="Calibri" w:hAnsi="Calibri" w:cs="Calibri"/>
+          <w:sz w:val="22"/>
+        </w:rPr>
+      </w:pPr>
+      <w:r>
+        <w:rPr>
+          <w:rFonts w:ascii="Calibri" w:eastAsia="Calibri" w:hAnsi="Calibri" w:cs="Calibri"/>
+          <w:sz w:val="22"/>
+        </w:rPr>
+        <w:t>Animations issues de vidéos</w:t>
+      </w:r>
+    </w:p>
+    <w:p>
+      <w:pPr>
+        <w:pStyle w:val="ListParagraph"/>
+        <w:numPr>
+          <w:ilvl w:val="1"/>
+          <w:numId w:val="1"/>
+        </w:numPr>
+        <w:spacing w:after="200" w:line="276" w:lineRule="auto"/>
+        <w:rPr>
+          <w:rFonts w:ascii="Calibri" w:eastAsia="Calibri" w:hAnsi="Calibri" w:cs="Calibri"/>
+          <w:sz w:val="22"/>
+        </w:rPr>
+      </w:pPr>
+      <w:r>
+        <w:rPr>
+          <w:rFonts w:ascii="Calibri" w:eastAsia="Calibri" w:hAnsi="Calibri" w:cs="Calibri"/>
+          <w:sz w:val="22"/>
+        </w:rPr>
+        <w:t xml:space="preserve">Créer lecteur de vidéos (cinématiques), transformateur « image </w:t>
+      </w:r>
+      <w:proofErr w:type="spellStart"/>
+      <w:r>
+        <w:rPr>
+          <w:rFonts w:ascii="Calibri" w:eastAsia="Calibri" w:hAnsi="Calibri" w:cs="Calibri"/>
+          <w:sz w:val="22"/>
+        </w:rPr>
+        <w:t>video</w:t>
+      </w:r>
+      <w:proofErr w:type="spellEnd"/>
+      <w:r>
+        <w:rPr>
+          <w:rFonts w:ascii="Calibri" w:eastAsia="Calibri" w:hAnsi="Calibri" w:cs="Calibri"/>
+          <w:sz w:val="22"/>
+        </w:rPr>
+        <w:t>-texture »</w:t>
+      </w:r>
+    </w:p>
+    <w:p>
+      <w:pPr>
+        <w:pStyle w:val="ListParagraph"/>
+        <w:numPr>
+          <w:ilvl w:val="1"/>
+          <w:numId w:val="1"/>
+        </w:numPr>
+        <w:spacing w:after="200" w:line="276" w:lineRule="auto"/>
+        <w:rPr>
+          <w:rFonts w:ascii="Calibri" w:eastAsia="Calibri" w:hAnsi="Calibri" w:cs="Calibri"/>
+          <w:sz w:val="22"/>
+        </w:rPr>
+      </w:pPr>
+      <w:r>
+        <w:rPr>
+          <w:rFonts w:ascii="Calibri" w:eastAsia="Calibri" w:hAnsi="Calibri" w:cs="Calibri"/>
+          <w:sz w:val="22"/>
+        </w:rPr>
+        <w:t xml:space="preserve">Édition </w:t>
+      </w:r>
+      <w:r>
+        <w:rPr>
+          <w:rFonts w:ascii="Calibri" w:eastAsia="Calibri" w:hAnsi="Calibri" w:cs="Calibri"/>
+          <w:sz w:val="22"/>
+        </w:rPr>
+        <w:t xml:space="preserve">de « real time </w:t>
+      </w:r>
+      <w:proofErr w:type="spellStart"/>
+      <w:r>
+        <w:rPr>
+          <w:rFonts w:ascii="Calibri" w:eastAsia="Calibri" w:hAnsi="Calibri" w:cs="Calibri"/>
+          <w:sz w:val="22"/>
+        </w:rPr>
+        <w:t>cinematics</w:t>
+      </w:r>
+      <w:proofErr w:type="spellEnd"/>
+      <w:r>
+        <w:rPr>
+          <w:rFonts w:ascii="Calibri" w:eastAsia="Calibri" w:hAnsi="Calibri" w:cs="Calibri"/>
+          <w:sz w:val="22"/>
+        </w:rPr>
+        <w:t> »</w:t>
+      </w:r>
+    </w:p>
+    <w:p>
+      <w:pPr>
+        <w:pStyle w:val="ListParagraph"/>
+        <w:numPr>
+          <w:ilvl w:val="2"/>
+          <w:numId w:val="1"/>
+        </w:numPr>
+        <w:spacing w:after="200" w:line="276" w:lineRule="auto"/>
+        <w:rPr>
+          <w:rFonts w:ascii="Calibri" w:eastAsia="Calibri" w:hAnsi="Calibri" w:cs="Calibri"/>
+          <w:sz w:val="22"/>
+        </w:rPr>
+      </w:pPr>
+      <w:r>
+        <w:rPr>
+          <w:rFonts w:ascii="Calibri" w:eastAsia="Calibri" w:hAnsi="Calibri" w:cs="Calibri"/>
+          <w:sz w:val="22"/>
+        </w:rPr>
+        <w:t>Afficher en vidéo via transparence en plein rendu 3D, afficher des titres par exemple, ou des crédits</w:t>
+      </w:r>
+    </w:p>
+    <w:p>
+      <w:pPr>
+        <w:pStyle w:val="ListParagraph"/>
+        <w:numPr>
+          <w:ilvl w:val="1"/>
+          <w:numId w:val="1"/>
+        </w:numPr>
+        <w:spacing w:after="200" w:line="276" w:lineRule="auto"/>
+        <w:rPr>
+          <w:rFonts w:ascii="Calibri" w:eastAsia="Calibri" w:hAnsi="Calibri" w:cs="Calibri"/>
+          <w:sz w:val="22"/>
+        </w:rPr>
+      </w:pPr>
+      <w:r>
+        <w:rPr>
+          <w:rFonts w:ascii="Calibri" w:eastAsia="Calibri" w:hAnsi="Calibri" w:cs="Calibri"/>
+          <w:sz w:val="22"/>
+        </w:rPr>
+        <w:t>Appliquer une vidéo sur un matériau comme étant une texture animée</w:t>
+      </w:r>
+      <w:r>
+        <w:rPr>
+          <w:rFonts w:ascii="Calibri" w:eastAsia="Calibri" w:hAnsi="Calibri" w:cs="Calibri"/>
+          <w:sz w:val="22"/>
+        </w:rPr>
+        <w:t xml:space="preserve"> par exemple</w:t>
+      </w:r>
+    </w:p>
+    <w:p>
+      <w:pPr>
+        <w:spacing w:after="200" w:line="276" w:lineRule="auto"/>
+        <w:rPr>
+          <w:rFonts w:ascii="Calibri" w:eastAsia="Calibri" w:hAnsi="Calibri" w:cs="Calibri"/>
+          <w:b/>
+          <w:color w:val="8064A2" w:themeColor="accent4"/>
+          <w:sz w:val="22"/>
+          <w:u w:val="single"/>
+        </w:rPr>
+      </w:pPr>
+      <w:r>
+        <w:rPr>
+          <w:rFonts w:ascii="Calibri" w:eastAsia="Calibri" w:hAnsi="Calibri" w:cs="Calibri"/>
+          <w:b/>
+          <w:color w:val="8064A2" w:themeColor="accent4"/>
+          <w:sz w:val="22"/>
+          <w:u w:val="single"/>
+        </w:rPr>
+        <w:t>Gestion des systèmes de particules :</w:t>
+      </w:r>
+    </w:p>
+    <w:p>
+      <w:pPr>
+        <w:pStyle w:val="ListParagraph"/>
+        <w:numPr>
+          <w:ilvl w:val="0"/>
+          <w:numId w:val="1"/>
+        </w:numPr>
+        <w:spacing w:after="200" w:line="276" w:lineRule="auto"/>
+        <w:rPr>
+          <w:rFonts w:ascii="Calibri" w:eastAsia="Calibri" w:hAnsi="Calibri" w:cs="Calibri"/>
+          <w:sz w:val="22"/>
+        </w:rPr>
+      </w:pPr>
+      <w:r>
+        <w:rPr>
+          <w:rFonts w:ascii="Calibri" w:eastAsia="Calibri" w:hAnsi="Calibri" w:cs="Calibri"/>
+          <w:sz w:val="22"/>
+        </w:rPr>
+        <w:t>Création et édition des systèmes de particules</w:t>
+      </w:r>
+    </w:p>
+    <w:p>
+      <w:pPr>
+        <w:pStyle w:val="ListParagraph"/>
+        <w:numPr>
+          <w:ilvl w:val="1"/>
+          <w:numId w:val="1"/>
+        </w:numPr>
+        <w:spacing w:after="200" w:line="276" w:lineRule="auto"/>
+        <w:rPr>
+          <w:rFonts w:ascii="Calibri" w:eastAsia="Calibri" w:hAnsi="Calibri" w:cs="Calibri"/>
+          <w:sz w:val="22"/>
+        </w:rPr>
+      </w:pPr>
+      <w:r>
+        <w:rPr>
+          <w:rFonts w:ascii="Calibri" w:eastAsia="Calibri" w:hAnsi="Calibri" w:cs="Calibri"/>
+          <w:sz w:val="22"/>
+        </w:rPr>
+        <w:t xml:space="preserve">Création assistée et graphique sous forme de liens nœuds à </w:t>
+      </w:r>
+      <w:r>
+        <w:rPr>
+          <w:rFonts w:ascii="Calibri" w:eastAsia="Calibri" w:hAnsi="Calibri" w:cs="Calibri"/>
+          <w:sz w:val="22"/>
+        </w:rPr>
+        <w:t>nœuds</w:t>
+      </w:r>
+    </w:p>
+    <w:p>
+      <w:pPr>
+        <w:pStyle w:val="ListParagraph"/>
+        <w:numPr>
+          <w:ilvl w:val="1"/>
+          <w:numId w:val="1"/>
+        </w:numPr>
+        <w:spacing w:after="200" w:line="276" w:lineRule="auto"/>
+        <w:rPr>
+          <w:rFonts w:ascii="Calibri" w:eastAsia="Calibri" w:hAnsi="Calibri" w:cs="Calibri"/>
+          <w:sz w:val="22"/>
+        </w:rPr>
+      </w:pPr>
+      <w:r>
+        <w:rPr>
+          <w:rFonts w:ascii="Calibri" w:eastAsia="Calibri" w:hAnsi="Calibri" w:cs="Calibri"/>
+          <w:sz w:val="22"/>
+        </w:rPr>
+        <w:t>Prévisualisation temps réel des modifications (</w:t>
+      </w:r>
+      <w:proofErr w:type="spellStart"/>
+      <w:r>
+        <w:rPr>
+          <w:rFonts w:ascii="Calibri" w:eastAsia="Calibri" w:hAnsi="Calibri" w:cs="Calibri"/>
+          <w:sz w:val="22"/>
+        </w:rPr>
+        <w:t>viewport</w:t>
+      </w:r>
+      <w:proofErr w:type="spellEnd"/>
+      <w:r>
+        <w:rPr>
+          <w:rFonts w:ascii="Calibri" w:eastAsia="Calibri" w:hAnsi="Calibri" w:cs="Calibri"/>
+          <w:sz w:val="22"/>
+        </w:rPr>
+        <w:t>)</w:t>
+      </w:r>
+    </w:p>
+    <w:p>
+      <w:pPr>
+        <w:pStyle w:val="ListParagraph"/>
+        <w:numPr>
+          <w:ilvl w:val="0"/>
+          <w:numId w:val="1"/>
+        </w:numPr>
+        <w:spacing w:after="200" w:line="276" w:lineRule="auto"/>
+        <w:rPr>
+          <w:rFonts w:ascii="Calibri" w:eastAsia="Calibri" w:hAnsi="Calibri" w:cs="Calibri"/>
+          <w:sz w:val="22"/>
+        </w:rPr>
+      </w:pPr>
+      <w:r>
+        <w:rPr>
+          <w:rFonts w:ascii="Calibri" w:eastAsia="Calibri" w:hAnsi="Calibri" w:cs="Calibri"/>
+          <w:sz w:val="22"/>
+        </w:rPr>
+        <w:t>Systèmes de particules par défaut</w:t>
+      </w:r>
+    </w:p>
+    <w:p>
+      <w:pPr>
+        <w:pStyle w:val="ListParagraph"/>
+        <w:numPr>
+          <w:ilvl w:val="1"/>
+          <w:numId w:val="1"/>
+        </w:numPr>
+        <w:spacing w:after="200" w:line="276" w:lineRule="auto"/>
+        <w:rPr>
+          <w:rFonts w:ascii="Calibri" w:eastAsia="Calibri" w:hAnsi="Calibri" w:cs="Calibri"/>
+          <w:sz w:val="22"/>
+        </w:rPr>
+      </w:pPr>
+      <w:r>
+        <w:rPr>
+          <w:rFonts w:ascii="Calibri" w:eastAsia="Calibri" w:hAnsi="Calibri" w:cs="Calibri"/>
+          <w:sz w:val="22"/>
+        </w:rPr>
+        <w:t>Pluie</w:t>
+      </w:r>
+    </w:p>
+    <w:p>
+      <w:pPr>
+        <w:pStyle w:val="ListParagraph"/>
+        <w:numPr>
+          <w:ilvl w:val="1"/>
+          <w:numId w:val="1"/>
+        </w:numPr>
+        <w:spacing w:after="200" w:line="276" w:lineRule="auto"/>
+        <w:rPr>
+          <w:rFonts w:ascii="Calibri" w:eastAsia="Calibri" w:hAnsi="Calibri" w:cs="Calibri"/>
+          <w:sz w:val="22"/>
+        </w:rPr>
+      </w:pPr>
+      <w:r>
+        <w:rPr>
+          <w:rFonts w:ascii="Calibri" w:eastAsia="Calibri" w:hAnsi="Calibri" w:cs="Calibri"/>
+          <w:sz w:val="22"/>
+        </w:rPr>
+        <w:t>Feu</w:t>
+      </w:r>
+    </w:p>
+    <w:p>
+      <w:pPr>
+        <w:pStyle w:val="ListParagraph"/>
+        <w:numPr>
+          <w:ilvl w:val="1"/>
+          <w:numId w:val="1"/>
+        </w:numPr>
+        <w:spacing w:after="200" w:line="276" w:lineRule="auto"/>
+        <w:rPr>
+          <w:rFonts w:ascii="Calibri" w:eastAsia="Calibri" w:hAnsi="Calibri" w:cs="Calibri"/>
+          <w:sz w:val="22"/>
+        </w:rPr>
+      </w:pPr>
+      <w:r>
+        <w:rPr>
+          <w:rFonts w:ascii="Calibri" w:eastAsia="Calibri" w:hAnsi="Calibri" w:cs="Calibri"/>
+          <w:sz w:val="22"/>
+        </w:rPr>
+        <w:t>Neige</w:t>
+      </w:r>
+    </w:p>
+    <w:p>
+      <w:pPr>
+        <w:pStyle w:val="ListParagraph"/>
+        <w:numPr>
+          <w:ilvl w:val="1"/>
+          <w:numId w:val="1"/>
+        </w:numPr>
+        <w:spacing w:after="200" w:line="276" w:lineRule="auto"/>
+        <w:rPr>
+          <w:rFonts w:ascii="Calibri" w:eastAsia="Calibri" w:hAnsi="Calibri" w:cs="Calibri"/>
+          <w:sz w:val="22"/>
+        </w:rPr>
+      </w:pPr>
+      <w:r>
+        <w:rPr>
+          <w:rFonts w:ascii="Calibri" w:eastAsia="Calibri" w:hAnsi="Calibri" w:cs="Calibri"/>
+          <w:sz w:val="22"/>
+        </w:rPr>
+        <w:t>Fumée</w:t>
+      </w:r>
+    </w:p>
+    <w:p>
+      <w:pPr>
+        <w:pStyle w:val="ListParagraph"/>
+        <w:numPr>
+          <w:ilvl w:val="1"/>
+          <w:numId w:val="1"/>
+        </w:numPr>
+        <w:spacing w:after="200" w:line="276" w:lineRule="auto"/>
+        <w:rPr>
+          <w:rFonts w:ascii="Calibri" w:eastAsia="Calibri" w:hAnsi="Calibri" w:cs="Calibri"/>
+          <w:sz w:val="22"/>
+        </w:rPr>
+      </w:pPr>
+      <w:r>
+        <w:rPr>
+          <w:rFonts w:ascii="Calibri" w:eastAsia="Calibri" w:hAnsi="Calibri" w:cs="Calibri"/>
+          <w:sz w:val="22"/>
+        </w:rPr>
+        <w:t>Feuilles</w:t>
+      </w:r>
+    </w:p>
+    <w:p>
+      <w:pPr>
+        <w:pStyle w:val="ListParagraph"/>
+        <w:numPr>
+          <w:ilvl w:val="1"/>
+          <w:numId w:val="1"/>
+        </w:numPr>
+        <w:spacing w:after="200" w:line="276" w:lineRule="auto"/>
+        <w:rPr>
+          <w:rFonts w:ascii="Calibri" w:eastAsia="Calibri" w:hAnsi="Calibri" w:cs="Calibri"/>
+          <w:sz w:val="22"/>
+        </w:rPr>
+      </w:pPr>
+      <w:r>
+        <w:rPr>
+          <w:rFonts w:ascii="Calibri" w:eastAsia="Calibri" w:hAnsi="Calibri" w:cs="Calibri"/>
+          <w:sz w:val="22"/>
+        </w:rPr>
+        <w:t>Poussière</w:t>
+      </w:r>
+    </w:p>
+    <w:p>
+      <w:pPr>
+        <w:pStyle w:val="ListParagraph"/>
+        <w:numPr>
+          <w:ilvl w:val="1"/>
+          <w:numId w:val="1"/>
+        </w:numPr>
+        <w:spacing w:after="200" w:line="276" w:lineRule="auto"/>
+        <w:rPr>
+          <w:rFonts w:ascii="Calibri" w:eastAsia="Calibri" w:hAnsi="Calibri" w:cs="Calibri"/>
+          <w:sz w:val="22"/>
+        </w:rPr>
+      </w:pPr>
+      <w:r>
+        <w:rPr>
+          <w:rFonts w:ascii="Calibri" w:eastAsia="Calibri" w:hAnsi="Calibri" w:cs="Calibri"/>
+          <w:sz w:val="22"/>
+        </w:rPr>
+        <w:t>Brouillard</w:t>
+      </w:r>
+    </w:p>
+    <w:p>
+      <w:pPr>
+        <w:pStyle w:val="ListParagraph"/>
+        <w:numPr>
+          <w:ilvl w:val="1"/>
+          <w:numId w:val="1"/>
+        </w:numPr>
+        <w:spacing w:after="200" w:line="276" w:lineRule="auto"/>
+        <w:rPr>
+          <w:rFonts w:ascii="Calibri" w:eastAsia="Calibri" w:hAnsi="Calibri" w:cs="Calibri"/>
+          <w:sz w:val="22"/>
+        </w:rPr>
+      </w:pPr>
+      <w:r>
+        <w:rPr>
+          <w:rFonts w:ascii="Calibri" w:eastAsia="Calibri" w:hAnsi="Calibri" w:cs="Calibri"/>
+          <w:sz w:val="22"/>
+        </w:rPr>
+        <w:t>Explosion</w:t>
+      </w:r>
+    </w:p>
+    <w:p>
+      <w:pPr>
+        <w:pStyle w:val="ListParagraph"/>
+        <w:numPr>
+          <w:ilvl w:val="1"/>
+          <w:numId w:val="1"/>
+        </w:numPr>
+        <w:spacing w:after="200" w:line="276" w:lineRule="auto"/>
+        <w:rPr>
+          <w:rFonts w:ascii="Calibri" w:eastAsia="Calibri" w:hAnsi="Calibri" w:cs="Calibri"/>
+          <w:sz w:val="22"/>
+        </w:rPr>
+      </w:pPr>
+      <w:r>
+        <w:rPr>
+          <w:rFonts w:ascii="Calibri" w:eastAsia="Calibri" w:hAnsi="Calibri" w:cs="Calibri"/>
+          <w:sz w:val="22"/>
+        </w:rPr>
+        <w:t>Tonnerre</w:t>
+      </w:r>
+    </w:p>
+    <w:p>
+      <w:pPr>
+        <w:pStyle w:val="ListParagraph"/>
+        <w:numPr>
+          <w:ilvl w:val="1"/>
+          <w:numId w:val="1"/>
+        </w:numPr>
+        <w:spacing w:after="200" w:line="276" w:lineRule="auto"/>
+        <w:rPr>
+          <w:rFonts w:ascii="Calibri" w:eastAsia="Calibri" w:hAnsi="Calibri" w:cs="Calibri"/>
+          <w:sz w:val="22"/>
+        </w:rPr>
+      </w:pPr>
+      <w:r>
+        <w:rPr>
+          <w:rFonts w:ascii="Calibri" w:eastAsia="Calibri" w:hAnsi="Calibri" w:cs="Calibri"/>
+          <w:sz w:val="22"/>
+        </w:rPr>
+        <w:t>Tornade</w:t>
+      </w:r>
+    </w:p>
+    <w:p>
+      <w:pPr>
+        <w:pStyle w:val="ListParagraph"/>
+        <w:numPr>
+          <w:ilvl w:val="1"/>
+          <w:numId w:val="1"/>
+        </w:numPr>
+        <w:spacing w:after="200" w:line="276" w:lineRule="auto"/>
+        <w:rPr>
+          <w:rFonts w:ascii="Calibri" w:eastAsia="Calibri" w:hAnsi="Calibri" w:cs="Calibri"/>
+          <w:sz w:val="22"/>
+        </w:rPr>
+      </w:pPr>
+      <w:r>
+        <w:rPr>
+          <w:rFonts w:ascii="Calibri" w:eastAsia="Calibri" w:hAnsi="Calibri" w:cs="Calibri"/>
+          <w:sz w:val="22"/>
+        </w:rPr>
+        <w:t>Poils</w:t>
+      </w:r>
+    </w:p>
+    <w:p>
+      <w:pPr>
+        <w:pStyle w:val="ListParagraph"/>
+        <w:numPr>
+          <w:ilvl w:val="1"/>
+          <w:numId w:val="1"/>
+        </w:numPr>
+        <w:spacing w:after="200" w:line="276" w:lineRule="auto"/>
+        <w:rPr>
+          <w:rFonts w:ascii="Calibri" w:eastAsia="Calibri" w:hAnsi="Calibri" w:cs="Calibri"/>
+          <w:sz w:val="22"/>
+        </w:rPr>
+      </w:pPr>
+      <w:r>
+        <w:rPr>
+          <w:rFonts w:ascii="Calibri" w:eastAsia="Calibri" w:hAnsi="Calibri" w:cs="Calibri"/>
+          <w:sz w:val="22"/>
+        </w:rPr>
+        <w:t>Jets d’eau</w:t>
+      </w:r>
+    </w:p>
+    <w:p>
+      <w:pPr>
+        <w:pStyle w:val="ListParagraph"/>
+        <w:numPr>
+          <w:ilvl w:val="1"/>
+          <w:numId w:val="1"/>
+        </w:numPr>
+        <w:spacing w:after="200" w:line="276" w:lineRule="auto"/>
+        <w:rPr>
+          <w:rFonts w:ascii="Calibri" w:eastAsia="Calibri" w:hAnsi="Calibri" w:cs="Calibri"/>
+          <w:sz w:val="22"/>
+        </w:rPr>
+      </w:pPr>
+      <w:r>
+        <w:rPr>
+          <w:rFonts w:ascii="Calibri" w:eastAsia="Calibri" w:hAnsi="Calibri" w:cs="Calibri"/>
+          <w:sz w:val="22"/>
+        </w:rPr>
+        <w:t>Sable (désert)</w:t>
+      </w:r>
+    </w:p>
+    <w:p>
+      <w:pPr>
+        <w:spacing w:after="200" w:line="276" w:lineRule="auto"/>
+        <w:rPr>
+          <w:rFonts w:ascii="Calibri" w:eastAsia="Calibri" w:hAnsi="Calibri" w:cs="Calibri"/>
+          <w:sz w:val="22"/>
+        </w:rPr>
+      </w:pPr>
     </w:p>
     <w:sectPr>
-      <w:headerReference w:type="default" r:id="rId7"/>
+      <w:headerReference w:type="default" r:id="rId8"/>
+      <w:footerReference w:type="even" r:id="rId9"/>
+      <w:footerReference w:type="default" r:id="rId10"/>
       <w:pgSz w:w="11906" w:h="16838"/>
       <w:pgMar w:top="1440" w:right="1800" w:bottom="1440" w:left="1800" w:header="708" w:footer="708" w:gutter="0"/>
       <w:cols w:space="708"/>
@@ -276,6 +2109,95 @@
     </w:p>
   </w:endnote>
 </w:endnotes>
+</file>
+
+<file path=word/footer1.xml><?xml version="1.0" encoding="utf-8"?>
+<w:ftr xmlns:wpc="http://schemas.microsoft.com/office/word/2010/wordprocessingCanvas" xmlns:mo="http://schemas.microsoft.com/office/mac/office/2008/main" xmlns:mc="http://schemas.openxmlformats.org/markup-compatibility/2006" xmlns:mv="urn:schemas-microsoft-com:mac:vml" xmlns:o="urn:schemas-microsoft-com:office:office" xmlns:r="http://schemas.openxmlformats.org/officeDocument/2006/relationships" xmlns:m="http://schemas.openxmlformats.org/officeDocument/2006/math" xmlns:v="urn:schemas-microsoft-com:vml" xmlns:wp14="http://schemas.microsoft.com/office/word/2010/wordprocessingDrawing" xmlns:wp="http://schemas.openxmlformats.org/drawingml/2006/wordprocessingDrawing" xmlns:w10="urn:schemas-microsoft-com:office:word" xmlns:w="http://schemas.openxmlformats.org/wordprocessingml/2006/main" xmlns:w14="http://schemas.microsoft.com/office/word/2010/wordml" xmlns:wpg="http://schemas.microsoft.com/office/word/2010/wordprocessingGroup" xmlns:wpi="http://schemas.microsoft.com/office/word/2010/wordprocessingInk" xmlns:wne="http://schemas.microsoft.com/office/word/2006/wordml" xmlns:wps="http://schemas.microsoft.com/office/word/2010/wordprocessingShape" mc:Ignorable="w14 wp14">
+  <w:p>
+    <w:pPr>
+      <w:pStyle w:val="Footer"/>
+      <w:framePr w:wrap="around" w:vAnchor="text" w:hAnchor="margin" w:xAlign="right" w:y="1"/>
+      <w:rPr>
+        <w:rStyle w:val="PageNumber"/>
+      </w:rPr>
+    </w:pPr>
+    <w:r>
+      <w:rPr>
+        <w:rStyle w:val="PageNumber"/>
+      </w:rPr>
+      <w:fldChar w:fldCharType="begin"/>
+    </w:r>
+    <w:r>
+      <w:rPr>
+        <w:rStyle w:val="PageNumber"/>
+      </w:rPr>
+      <w:instrText xml:space="preserve">PAGE  </w:instrText>
+    </w:r>
+    <w:r>
+      <w:rPr>
+        <w:rStyle w:val="PageNumber"/>
+      </w:rPr>
+      <w:fldChar w:fldCharType="end"/>
+    </w:r>
+  </w:p>
+  <w:p>
+    <w:pPr>
+      <w:pStyle w:val="Footer"/>
+      <w:ind w:right="360"/>
+    </w:pPr>
+  </w:p>
+</w:ftr>
+</file>
+
+<file path=word/footer2.xml><?xml version="1.0" encoding="utf-8"?>
+<w:ftr xmlns:wpc="http://schemas.microsoft.com/office/word/2010/wordprocessingCanvas" xmlns:mo="http://schemas.microsoft.com/office/mac/office/2008/main" xmlns:mc="http://schemas.openxmlformats.org/markup-compatibility/2006" xmlns:mv="urn:schemas-microsoft-com:mac:vml" xmlns:o="urn:schemas-microsoft-com:office:office" xmlns:r="http://schemas.openxmlformats.org/officeDocument/2006/relationships" xmlns:m="http://schemas.openxmlformats.org/officeDocument/2006/math" xmlns:v="urn:schemas-microsoft-com:vml" xmlns:wp14="http://schemas.microsoft.com/office/word/2010/wordprocessingDrawing" xmlns:wp="http://schemas.openxmlformats.org/drawingml/2006/wordprocessingDrawing" xmlns:w10="urn:schemas-microsoft-com:office:word" xmlns:w="http://schemas.openxmlformats.org/wordprocessingml/2006/main" xmlns:w14="http://schemas.microsoft.com/office/word/2010/wordml" xmlns:wpg="http://schemas.microsoft.com/office/word/2010/wordprocessingGroup" xmlns:wpi="http://schemas.microsoft.com/office/word/2010/wordprocessingInk" xmlns:wne="http://schemas.microsoft.com/office/word/2006/wordml" xmlns:wps="http://schemas.microsoft.com/office/word/2010/wordprocessingShape" mc:Ignorable="w14 wp14">
+  <w:p>
+    <w:pPr>
+      <w:pStyle w:val="Footer"/>
+      <w:framePr w:wrap="around" w:vAnchor="text" w:hAnchor="margin" w:xAlign="right" w:y="1"/>
+      <w:rPr>
+        <w:rStyle w:val="PageNumber"/>
+      </w:rPr>
+    </w:pPr>
+    <w:r>
+      <w:rPr>
+        <w:rStyle w:val="PageNumber"/>
+      </w:rPr>
+      <w:fldChar w:fldCharType="begin"/>
+    </w:r>
+    <w:r>
+      <w:rPr>
+        <w:rStyle w:val="PageNumber"/>
+      </w:rPr>
+      <w:instrText xml:space="preserve">PAGE  </w:instrText>
+    </w:r>
+    <w:r>
+      <w:rPr>
+        <w:rStyle w:val="PageNumber"/>
+      </w:rPr>
+      <w:fldChar w:fldCharType="separate"/>
+    </w:r>
+    <w:r>
+      <w:rPr>
+        <w:rStyle w:val="PageNumber"/>
+        <w:noProof/>
+      </w:rPr>
+      <w:t>2</w:t>
+    </w:r>
+    <w:r>
+      <w:rPr>
+        <w:rStyle w:val="PageNumber"/>
+      </w:rPr>
+      <w:fldChar w:fldCharType="end"/>
+    </w:r>
+  </w:p>
+  <w:p>
+    <w:pPr>
+      <w:pStyle w:val="Footer"/>
+      <w:ind w:right="360"/>
+    </w:pPr>
+  </w:p>
+</w:ftr>
 </file>
 
 <file path=word/footnotes.xml><?xml version="1.0" encoding="utf-8"?>
@@ -306,6 +2228,12 @@
     <w:r>
       <w:t>Soganatsu Studios World Editor</w:t>
     </w:r>
+    <w:r>
+      <w:t xml:space="preserve"> (SSWE)</w:t>
+    </w:r>
+    <w:r>
+      <w:t xml:space="preserve"> by Soganatsu Studios France</w:t>
+    </w:r>
   </w:p>
   <w:p>
     <w:pPr>
@@ -313,6 +2241,129 @@
     </w:pPr>
   </w:p>
 </w:hdr>
+</file>
+
+<file path=word/numbering.xml><?xml version="1.0" encoding="utf-8"?>
+<w:numbering xmlns:wpc="http://schemas.microsoft.com/office/word/2010/wordprocessingCanvas" xmlns:mo="http://schemas.microsoft.com/office/mac/office/2008/main" xmlns:mc="http://schemas.openxmlformats.org/markup-compatibility/2006" xmlns:mv="urn:schemas-microsoft-com:mac:vml" xmlns:o="urn:schemas-microsoft-com:office:office" xmlns:r="http://schemas.openxmlformats.org/officeDocument/2006/relationships" xmlns:m="http://schemas.openxmlformats.org/officeDocument/2006/math" xmlns:v="urn:schemas-microsoft-com:vml" xmlns:wp14="http://schemas.microsoft.com/office/word/2010/wordprocessingDrawing" xmlns:wp="http://schemas.openxmlformats.org/drawingml/2006/wordprocessingDrawing" xmlns:w10="urn:schemas-microsoft-com:office:word" xmlns:w="http://schemas.openxmlformats.org/wordprocessingml/2006/main" xmlns:w14="http://schemas.microsoft.com/office/word/2010/wordml" xmlns:wpg="http://schemas.microsoft.com/office/word/2010/wordprocessingGroup" xmlns:wpi="http://schemas.microsoft.com/office/word/2010/wordprocessingInk" xmlns:wne="http://schemas.microsoft.com/office/word/2006/wordml" xmlns:wps="http://schemas.microsoft.com/office/word/2010/wordprocessingShape" mc:Ignorable="w14 wp14">
+  <w:abstractNum w:abstractNumId="0">
+    <w:nsid w:val="7C395FEE"/>
+    <w:multiLevelType w:val="hybridMultilevel"/>
+    <w:tmpl w:val="3E00E08E"/>
+    <w:lvl w:ilvl="0" w:tplc="1032932C">
+      <w:numFmt w:val="bullet"/>
+      <w:lvlText w:val="-"/>
+      <w:lvlJc w:val="left"/>
+      <w:pPr>
+        <w:ind w:left="1080" w:hanging="360"/>
+      </w:pPr>
+      <w:rPr>
+        <w:rFonts w:ascii="Calibri" w:eastAsia="Calibri" w:hAnsi="Calibri" w:cs="Calibri" w:hint="default"/>
+        <w:color w:val="auto"/>
+      </w:rPr>
+    </w:lvl>
+    <w:lvl w:ilvl="1" w:tplc="6ACEEFCC">
+      <w:start w:val="1"/>
+      <w:numFmt w:val="bullet"/>
+      <w:lvlText w:val="o"/>
+      <w:lvlJc w:val="left"/>
+      <w:pPr>
+        <w:ind w:left="1800" w:hanging="360"/>
+      </w:pPr>
+      <w:rPr>
+        <w:rFonts w:ascii="Courier New" w:hAnsi="Courier New" w:hint="default"/>
+        <w:color w:val="auto"/>
+      </w:rPr>
+    </w:lvl>
+    <w:lvl w:ilvl="2" w:tplc="375295EA">
+      <w:start w:val="1"/>
+      <w:numFmt w:val="bullet"/>
+      <w:lvlText w:val=""/>
+      <w:lvlJc w:val="left"/>
+      <w:pPr>
+        <w:ind w:left="2520" w:hanging="360"/>
+      </w:pPr>
+      <w:rPr>
+        <w:rFonts w:ascii="Wingdings" w:hAnsi="Wingdings" w:hint="default"/>
+        <w:color w:val="auto"/>
+      </w:rPr>
+    </w:lvl>
+    <w:lvl w:ilvl="3" w:tplc="04090001">
+      <w:start w:val="1"/>
+      <w:numFmt w:val="bullet"/>
+      <w:lvlText w:val=""/>
+      <w:lvlJc w:val="left"/>
+      <w:pPr>
+        <w:ind w:left="3240" w:hanging="360"/>
+      </w:pPr>
+      <w:rPr>
+        <w:rFonts w:ascii="Symbol" w:hAnsi="Symbol" w:hint="default"/>
+      </w:rPr>
+    </w:lvl>
+    <w:lvl w:ilvl="4" w:tplc="04090003" w:tentative="1">
+      <w:start w:val="1"/>
+      <w:numFmt w:val="bullet"/>
+      <w:lvlText w:val="o"/>
+      <w:lvlJc w:val="left"/>
+      <w:pPr>
+        <w:ind w:left="3960" w:hanging="360"/>
+      </w:pPr>
+      <w:rPr>
+        <w:rFonts w:ascii="Courier New" w:hAnsi="Courier New" w:hint="default"/>
+      </w:rPr>
+    </w:lvl>
+    <w:lvl w:ilvl="5" w:tplc="04090005" w:tentative="1">
+      <w:start w:val="1"/>
+      <w:numFmt w:val="bullet"/>
+      <w:lvlText w:val=""/>
+      <w:lvlJc w:val="left"/>
+      <w:pPr>
+        <w:ind w:left="4680" w:hanging="360"/>
+      </w:pPr>
+      <w:rPr>
+        <w:rFonts w:ascii="Wingdings" w:hAnsi="Wingdings" w:hint="default"/>
+      </w:rPr>
+    </w:lvl>
+    <w:lvl w:ilvl="6" w:tplc="04090001" w:tentative="1">
+      <w:start w:val="1"/>
+      <w:numFmt w:val="bullet"/>
+      <w:lvlText w:val=""/>
+      <w:lvlJc w:val="left"/>
+      <w:pPr>
+        <w:ind w:left="5400" w:hanging="360"/>
+      </w:pPr>
+      <w:rPr>
+        <w:rFonts w:ascii="Symbol" w:hAnsi="Symbol" w:hint="default"/>
+      </w:rPr>
+    </w:lvl>
+    <w:lvl w:ilvl="7" w:tplc="04090003" w:tentative="1">
+      <w:start w:val="1"/>
+      <w:numFmt w:val="bullet"/>
+      <w:lvlText w:val="o"/>
+      <w:lvlJc w:val="left"/>
+      <w:pPr>
+        <w:ind w:left="6120" w:hanging="360"/>
+      </w:pPr>
+      <w:rPr>
+        <w:rFonts w:ascii="Courier New" w:hAnsi="Courier New" w:hint="default"/>
+      </w:rPr>
+    </w:lvl>
+    <w:lvl w:ilvl="8" w:tplc="04090005" w:tentative="1">
+      <w:start w:val="1"/>
+      <w:numFmt w:val="bullet"/>
+      <w:lvlText w:val=""/>
+      <w:lvlJc w:val="left"/>
+      <w:pPr>
+        <w:ind w:left="6840" w:hanging="360"/>
+      </w:pPr>
+      <w:rPr>
+        <w:rFonts w:ascii="Wingdings" w:hAnsi="Wingdings" w:hint="default"/>
+      </w:rPr>
+    </w:lvl>
+  </w:abstractNum>
+  <w:num w:numId="1">
+    <w:abstractNumId w:val="0"/>
+  </w:num>
+</w:numbering>
 </file>
 
 <file path=word/styles.xml><?xml version="1.0" encoding="utf-8"?>
@@ -539,6 +2590,25 @@
     <w:link w:val="Footer"/>
     <w:uiPriority w:val="99"/>
     <w:rsid w:val="00F84104"/>
+  </w:style>
+  <w:style w:type="paragraph" w:styleId="ListParagraph">
+    <w:name w:val="List Paragraph"/>
+    <w:basedOn w:val="Normal"/>
+    <w:uiPriority w:val="34"/>
+    <w:qFormat/>
+    <w:rsid w:val="004F3730"/>
+    <w:pPr>
+      <w:ind w:left="720"/>
+      <w:contextualSpacing/>
+    </w:pPr>
+  </w:style>
+  <w:style w:type="character" w:styleId="PageNumber">
+    <w:name w:val="page number"/>
+    <w:basedOn w:val="DefaultParagraphFont"/>
+    <w:uiPriority w:val="99"/>
+    <w:semiHidden/>
+    <w:unhideWhenUsed/>
+    <w:rsid w:val="00CD55C6"/>
   </w:style>
 </w:styles>
 </file>

</xml_diff>

<commit_message>
Finalisation de l'analyse résumée des besoins techniques manquants au sein de SSWE
</commit_message>
<xml_diff>
--- a/Entreprenariat/Soganatsu Studios World Editor/Analyse des besoins.docx
+++ b/Entreprenariat/Soganatsu Studios World Editor/Analyse des besoins.docx
@@ -56,8 +56,202 @@
           <w:color w:val="FF0000"/>
           <w:sz w:val="22"/>
         </w:rPr>
-        <w:t xml:space="preserve"> au sein de Soganatsu Studios France</w:t>
-      </w:r>
+        <w:t xml:space="preserve"> au sein de Soganatsu Studios </w:t>
+      </w:r>
+      <w:r>
+        <w:rPr>
+          <w:rFonts w:ascii="Calibri" w:eastAsia="Calibri" w:hAnsi="Calibri" w:cs="Calibri"/>
+          <w:b/>
+          <w:color w:val="FF0000"/>
+          <w:sz w:val="22"/>
+        </w:rPr>
+        <w:t>France</w:t>
+      </w:r>
+    </w:p>
+    <w:p>
+      <w:pPr>
+        <w:spacing w:after="200" w:line="276" w:lineRule="auto"/>
+        <w:jc w:val="center"/>
+        <w:rPr>
+          <w:rFonts w:ascii="Calibri" w:eastAsia="Calibri" w:hAnsi="Calibri" w:cs="Calibri"/>
+          <w:b/>
+          <w:color w:val="FF0000"/>
+          <w:sz w:val="22"/>
+        </w:rPr>
+      </w:pPr>
+    </w:p>
+    <w:p>
+      <w:pPr>
+        <w:spacing w:after="200" w:line="276" w:lineRule="auto"/>
+        <w:rPr>
+          <w:rFonts w:ascii="Calibri" w:eastAsia="Calibri" w:hAnsi="Calibri" w:cs="Calibri"/>
+          <w:sz w:val="22"/>
+        </w:rPr>
+      </w:pPr>
+      <w:r>
+        <w:rPr>
+          <w:rFonts w:ascii="Calibri" w:eastAsia="Calibri" w:hAnsi="Calibri" w:cs="Calibri"/>
+          <w:sz w:val="22"/>
+        </w:rPr>
+        <w:t xml:space="preserve">Grossièrement </w:t>
+      </w:r>
+      <w:r>
+        <w:rPr>
+          <w:rFonts w:ascii="Calibri" w:eastAsia="Calibri" w:hAnsi="Calibri" w:cs="Calibri"/>
+          <w:b/>
+          <w:sz w:val="22"/>
+        </w:rPr>
+        <w:t>6 parties manquantes </w:t>
+      </w:r>
+      <w:r>
+        <w:rPr>
+          <w:rFonts w:ascii="Calibri" w:eastAsia="Calibri" w:hAnsi="Calibri" w:cs="Calibri"/>
+          <w:sz w:val="22"/>
+        </w:rPr>
+        <w:t>:</w:t>
+      </w:r>
+    </w:p>
+    <w:p>
+      <w:pPr>
+        <w:pStyle w:val="ListParagraph"/>
+        <w:numPr>
+          <w:ilvl w:val="0"/>
+          <w:numId w:val="2"/>
+        </w:numPr>
+        <w:spacing w:after="200" w:line="276" w:lineRule="auto"/>
+        <w:rPr>
+          <w:rFonts w:ascii="Calibri" w:eastAsia="Calibri" w:hAnsi="Calibri" w:cs="Calibri"/>
+          <w:sz w:val="22"/>
+        </w:rPr>
+      </w:pPr>
+      <w:r>
+        <w:rPr>
+          <w:rFonts w:ascii="Calibri" w:eastAsia="Calibri" w:hAnsi="Calibri" w:cs="Calibri"/>
+          <w:sz w:val="22"/>
+        </w:rPr>
+        <w:t>Gestion du son</w:t>
+      </w:r>
+    </w:p>
+    <w:p>
+      <w:pPr>
+        <w:pStyle w:val="ListParagraph"/>
+        <w:numPr>
+          <w:ilvl w:val="0"/>
+          <w:numId w:val="2"/>
+        </w:numPr>
+        <w:spacing w:after="200" w:line="276" w:lineRule="auto"/>
+        <w:rPr>
+          <w:rFonts w:ascii="Calibri" w:eastAsia="Calibri" w:hAnsi="Calibri" w:cs="Calibri"/>
+          <w:sz w:val="22"/>
+        </w:rPr>
+      </w:pPr>
+      <w:r>
+        <w:rPr>
+          <w:rFonts w:ascii="Calibri" w:eastAsia="Calibri" w:hAnsi="Calibri" w:cs="Calibri"/>
+          <w:sz w:val="22"/>
+        </w:rPr>
+        <w:t>Gestion de la physique (moteur physique)</w:t>
+      </w:r>
+    </w:p>
+    <w:p>
+      <w:pPr>
+        <w:pStyle w:val="ListParagraph"/>
+        <w:numPr>
+          <w:ilvl w:val="0"/>
+          <w:numId w:val="2"/>
+        </w:numPr>
+        <w:spacing w:after="200" w:line="276" w:lineRule="auto"/>
+        <w:rPr>
+          <w:rFonts w:ascii="Calibri" w:eastAsia="Calibri" w:hAnsi="Calibri" w:cs="Calibri"/>
+          <w:sz w:val="22"/>
+        </w:rPr>
+      </w:pPr>
+      <w:r>
+        <w:rPr>
+          <w:rFonts w:ascii="Calibri" w:eastAsia="Calibri" w:hAnsi="Calibri" w:cs="Calibri"/>
+          <w:sz w:val="22"/>
+        </w:rPr>
+        <w:t>Gestion des animations</w:t>
+      </w:r>
+    </w:p>
+    <w:p>
+      <w:pPr>
+        <w:pStyle w:val="ListParagraph"/>
+        <w:numPr>
+          <w:ilvl w:val="0"/>
+          <w:numId w:val="2"/>
+        </w:numPr>
+        <w:spacing w:after="200" w:line="276" w:lineRule="auto"/>
+        <w:rPr>
+          <w:rFonts w:ascii="Calibri" w:eastAsia="Calibri" w:hAnsi="Calibri" w:cs="Calibri"/>
+          <w:sz w:val="22"/>
+        </w:rPr>
+      </w:pPr>
+      <w:r>
+        <w:rPr>
+          <w:rFonts w:ascii="Calibri" w:eastAsia="Calibri" w:hAnsi="Calibri" w:cs="Calibri"/>
+          <w:sz w:val="22"/>
+        </w:rPr>
+        <w:t>Gestion de terrains</w:t>
+      </w:r>
+    </w:p>
+    <w:p>
+      <w:pPr>
+        <w:pStyle w:val="ListParagraph"/>
+        <w:numPr>
+          <w:ilvl w:val="0"/>
+          <w:numId w:val="2"/>
+        </w:numPr>
+        <w:spacing w:after="200" w:line="276" w:lineRule="auto"/>
+        <w:rPr>
+          <w:rFonts w:ascii="Calibri" w:eastAsia="Calibri" w:hAnsi="Calibri" w:cs="Calibri"/>
+          <w:sz w:val="22"/>
+        </w:rPr>
+      </w:pPr>
+      <w:r>
+        <w:rPr>
+          <w:rFonts w:ascii="Calibri" w:eastAsia="Calibri" w:hAnsi="Calibri" w:cs="Calibri"/>
+          <w:sz w:val="22"/>
+        </w:rPr>
+        <w:t xml:space="preserve">Gestion de l’intelligence </w:t>
+      </w:r>
+      <w:r>
+        <w:rPr>
+          <w:rFonts w:ascii="Calibri" w:eastAsia="Calibri" w:hAnsi="Calibri" w:cs="Calibri"/>
+          <w:sz w:val="22"/>
+        </w:rPr>
+        <w:t>Artificielle</w:t>
+      </w:r>
+    </w:p>
+    <w:p>
+      <w:pPr>
+        <w:pStyle w:val="ListParagraph"/>
+        <w:numPr>
+          <w:ilvl w:val="0"/>
+          <w:numId w:val="2"/>
+        </w:numPr>
+        <w:spacing w:after="200" w:line="276" w:lineRule="auto"/>
+        <w:rPr>
+          <w:rFonts w:ascii="Calibri" w:eastAsia="Calibri" w:hAnsi="Calibri" w:cs="Calibri"/>
+          <w:sz w:val="22"/>
+        </w:rPr>
+      </w:pPr>
+      <w:r>
+        <w:rPr>
+          <w:rFonts w:ascii="Calibri" w:eastAsia="Calibri" w:hAnsi="Calibri" w:cs="Calibri"/>
+          <w:sz w:val="22"/>
+        </w:rPr>
+        <w:t>Gestion des systèmes de particules</w:t>
+      </w:r>
+    </w:p>
+    <w:p>
+      <w:pPr>
+        <w:spacing w:after="200" w:line="276" w:lineRule="auto"/>
+        <w:rPr>
+          <w:rFonts w:ascii="Calibri" w:eastAsia="Calibri" w:hAnsi="Calibri" w:cs="Calibri"/>
+          <w:sz w:val="22"/>
+        </w:rPr>
+      </w:pPr>
     </w:p>
     <w:p>
       <w:pPr>
@@ -78,6 +272,619 @@
           <w:sz w:val="22"/>
           <w:u w:val="single"/>
         </w:rPr>
+        <w:t>Gestion du son</w:t>
+      </w:r>
+      <w:r>
+        <w:rPr>
+          <w:rFonts w:ascii="Calibri" w:eastAsia="Calibri" w:hAnsi="Calibri" w:cs="Calibri"/>
+          <w:b/>
+          <w:color w:val="8064A2" w:themeColor="accent4"/>
+          <w:sz w:val="22"/>
+          <w:u w:val="single"/>
+        </w:rPr>
+        <w:t> :</w:t>
+      </w:r>
+    </w:p>
+    <w:p>
+      <w:pPr>
+        <w:pStyle w:val="ListParagraph"/>
+        <w:numPr>
+          <w:ilvl w:val="0"/>
+          <w:numId w:val="2"/>
+        </w:numPr>
+        <w:spacing w:after="200" w:line="276" w:lineRule="auto"/>
+        <w:rPr>
+          <w:rFonts w:ascii="Calibri" w:eastAsia="Calibri" w:hAnsi="Calibri" w:cs="Calibri"/>
+          <w:sz w:val="22"/>
+        </w:rPr>
+      </w:pPr>
+      <w:r>
+        <w:rPr>
+          <w:rFonts w:ascii="Calibri" w:eastAsia="Calibri" w:hAnsi="Calibri" w:cs="Calibri"/>
+          <w:sz w:val="22"/>
+        </w:rPr>
+        <w:t>Choix de la librairie permettant la lecture de sons</w:t>
+      </w:r>
+    </w:p>
+    <w:p>
+      <w:pPr>
+        <w:pStyle w:val="ListParagraph"/>
+        <w:numPr>
+          <w:ilvl w:val="0"/>
+          <w:numId w:val="2"/>
+        </w:numPr>
+        <w:spacing w:after="200" w:line="276" w:lineRule="auto"/>
+        <w:rPr>
+          <w:rFonts w:ascii="Calibri" w:eastAsia="Calibri" w:hAnsi="Calibri" w:cs="Calibri"/>
+          <w:sz w:val="22"/>
+        </w:rPr>
+      </w:pPr>
+      <w:r>
+        <w:rPr>
+          <w:rFonts w:ascii="Calibri" w:eastAsia="Calibri" w:hAnsi="Calibri" w:cs="Calibri"/>
+          <w:sz w:val="22"/>
+        </w:rPr>
+        <w:t>Définition des formats de sons (MP3, WAV, etc.)</w:t>
+      </w:r>
+    </w:p>
+    <w:p>
+      <w:pPr>
+        <w:pStyle w:val="ListParagraph"/>
+        <w:numPr>
+          <w:ilvl w:val="0"/>
+          <w:numId w:val="2"/>
+        </w:numPr>
+        <w:spacing w:after="200" w:line="276" w:lineRule="auto"/>
+        <w:rPr>
+          <w:rFonts w:ascii="Calibri" w:eastAsia="Calibri" w:hAnsi="Calibri" w:cs="Calibri"/>
+          <w:sz w:val="22"/>
+        </w:rPr>
+      </w:pPr>
+      <w:r>
+        <w:rPr>
+          <w:rFonts w:ascii="Calibri" w:eastAsia="Calibri" w:hAnsi="Calibri" w:cs="Calibri"/>
+          <w:sz w:val="22"/>
+        </w:rPr>
+        <w:t>Placer les sons dans l’espace puis activer, désactiver</w:t>
+      </w:r>
+      <w:r>
+        <w:rPr>
+          <w:rFonts w:ascii="Calibri" w:eastAsia="Calibri" w:hAnsi="Calibri" w:cs="Calibri"/>
+          <w:sz w:val="22"/>
+        </w:rPr>
+        <w:t>, rembobiner</w:t>
+      </w:r>
+      <w:r>
+        <w:rPr>
+          <w:rFonts w:ascii="Calibri" w:eastAsia="Calibri" w:hAnsi="Calibri" w:cs="Calibri"/>
+          <w:sz w:val="22"/>
+        </w:rPr>
+        <w:t xml:space="preserve"> la lecture d’un son</w:t>
+      </w:r>
+    </w:p>
+    <w:p>
+      <w:pPr>
+        <w:pStyle w:val="ListParagraph"/>
+        <w:numPr>
+          <w:ilvl w:val="0"/>
+          <w:numId w:val="2"/>
+        </w:numPr>
+        <w:spacing w:after="200" w:line="276" w:lineRule="auto"/>
+        <w:rPr>
+          <w:rFonts w:ascii="Calibri" w:eastAsia="Calibri" w:hAnsi="Calibri" w:cs="Calibri"/>
+          <w:sz w:val="22"/>
+        </w:rPr>
+      </w:pPr>
+      <w:r>
+        <w:rPr>
+          <w:rFonts w:ascii="Calibri" w:eastAsia="Calibri" w:hAnsi="Calibri" w:cs="Calibri"/>
+          <w:sz w:val="22"/>
+        </w:rPr>
+        <w:t>Manager les sons en mémoire</w:t>
+      </w:r>
+    </w:p>
+    <w:p>
+      <w:pPr>
+        <w:pStyle w:val="ListParagraph"/>
+        <w:numPr>
+          <w:ilvl w:val="0"/>
+          <w:numId w:val="2"/>
+        </w:numPr>
+        <w:spacing w:after="200" w:line="276" w:lineRule="auto"/>
+        <w:rPr>
+          <w:rFonts w:ascii="Calibri" w:eastAsia="Calibri" w:hAnsi="Calibri" w:cs="Calibri"/>
+          <w:sz w:val="22"/>
+        </w:rPr>
+      </w:pPr>
+      <w:r>
+        <w:rPr>
+          <w:rFonts w:ascii="Calibri" w:eastAsia="Calibri" w:hAnsi="Calibri" w:cs="Calibri"/>
+          <w:sz w:val="22"/>
+        </w:rPr>
+        <w:t>Définir</w:t>
+      </w:r>
+      <w:r>
+        <w:rPr>
+          <w:rFonts w:ascii="Calibri" w:eastAsia="Calibri" w:hAnsi="Calibri" w:cs="Calibri"/>
+          <w:sz w:val="22"/>
+        </w:rPr>
+        <w:t xml:space="preserve"> les dépendances dans un graphe de sons (tout comme les nœuds </w:t>
+      </w:r>
+      <w:proofErr w:type="spellStart"/>
+      <w:r>
+        <w:rPr>
+          <w:rFonts w:ascii="Calibri" w:eastAsia="Calibri" w:hAnsi="Calibri" w:cs="Calibri"/>
+          <w:sz w:val="22"/>
+        </w:rPr>
+        <w:t>irrlicht</w:t>
+      </w:r>
+      <w:proofErr w:type="spellEnd"/>
+      <w:r>
+        <w:rPr>
+          <w:rFonts w:ascii="Calibri" w:eastAsia="Calibri" w:hAnsi="Calibri" w:cs="Calibri"/>
+          <w:sz w:val="22"/>
+        </w:rPr>
+        <w:t>)</w:t>
+      </w:r>
+    </w:p>
+    <w:p>
+      <w:pPr>
+        <w:pStyle w:val="ListParagraph"/>
+        <w:numPr>
+          <w:ilvl w:val="1"/>
+          <w:numId w:val="2"/>
+        </w:numPr>
+        <w:spacing w:after="200" w:line="276" w:lineRule="auto"/>
+        <w:rPr>
+          <w:rFonts w:ascii="Calibri" w:eastAsia="Calibri" w:hAnsi="Calibri" w:cs="Calibri"/>
+          <w:sz w:val="22"/>
+        </w:rPr>
+      </w:pPr>
+      <w:r>
+        <w:rPr>
+          <w:rFonts w:ascii="Calibri" w:eastAsia="Calibri" w:hAnsi="Calibri" w:cs="Calibri"/>
+          <w:sz w:val="22"/>
+        </w:rPr>
+        <w:t>Un son peut dépendre d’un autre son</w:t>
+      </w:r>
+    </w:p>
+    <w:p>
+      <w:pPr>
+        <w:pStyle w:val="ListParagraph"/>
+        <w:numPr>
+          <w:ilvl w:val="1"/>
+          <w:numId w:val="2"/>
+        </w:numPr>
+        <w:spacing w:after="200" w:line="276" w:lineRule="auto"/>
+        <w:rPr>
+          <w:rFonts w:ascii="Calibri" w:eastAsia="Calibri" w:hAnsi="Calibri" w:cs="Calibri"/>
+          <w:sz w:val="22"/>
+        </w:rPr>
+      </w:pPr>
+      <w:r>
+        <w:rPr>
+          <w:rFonts w:ascii="Calibri" w:eastAsia="Calibri" w:hAnsi="Calibri" w:cs="Calibri"/>
+          <w:sz w:val="22"/>
+        </w:rPr>
+        <w:t>Un son peut avoir plusieurs sons</w:t>
+      </w:r>
+    </w:p>
+    <w:p>
+      <w:pPr>
+        <w:pStyle w:val="ListParagraph"/>
+        <w:numPr>
+          <w:ilvl w:val="1"/>
+          <w:numId w:val="2"/>
+        </w:numPr>
+        <w:spacing w:after="200" w:line="276" w:lineRule="auto"/>
+        <w:rPr>
+          <w:rFonts w:ascii="Calibri" w:eastAsia="Calibri" w:hAnsi="Calibri" w:cs="Calibri"/>
+          <w:sz w:val="22"/>
+        </w:rPr>
+      </w:pPr>
+      <w:r>
+        <w:rPr>
+          <w:rFonts w:ascii="Calibri" w:eastAsia="Calibri" w:hAnsi="Calibri" w:cs="Calibri"/>
+          <w:sz w:val="22"/>
+        </w:rPr>
+        <w:t>Un son peut dépendre d’un objet</w:t>
+      </w:r>
+    </w:p>
+    <w:p>
+      <w:pPr>
+        <w:pStyle w:val="ListParagraph"/>
+        <w:numPr>
+          <w:ilvl w:val="1"/>
+          <w:numId w:val="2"/>
+        </w:numPr>
+        <w:spacing w:after="200" w:line="276" w:lineRule="auto"/>
+        <w:rPr>
+          <w:rFonts w:ascii="Calibri" w:eastAsia="Calibri" w:hAnsi="Calibri" w:cs="Calibri"/>
+          <w:sz w:val="22"/>
+        </w:rPr>
+      </w:pPr>
+      <w:r>
+        <w:rPr>
+          <w:rFonts w:ascii="Calibri" w:eastAsia="Calibri" w:hAnsi="Calibri" w:cs="Calibri"/>
+          <w:sz w:val="22"/>
+        </w:rPr>
+        <w:t>Un son peut donc être un nœud</w:t>
+      </w:r>
+      <w:r>
+        <w:rPr>
+          <w:rFonts w:ascii="Calibri" w:eastAsia="Calibri" w:hAnsi="Calibri" w:cs="Calibri"/>
+          <w:sz w:val="22"/>
+        </w:rPr>
+        <w:t xml:space="preserve"> </w:t>
+      </w:r>
+      <w:proofErr w:type="spellStart"/>
+      <w:r>
+        <w:rPr>
+          <w:rFonts w:ascii="Calibri" w:eastAsia="Calibri" w:hAnsi="Calibri" w:cs="Calibri"/>
+          <w:sz w:val="22"/>
+        </w:rPr>
+        <w:t>Irrlicht</w:t>
+      </w:r>
+      <w:proofErr w:type="spellEnd"/>
+      <w:r>
+        <w:rPr>
+          <w:rFonts w:ascii="Calibri" w:eastAsia="Calibri" w:hAnsi="Calibri" w:cs="Calibri"/>
+          <w:sz w:val="22"/>
+        </w:rPr>
+        <w:t xml:space="preserve"> spécial</w:t>
+      </w:r>
+    </w:p>
+    <w:p>
+      <w:pPr>
+        <w:spacing w:after="200" w:line="276" w:lineRule="auto"/>
+        <w:rPr>
+          <w:rFonts w:ascii="Calibri" w:eastAsia="Calibri" w:hAnsi="Calibri" w:cs="Calibri"/>
+          <w:sz w:val="22"/>
+        </w:rPr>
+      </w:pPr>
+    </w:p>
+    <w:p>
+      <w:pPr>
+        <w:spacing w:after="200" w:line="276" w:lineRule="auto"/>
+        <w:rPr>
+          <w:rFonts w:ascii="Calibri" w:eastAsia="Calibri" w:hAnsi="Calibri" w:cs="Calibri"/>
+          <w:b/>
+          <w:color w:val="8064A2" w:themeColor="accent4"/>
+          <w:sz w:val="22"/>
+          <w:u w:val="single"/>
+        </w:rPr>
+      </w:pPr>
+      <w:r>
+        <w:rPr>
+          <w:rFonts w:ascii="Calibri" w:eastAsia="Calibri" w:hAnsi="Calibri" w:cs="Calibri"/>
+          <w:b/>
+          <w:color w:val="8064A2" w:themeColor="accent4"/>
+          <w:sz w:val="22"/>
+          <w:u w:val="single"/>
+        </w:rPr>
+        <w:t>Gestion d</w:t>
+      </w:r>
+      <w:r>
+        <w:rPr>
+          <w:rFonts w:ascii="Calibri" w:eastAsia="Calibri" w:hAnsi="Calibri" w:cs="Calibri"/>
+          <w:b/>
+          <w:color w:val="8064A2" w:themeColor="accent4"/>
+          <w:sz w:val="22"/>
+          <w:u w:val="single"/>
+        </w:rPr>
+        <w:t>e l’intelligence artificielle</w:t>
+      </w:r>
+      <w:r>
+        <w:rPr>
+          <w:rFonts w:ascii="Calibri" w:eastAsia="Calibri" w:hAnsi="Calibri" w:cs="Calibri"/>
+          <w:b/>
+          <w:color w:val="8064A2" w:themeColor="accent4"/>
+          <w:sz w:val="22"/>
+          <w:u w:val="single"/>
+        </w:rPr>
+        <w:t xml:space="preserve"> </w:t>
+      </w:r>
+      <w:r>
+        <w:rPr>
+          <w:rFonts w:ascii="Calibri" w:eastAsia="Calibri" w:hAnsi="Calibri" w:cs="Calibri"/>
+          <w:b/>
+          <w:color w:val="8064A2" w:themeColor="accent4"/>
+          <w:sz w:val="22"/>
+          <w:u w:val="single"/>
+        </w:rPr>
+        <w:t>:</w:t>
+      </w:r>
+    </w:p>
+    <w:p>
+      <w:pPr>
+        <w:pStyle w:val="ListParagraph"/>
+        <w:numPr>
+          <w:ilvl w:val="0"/>
+          <w:numId w:val="2"/>
+        </w:numPr>
+        <w:spacing w:after="200" w:line="276" w:lineRule="auto"/>
+        <w:rPr>
+          <w:rFonts w:ascii="Calibri" w:eastAsia="Calibri" w:hAnsi="Calibri" w:cs="Calibri"/>
+          <w:sz w:val="22"/>
+        </w:rPr>
+      </w:pPr>
+      <w:r>
+        <w:rPr>
+          <w:rFonts w:ascii="Calibri" w:eastAsia="Calibri" w:hAnsi="Calibri" w:cs="Calibri"/>
+          <w:sz w:val="22"/>
+        </w:rPr>
+        <w:t>Besoin d’étudier le sujet avec une personne de ce domaine</w:t>
+      </w:r>
+    </w:p>
+    <w:p>
+      <w:pPr>
+        <w:spacing w:after="200" w:line="276" w:lineRule="auto"/>
+        <w:rPr>
+          <w:rFonts w:ascii="Calibri" w:eastAsia="Calibri" w:hAnsi="Calibri" w:cs="Calibri"/>
+          <w:sz w:val="22"/>
+        </w:rPr>
+      </w:pPr>
+    </w:p>
+    <w:p>
+      <w:pPr>
+        <w:spacing w:after="200" w:line="276" w:lineRule="auto"/>
+        <w:rPr>
+          <w:rFonts w:ascii="Calibri" w:eastAsia="Calibri" w:hAnsi="Calibri" w:cs="Calibri"/>
+          <w:b/>
+          <w:color w:val="8064A2" w:themeColor="accent4"/>
+          <w:sz w:val="22"/>
+          <w:u w:val="single"/>
+        </w:rPr>
+      </w:pPr>
+      <w:r>
+        <w:rPr>
+          <w:rFonts w:ascii="Calibri" w:eastAsia="Calibri" w:hAnsi="Calibri" w:cs="Calibri"/>
+          <w:b/>
+          <w:color w:val="8064A2" w:themeColor="accent4"/>
+          <w:sz w:val="22"/>
+          <w:u w:val="single"/>
+        </w:rPr>
+        <w:t xml:space="preserve">Gestion de </w:t>
+      </w:r>
+      <w:r>
+        <w:rPr>
+          <w:rFonts w:ascii="Calibri" w:eastAsia="Calibri" w:hAnsi="Calibri" w:cs="Calibri"/>
+          <w:b/>
+          <w:color w:val="8064A2" w:themeColor="accent4"/>
+          <w:sz w:val="22"/>
+          <w:u w:val="single"/>
+        </w:rPr>
+        <w:t>la physique (moteur physique) :</w:t>
+      </w:r>
+    </w:p>
+    <w:p>
+      <w:pPr>
+        <w:pStyle w:val="ListParagraph"/>
+        <w:numPr>
+          <w:ilvl w:val="0"/>
+          <w:numId w:val="2"/>
+        </w:numPr>
+        <w:spacing w:after="200" w:line="276" w:lineRule="auto"/>
+        <w:rPr>
+          <w:rFonts w:ascii="Calibri" w:eastAsia="Calibri" w:hAnsi="Calibri" w:cs="Calibri"/>
+          <w:sz w:val="22"/>
+        </w:rPr>
+      </w:pPr>
+      <w:r>
+        <w:rPr>
+          <w:rFonts w:ascii="Calibri" w:eastAsia="Calibri" w:hAnsi="Calibri" w:cs="Calibri"/>
+          <w:sz w:val="22"/>
+        </w:rPr>
+        <w:t>Définir le moteur physique</w:t>
+      </w:r>
+    </w:p>
+    <w:p>
+      <w:pPr>
+        <w:pStyle w:val="ListParagraph"/>
+        <w:numPr>
+          <w:ilvl w:val="0"/>
+          <w:numId w:val="2"/>
+        </w:numPr>
+        <w:spacing w:after="200" w:line="276" w:lineRule="auto"/>
+        <w:rPr>
+          <w:rFonts w:ascii="Calibri" w:eastAsia="Calibri" w:hAnsi="Calibri" w:cs="Calibri"/>
+          <w:sz w:val="22"/>
+        </w:rPr>
+      </w:pPr>
+      <w:r>
+        <w:rPr>
+          <w:rFonts w:ascii="Calibri" w:eastAsia="Calibri" w:hAnsi="Calibri" w:cs="Calibri"/>
+          <w:sz w:val="22"/>
+        </w:rPr>
+        <w:t>Possibilité de définir si un objet a des contraintes</w:t>
+      </w:r>
+      <w:r>
+        <w:rPr>
+          <w:rFonts w:ascii="Calibri" w:eastAsia="Calibri" w:hAnsi="Calibri" w:cs="Calibri"/>
+          <w:sz w:val="22"/>
+        </w:rPr>
+        <w:t xml:space="preserve"> physiques</w:t>
+      </w:r>
+      <w:r>
+        <w:rPr>
+          <w:rFonts w:ascii="Calibri" w:eastAsia="Calibri" w:hAnsi="Calibri" w:cs="Calibri"/>
+          <w:sz w:val="22"/>
+        </w:rPr>
+        <w:t xml:space="preserve"> ou non</w:t>
+      </w:r>
+      <w:r>
+        <w:rPr>
+          <w:rFonts w:ascii="Calibri" w:eastAsia="Calibri" w:hAnsi="Calibri" w:cs="Calibri"/>
+          <w:sz w:val="22"/>
+        </w:rPr>
+        <w:t xml:space="preserve"> (</w:t>
+      </w:r>
+      <w:proofErr w:type="spellStart"/>
+      <w:r>
+        <w:rPr>
+          <w:rFonts w:ascii="Calibri" w:eastAsia="Calibri" w:hAnsi="Calibri" w:cs="Calibri"/>
+          <w:sz w:val="22"/>
+        </w:rPr>
+        <w:t>Checkbox</w:t>
+      </w:r>
+      <w:proofErr w:type="spellEnd"/>
+      <w:r>
+        <w:rPr>
+          <w:rFonts w:ascii="Calibri" w:eastAsia="Calibri" w:hAnsi="Calibri" w:cs="Calibri"/>
+          <w:sz w:val="22"/>
+        </w:rPr>
+        <w:t>)</w:t>
+      </w:r>
+    </w:p>
+    <w:p>
+      <w:pPr>
+        <w:pStyle w:val="ListParagraph"/>
+        <w:numPr>
+          <w:ilvl w:val="0"/>
+          <w:numId w:val="2"/>
+        </w:numPr>
+        <w:spacing w:after="200" w:line="276" w:lineRule="auto"/>
+        <w:rPr>
+          <w:rFonts w:ascii="Calibri" w:eastAsia="Calibri" w:hAnsi="Calibri" w:cs="Calibri"/>
+          <w:sz w:val="22"/>
+        </w:rPr>
+      </w:pPr>
+      <w:r>
+        <w:rPr>
+          <w:rFonts w:ascii="Calibri" w:eastAsia="Calibri" w:hAnsi="Calibri" w:cs="Calibri"/>
+          <w:sz w:val="22"/>
+        </w:rPr>
+        <w:t>Créer onglet « </w:t>
+      </w:r>
+      <w:proofErr w:type="spellStart"/>
+      <w:r>
+        <w:rPr>
+          <w:rFonts w:ascii="Calibri" w:eastAsia="Calibri" w:hAnsi="Calibri" w:cs="Calibri"/>
+          <w:sz w:val="22"/>
+        </w:rPr>
+        <w:t>Physic</w:t>
+      </w:r>
+      <w:proofErr w:type="spellEnd"/>
+      <w:r>
+        <w:rPr>
+          <w:rFonts w:ascii="Calibri" w:eastAsia="Calibri" w:hAnsi="Calibri" w:cs="Calibri"/>
+          <w:sz w:val="22"/>
+        </w:rPr>
+        <w:t xml:space="preserve"> » dans la fenêtre d’édition d’un </w:t>
+      </w:r>
+      <w:r>
+        <w:rPr>
+          <w:rFonts w:ascii="Calibri" w:eastAsia="Calibri" w:hAnsi="Calibri" w:cs="Calibri"/>
+          <w:sz w:val="22"/>
+        </w:rPr>
+        <w:t>nœud</w:t>
+      </w:r>
+    </w:p>
+    <w:p>
+      <w:pPr>
+        <w:pStyle w:val="ListParagraph"/>
+        <w:numPr>
+          <w:ilvl w:val="0"/>
+          <w:numId w:val="2"/>
+        </w:numPr>
+        <w:spacing w:after="200" w:line="276" w:lineRule="auto"/>
+        <w:rPr>
+          <w:rFonts w:ascii="Calibri" w:eastAsia="Calibri" w:hAnsi="Calibri" w:cs="Calibri"/>
+          <w:sz w:val="22"/>
+        </w:rPr>
+      </w:pPr>
+      <w:r>
+        <w:rPr>
+          <w:rFonts w:ascii="Calibri" w:eastAsia="Calibri" w:hAnsi="Calibri" w:cs="Calibri"/>
+          <w:sz w:val="22"/>
+        </w:rPr>
+        <w:t>Mapper un terrain (géré, ou statique)</w:t>
+      </w:r>
+      <w:r>
+        <w:rPr>
+          <w:rFonts w:ascii="Calibri" w:eastAsia="Calibri" w:hAnsi="Calibri" w:cs="Calibri"/>
+          <w:sz w:val="22"/>
+        </w:rPr>
+        <w:t xml:space="preserve"> pour interagir avec les autres objets de la scène</w:t>
+      </w:r>
+    </w:p>
+    <w:p>
+      <w:pPr>
+        <w:pStyle w:val="ListParagraph"/>
+        <w:numPr>
+          <w:ilvl w:val="0"/>
+          <w:numId w:val="2"/>
+        </w:numPr>
+        <w:spacing w:after="200" w:line="276" w:lineRule="auto"/>
+        <w:rPr>
+          <w:rFonts w:ascii="Calibri" w:eastAsia="Calibri" w:hAnsi="Calibri" w:cs="Calibri"/>
+          <w:sz w:val="22"/>
+        </w:rPr>
+      </w:pPr>
+      <w:r>
+        <w:rPr>
+          <w:rFonts w:ascii="Calibri" w:eastAsia="Calibri" w:hAnsi="Calibri" w:cs="Calibri"/>
+          <w:sz w:val="22"/>
+        </w:rPr>
+        <w:t>Définir et pouvoir paramétrer les données liées aux objets contraints</w:t>
+      </w:r>
+      <w:r>
+        <w:rPr>
+          <w:rFonts w:ascii="Calibri" w:eastAsia="Calibri" w:hAnsi="Calibri" w:cs="Calibri"/>
+          <w:sz w:val="22"/>
+        </w:rPr>
+        <w:t xml:space="preserve"> (masses, gravité, etc.)</w:t>
+      </w:r>
+    </w:p>
+    <w:p>
+      <w:pPr>
+        <w:pStyle w:val="ListParagraph"/>
+        <w:numPr>
+          <w:ilvl w:val="0"/>
+          <w:numId w:val="2"/>
+        </w:numPr>
+        <w:spacing w:after="200" w:line="276" w:lineRule="auto"/>
+        <w:rPr>
+          <w:rFonts w:ascii="Calibri" w:eastAsia="Calibri" w:hAnsi="Calibri" w:cs="Calibri"/>
+          <w:sz w:val="22"/>
+        </w:rPr>
+      </w:pPr>
+      <w:r>
+        <w:rPr>
+          <w:rFonts w:ascii="Calibri" w:eastAsia="Calibri" w:hAnsi="Calibri" w:cs="Calibri"/>
+          <w:sz w:val="22"/>
+        </w:rPr>
+        <w:t>Définir et paramétrer les différentes contraintes en fonction des objets édités (personnage, sphère, cube, objet quelconque, etc.)</w:t>
+      </w:r>
+    </w:p>
+    <w:p>
+      <w:pPr>
+        <w:spacing w:after="200" w:line="276" w:lineRule="auto"/>
+        <w:rPr>
+          <w:rFonts w:ascii="Calibri" w:eastAsia="Calibri" w:hAnsi="Calibri" w:cs="Calibri"/>
+          <w:sz w:val="22"/>
+        </w:rPr>
+      </w:pPr>
+    </w:p>
+    <w:p>
+      <w:pPr>
+        <w:spacing w:after="200" w:line="276" w:lineRule="auto"/>
+        <w:rPr>
+          <w:rFonts w:ascii="Calibri" w:eastAsia="Calibri" w:hAnsi="Calibri" w:cs="Calibri"/>
+          <w:b/>
+          <w:color w:val="8064A2" w:themeColor="accent4"/>
+          <w:sz w:val="22"/>
+          <w:u w:val="single"/>
+        </w:rPr>
+      </w:pPr>
+      <w:r>
+        <w:rPr>
+          <w:rFonts w:ascii="Calibri" w:eastAsia="Calibri" w:hAnsi="Calibri" w:cs="Calibri"/>
+          <w:b/>
+          <w:color w:val="8064A2" w:themeColor="accent4"/>
+          <w:sz w:val="22"/>
+          <w:u w:val="single"/>
+        </w:rPr>
         <w:t>Gestion de terrain</w:t>
       </w:r>
       <w:r>
@@ -121,6 +928,7 @@
           <w:rFonts w:ascii="Calibri" w:eastAsia="Calibri" w:hAnsi="Calibri" w:cs="Calibri"/>
           <w:sz w:val="22"/>
         </w:rPr>
+        <w:lastRenderedPageBreak/>
         <w:t>Création</w:t>
       </w:r>
       <w:r>
@@ -1016,1068 +1824,1261 @@
           <w:sz w:val="22"/>
         </w:rPr>
         <w:br/>
+      </w:r>
+    </w:p>
+    <w:p>
+      <w:pPr>
+        <w:spacing w:after="200" w:line="276" w:lineRule="auto"/>
+        <w:rPr>
+          <w:rFonts w:ascii="Calibri" w:eastAsia="Calibri" w:hAnsi="Calibri" w:cs="Calibri"/>
+          <w:sz w:val="22"/>
+        </w:rPr>
+      </w:pPr>
+      <w:r>
+        <w:rPr>
+          <w:rFonts w:ascii="Calibri" w:eastAsia="Calibri" w:hAnsi="Calibri" w:cs="Calibri"/>
+          <w:b/>
+          <w:sz w:val="22"/>
+        </w:rPr>
+        <w:t>Conclusion </w:t>
+      </w:r>
+      <w:r>
+        <w:rPr>
+          <w:rFonts w:ascii="Calibri" w:eastAsia="Calibri" w:hAnsi="Calibri" w:cs="Calibri"/>
+          <w:sz w:val="22"/>
+        </w:rPr>
+        <w:t xml:space="preserve">: Je pense une personne à plein temps </w:t>
+      </w:r>
+      <w:r>
+        <w:rPr>
+          <w:rFonts w:ascii="Calibri" w:eastAsia="Calibri" w:hAnsi="Calibri" w:cs="Calibri"/>
+          <w:sz w:val="22"/>
+        </w:rPr>
+        <w:t xml:space="preserve">car c’est une partie sans cesse en développement et demande </w:t>
+      </w:r>
+      <w:r>
+        <w:rPr>
+          <w:rFonts w:ascii="Calibri" w:eastAsia="Calibri" w:hAnsi="Calibri" w:cs="Calibri"/>
+          <w:sz w:val="22"/>
+        </w:rPr>
+        <w:t>énormément</w:t>
+      </w:r>
+      <w:r>
+        <w:rPr>
+          <w:rFonts w:ascii="Calibri" w:eastAsia="Calibri" w:hAnsi="Calibri" w:cs="Calibri"/>
+          <w:sz w:val="22"/>
+        </w:rPr>
+        <w:t xml:space="preserve"> de boulot.</w:t>
+      </w:r>
+    </w:p>
+    <w:p>
+      <w:pPr>
+        <w:rPr>
+          <w:rFonts w:ascii="Calibri" w:eastAsia="Calibri" w:hAnsi="Calibri" w:cs="Calibri"/>
+          <w:b/>
+          <w:color w:val="8064A2" w:themeColor="accent4"/>
+          <w:sz w:val="22"/>
+          <w:u w:val="single"/>
+        </w:rPr>
+      </w:pPr>
+      <w:r>
+        <w:rPr>
+          <w:rFonts w:ascii="Calibri" w:eastAsia="Calibri" w:hAnsi="Calibri" w:cs="Calibri"/>
+          <w:b/>
+          <w:color w:val="8064A2" w:themeColor="accent4"/>
+          <w:sz w:val="22"/>
+          <w:u w:val="single"/>
+        </w:rPr>
+        <w:br w:type="page"/>
+      </w:r>
+    </w:p>
+    <w:p>
+      <w:pPr>
+        <w:spacing w:after="200" w:line="276" w:lineRule="auto"/>
+        <w:rPr>
+          <w:rFonts w:ascii="Calibri" w:eastAsia="Calibri" w:hAnsi="Calibri" w:cs="Calibri"/>
+          <w:b/>
+          <w:color w:val="8064A2" w:themeColor="accent4"/>
+          <w:sz w:val="22"/>
+          <w:u w:val="single"/>
+        </w:rPr>
+      </w:pPr>
+      <w:r>
+        <w:rPr>
+          <w:rFonts w:ascii="Calibri" w:eastAsia="Calibri" w:hAnsi="Calibri" w:cs="Calibri"/>
+          <w:b/>
+          <w:color w:val="8064A2" w:themeColor="accent4"/>
+          <w:sz w:val="22"/>
+          <w:u w:val="single"/>
+        </w:rPr>
+        <w:lastRenderedPageBreak/>
+        <w:t>Gestion des animations :</w:t>
+      </w:r>
+    </w:p>
+    <w:p>
+      <w:pPr>
+        <w:pStyle w:val="ListParagraph"/>
+        <w:numPr>
+          <w:ilvl w:val="0"/>
+          <w:numId w:val="1"/>
+        </w:numPr>
+        <w:spacing w:after="200" w:line="276" w:lineRule="auto"/>
+        <w:rPr>
+          <w:rFonts w:ascii="Calibri" w:eastAsia="Calibri" w:hAnsi="Calibri" w:cs="Calibri"/>
+          <w:sz w:val="22"/>
+        </w:rPr>
+      </w:pPr>
+      <w:r>
+        <w:rPr>
+          <w:rFonts w:ascii="Calibri" w:eastAsia="Calibri" w:hAnsi="Calibri" w:cs="Calibri"/>
+          <w:sz w:val="22"/>
+        </w:rPr>
+        <w:t>Animation des modèles animés</w:t>
+      </w:r>
+    </w:p>
+    <w:p>
+      <w:pPr>
+        <w:pStyle w:val="ListParagraph"/>
+        <w:numPr>
+          <w:ilvl w:val="1"/>
+          <w:numId w:val="1"/>
+        </w:numPr>
+        <w:spacing w:after="200" w:line="276" w:lineRule="auto"/>
+        <w:rPr>
+          <w:rFonts w:ascii="Calibri" w:eastAsia="Calibri" w:hAnsi="Calibri" w:cs="Calibri"/>
+          <w:sz w:val="22"/>
+        </w:rPr>
+      </w:pPr>
+      <w:r>
+        <w:rPr>
+          <w:rFonts w:ascii="Calibri" w:eastAsia="Calibri" w:hAnsi="Calibri" w:cs="Calibri"/>
+          <w:sz w:val="22"/>
+        </w:rPr>
+        <w:t>Donner p</w:t>
+      </w:r>
+      <w:r>
+        <w:rPr>
+          <w:rFonts w:ascii="Calibri" w:eastAsia="Calibri" w:hAnsi="Calibri" w:cs="Calibri"/>
+          <w:sz w:val="22"/>
+        </w:rPr>
+        <w:t>ossibilité d’utiliser des plugins</w:t>
+      </w:r>
+      <w:r>
+        <w:rPr>
+          <w:rFonts w:ascii="Calibri" w:eastAsia="Calibri" w:hAnsi="Calibri" w:cs="Calibri"/>
+          <w:sz w:val="22"/>
+        </w:rPr>
+        <w:t xml:space="preserve"> qui iront compléter les outils existants</w:t>
+      </w:r>
+      <w:r>
+        <w:rPr>
+          <w:rFonts w:ascii="Calibri" w:eastAsia="Calibri" w:hAnsi="Calibri" w:cs="Calibri"/>
+          <w:sz w:val="22"/>
+        </w:rPr>
+        <w:t>.</w:t>
+      </w:r>
+    </w:p>
+    <w:p>
+      <w:pPr>
+        <w:pStyle w:val="ListParagraph"/>
+        <w:numPr>
+          <w:ilvl w:val="1"/>
+          <w:numId w:val="1"/>
+        </w:numPr>
+        <w:spacing w:after="200" w:line="276" w:lineRule="auto"/>
+        <w:rPr>
+          <w:rFonts w:ascii="Calibri" w:eastAsia="Calibri" w:hAnsi="Calibri" w:cs="Calibri"/>
+          <w:sz w:val="22"/>
+        </w:rPr>
+      </w:pPr>
+      <w:r>
+        <w:rPr>
+          <w:rFonts w:ascii="Calibri" w:eastAsia="Calibri" w:hAnsi="Calibri" w:cs="Calibri"/>
+          <w:sz w:val="22"/>
+        </w:rPr>
+        <w:t xml:space="preserve">Pouvoir utiliser des outils grand public : </w:t>
+      </w:r>
+      <w:proofErr w:type="spellStart"/>
+      <w:r>
+        <w:rPr>
+          <w:rFonts w:ascii="Calibri" w:eastAsia="Calibri" w:hAnsi="Calibri" w:cs="Calibri"/>
+          <w:sz w:val="22"/>
+        </w:rPr>
+        <w:t>Kinect</w:t>
+      </w:r>
+      <w:proofErr w:type="spellEnd"/>
+      <w:r>
+        <w:rPr>
+          <w:rFonts w:ascii="Calibri" w:eastAsia="Calibri" w:hAnsi="Calibri" w:cs="Calibri"/>
+          <w:sz w:val="22"/>
+        </w:rPr>
+        <w:t xml:space="preserve"> par exemple</w:t>
+      </w:r>
+      <w:r>
+        <w:rPr>
+          <w:rFonts w:ascii="Calibri" w:eastAsia="Calibri" w:hAnsi="Calibri" w:cs="Calibri"/>
+          <w:sz w:val="22"/>
+        </w:rPr>
+        <w:t xml:space="preserve"> pour les personnages</w:t>
+      </w:r>
+    </w:p>
+    <w:p>
+      <w:pPr>
+        <w:pStyle w:val="ListParagraph"/>
+        <w:numPr>
+          <w:ilvl w:val="1"/>
+          <w:numId w:val="1"/>
+        </w:numPr>
+        <w:spacing w:after="200" w:line="276" w:lineRule="auto"/>
+        <w:rPr>
+          <w:rFonts w:ascii="Calibri" w:eastAsia="Calibri" w:hAnsi="Calibri" w:cs="Calibri"/>
+          <w:sz w:val="22"/>
+        </w:rPr>
+      </w:pPr>
+      <w:r>
+        <w:rPr>
+          <w:rFonts w:ascii="Calibri" w:eastAsia="Calibri" w:hAnsi="Calibri" w:cs="Calibri"/>
+          <w:sz w:val="22"/>
+        </w:rPr>
+        <w:t>Pouvoir</w:t>
+      </w:r>
+      <w:r>
+        <w:rPr>
+          <w:rFonts w:ascii="Calibri" w:eastAsia="Calibri" w:hAnsi="Calibri" w:cs="Calibri"/>
+          <w:sz w:val="22"/>
+        </w:rPr>
+        <w:t xml:space="preserve"> </w:t>
+      </w:r>
+      <w:r>
+        <w:rPr>
+          <w:rFonts w:ascii="Calibri" w:eastAsia="Calibri" w:hAnsi="Calibri" w:cs="Calibri"/>
+          <w:sz w:val="22"/>
+        </w:rPr>
+        <w:t xml:space="preserve">communiquer avec des clients lourds, exemple avec </w:t>
+      </w:r>
+      <w:proofErr w:type="spellStart"/>
+      <w:r>
+        <w:rPr>
+          <w:rFonts w:ascii="Calibri" w:eastAsia="Calibri" w:hAnsi="Calibri" w:cs="Calibri"/>
+          <w:sz w:val="22"/>
+        </w:rPr>
+        <w:t>Blender</w:t>
+      </w:r>
+      <w:proofErr w:type="spellEnd"/>
+      <w:r>
+        <w:rPr>
+          <w:rFonts w:ascii="Calibri" w:eastAsia="Calibri" w:hAnsi="Calibri" w:cs="Calibri"/>
+          <w:sz w:val="22"/>
+        </w:rPr>
+        <w:t xml:space="preserve"> ou 3DS MAX</w:t>
+      </w:r>
+    </w:p>
+    <w:p>
+      <w:pPr>
+        <w:pStyle w:val="ListParagraph"/>
+        <w:numPr>
+          <w:ilvl w:val="1"/>
+          <w:numId w:val="1"/>
+        </w:numPr>
+        <w:spacing w:after="200" w:line="276" w:lineRule="auto"/>
+        <w:rPr>
+          <w:rFonts w:ascii="Calibri" w:eastAsia="Calibri" w:hAnsi="Calibri" w:cs="Calibri"/>
+          <w:sz w:val="22"/>
+        </w:rPr>
+      </w:pPr>
+      <w:r>
+        <w:rPr>
+          <w:rFonts w:ascii="Calibri" w:eastAsia="Calibri" w:hAnsi="Calibri" w:cs="Calibri"/>
+          <w:sz w:val="22"/>
+        </w:rPr>
+        <w:t>Animation (assistée ou non) manuelle</w:t>
+      </w:r>
+    </w:p>
+    <w:p>
+      <w:pPr>
+        <w:pStyle w:val="ListParagraph"/>
+        <w:numPr>
+          <w:ilvl w:val="1"/>
+          <w:numId w:val="1"/>
+        </w:numPr>
+        <w:spacing w:after="200" w:line="276" w:lineRule="auto"/>
+        <w:rPr>
+          <w:rFonts w:ascii="Calibri" w:eastAsia="Calibri" w:hAnsi="Calibri" w:cs="Calibri"/>
+          <w:sz w:val="22"/>
+        </w:rPr>
+      </w:pPr>
+      <w:r>
+        <w:rPr>
+          <w:rFonts w:ascii="Calibri" w:eastAsia="Calibri" w:hAnsi="Calibri" w:cs="Calibri"/>
+          <w:sz w:val="22"/>
+        </w:rPr>
+        <w:t>Format d’exportation et d’importation des animations</w:t>
+      </w:r>
+    </w:p>
+    <w:p>
+      <w:pPr>
+        <w:pStyle w:val="ListParagraph"/>
+        <w:numPr>
+          <w:ilvl w:val="0"/>
+          <w:numId w:val="1"/>
+        </w:numPr>
+        <w:spacing w:after="200" w:line="276" w:lineRule="auto"/>
+        <w:rPr>
+          <w:rFonts w:ascii="Calibri" w:eastAsia="Calibri" w:hAnsi="Calibri" w:cs="Calibri"/>
+          <w:sz w:val="22"/>
+        </w:rPr>
+      </w:pPr>
+      <w:r>
+        <w:rPr>
+          <w:rFonts w:ascii="Calibri" w:eastAsia="Calibri" w:hAnsi="Calibri" w:cs="Calibri"/>
+          <w:sz w:val="22"/>
+        </w:rPr>
+        <w:t xml:space="preserve">Création et édition des </w:t>
+      </w:r>
+      <w:r>
+        <w:rPr>
+          <w:rFonts w:ascii="Calibri" w:eastAsia="Calibri" w:hAnsi="Calibri" w:cs="Calibri"/>
+          <w:sz w:val="22"/>
+        </w:rPr>
+        <w:t>« </w:t>
+      </w:r>
+      <w:proofErr w:type="spellStart"/>
+      <w:r>
+        <w:rPr>
+          <w:rFonts w:ascii="Calibri" w:eastAsia="Calibri" w:hAnsi="Calibri" w:cs="Calibri"/>
+          <w:sz w:val="22"/>
+        </w:rPr>
+        <w:t>animators</w:t>
+      </w:r>
+      <w:proofErr w:type="spellEnd"/>
+      <w:r>
+        <w:rPr>
+          <w:rFonts w:ascii="Calibri" w:eastAsia="Calibri" w:hAnsi="Calibri" w:cs="Calibri"/>
+          <w:sz w:val="22"/>
+        </w:rPr>
+        <w:t> »</w:t>
+      </w:r>
+    </w:p>
+    <w:p>
+      <w:pPr>
+        <w:pStyle w:val="ListParagraph"/>
+        <w:numPr>
+          <w:ilvl w:val="1"/>
+          <w:numId w:val="1"/>
+        </w:numPr>
+        <w:spacing w:after="200" w:line="276" w:lineRule="auto"/>
+        <w:rPr>
+          <w:rFonts w:ascii="Calibri" w:eastAsia="Calibri" w:hAnsi="Calibri" w:cs="Calibri"/>
+          <w:sz w:val="22"/>
+        </w:rPr>
+      </w:pPr>
+      <w:r>
+        <w:rPr>
+          <w:rFonts w:ascii="Calibri" w:eastAsia="Calibri" w:hAnsi="Calibri" w:cs="Calibri"/>
+          <w:sz w:val="22"/>
+        </w:rPr>
+        <w:t>« </w:t>
+      </w:r>
+      <w:proofErr w:type="spellStart"/>
+      <w:r>
+        <w:rPr>
+          <w:rFonts w:ascii="Calibri" w:eastAsia="Calibri" w:hAnsi="Calibri" w:cs="Calibri"/>
+          <w:sz w:val="22"/>
+        </w:rPr>
+        <w:t>Follow</w:t>
+      </w:r>
+      <w:proofErr w:type="spellEnd"/>
+      <w:r>
+        <w:rPr>
+          <w:rFonts w:ascii="Calibri" w:eastAsia="Calibri" w:hAnsi="Calibri" w:cs="Calibri"/>
+          <w:sz w:val="22"/>
+        </w:rPr>
+        <w:t xml:space="preserve"> </w:t>
+      </w:r>
+      <w:proofErr w:type="spellStart"/>
+      <w:r>
+        <w:rPr>
+          <w:rFonts w:ascii="Calibri" w:eastAsia="Calibri" w:hAnsi="Calibri" w:cs="Calibri"/>
+          <w:sz w:val="22"/>
+        </w:rPr>
+        <w:t>Path</w:t>
+      </w:r>
+      <w:proofErr w:type="spellEnd"/>
+      <w:r>
+        <w:rPr>
+          <w:rFonts w:ascii="Calibri" w:eastAsia="Calibri" w:hAnsi="Calibri" w:cs="Calibri"/>
+          <w:sz w:val="22"/>
+        </w:rPr>
+        <w:t xml:space="preserve"> Camera »</w:t>
+      </w:r>
+      <w:r>
+        <w:rPr>
+          <w:rFonts w:ascii="Calibri" w:eastAsia="Calibri" w:hAnsi="Calibri" w:cs="Calibri"/>
+          <w:sz w:val="22"/>
+        </w:rPr>
+        <w:t xml:space="preserve"> : </w:t>
+      </w:r>
+      <w:r>
+        <w:rPr>
+          <w:rFonts w:ascii="Calibri" w:eastAsia="Calibri" w:hAnsi="Calibri" w:cs="Calibri"/>
+          <w:sz w:val="22"/>
+        </w:rPr>
+        <w:t>Animer la position de la caméra courante de la scène, peut être utile pour les cinématiques temps réel.</w:t>
+      </w:r>
+    </w:p>
+    <w:p>
+      <w:pPr>
+        <w:pStyle w:val="ListParagraph"/>
+        <w:numPr>
+          <w:ilvl w:val="1"/>
+          <w:numId w:val="1"/>
+        </w:numPr>
+        <w:spacing w:after="200" w:line="276" w:lineRule="auto"/>
+        <w:rPr>
+          <w:rFonts w:ascii="Calibri" w:eastAsia="Calibri" w:hAnsi="Calibri" w:cs="Calibri"/>
+          <w:sz w:val="22"/>
+        </w:rPr>
+      </w:pPr>
+      <w:r>
+        <w:rPr>
+          <w:rFonts w:ascii="Calibri" w:eastAsia="Calibri" w:hAnsi="Calibri" w:cs="Calibri"/>
+          <w:sz w:val="22"/>
+        </w:rPr>
+        <w:t>Création et édition de différents « </w:t>
+      </w:r>
+      <w:proofErr w:type="spellStart"/>
+      <w:r>
+        <w:rPr>
+          <w:rFonts w:ascii="Calibri" w:eastAsia="Calibri" w:hAnsi="Calibri" w:cs="Calibri"/>
+          <w:sz w:val="22"/>
+        </w:rPr>
+        <w:t>animators</w:t>
+      </w:r>
+      <w:proofErr w:type="spellEnd"/>
+      <w:r>
+        <w:rPr>
+          <w:rFonts w:ascii="Calibri" w:eastAsia="Calibri" w:hAnsi="Calibri" w:cs="Calibri"/>
+          <w:sz w:val="22"/>
+        </w:rPr>
+        <w:t> »</w:t>
+      </w:r>
+      <w:r>
+        <w:rPr>
+          <w:rFonts w:ascii="Calibri" w:eastAsia="Calibri" w:hAnsi="Calibri" w:cs="Calibri"/>
+          <w:sz w:val="22"/>
+        </w:rPr>
+        <w:t xml:space="preserve"> (rotation automatique, </w:t>
+      </w:r>
+      <w:r>
+        <w:rPr>
+          <w:rFonts w:ascii="Calibri" w:eastAsia="Calibri" w:hAnsi="Calibri" w:cs="Calibri"/>
+          <w:sz w:val="22"/>
+        </w:rPr>
+        <w:t>« </w:t>
+      </w:r>
+      <w:r>
+        <w:rPr>
+          <w:rFonts w:ascii="Calibri" w:eastAsia="Calibri" w:hAnsi="Calibri" w:cs="Calibri"/>
+          <w:sz w:val="22"/>
+        </w:rPr>
+        <w:t xml:space="preserve">A-B </w:t>
+      </w:r>
+      <w:proofErr w:type="spellStart"/>
+      <w:r>
+        <w:rPr>
+          <w:rFonts w:ascii="Calibri" w:eastAsia="Calibri" w:hAnsi="Calibri" w:cs="Calibri"/>
+          <w:sz w:val="22"/>
+        </w:rPr>
+        <w:t>paths</w:t>
+      </w:r>
+      <w:proofErr w:type="spellEnd"/>
+      <w:r>
+        <w:rPr>
+          <w:rFonts w:ascii="Calibri" w:eastAsia="Calibri" w:hAnsi="Calibri" w:cs="Calibri"/>
+          <w:sz w:val="22"/>
+        </w:rPr>
+        <w:t xml:space="preserve"> </w:t>
+      </w:r>
+      <w:proofErr w:type="spellStart"/>
+      <w:r>
+        <w:rPr>
+          <w:rFonts w:ascii="Calibri" w:eastAsia="Calibri" w:hAnsi="Calibri" w:cs="Calibri"/>
+          <w:sz w:val="22"/>
+        </w:rPr>
+        <w:t>repeat</w:t>
+      </w:r>
+      <w:proofErr w:type="spellEnd"/>
+      <w:r>
+        <w:rPr>
+          <w:rFonts w:ascii="Calibri" w:eastAsia="Calibri" w:hAnsi="Calibri" w:cs="Calibri"/>
+          <w:sz w:val="22"/>
+        </w:rPr>
+        <w:t> »</w:t>
+      </w:r>
+      <w:r>
+        <w:rPr>
+          <w:rFonts w:ascii="Calibri" w:eastAsia="Calibri" w:hAnsi="Calibri" w:cs="Calibri"/>
+          <w:sz w:val="22"/>
+        </w:rPr>
+        <w:t>, etc.</w:t>
+      </w:r>
+    </w:p>
+    <w:p>
+      <w:pPr>
+        <w:pStyle w:val="ListParagraph"/>
+        <w:numPr>
+          <w:ilvl w:val="0"/>
+          <w:numId w:val="1"/>
+        </w:numPr>
+        <w:spacing w:after="200" w:line="276" w:lineRule="auto"/>
+        <w:rPr>
+          <w:rFonts w:ascii="Calibri" w:eastAsia="Calibri" w:hAnsi="Calibri" w:cs="Calibri"/>
+          <w:sz w:val="22"/>
+        </w:rPr>
+      </w:pPr>
+      <w:r>
+        <w:rPr>
+          <w:rFonts w:ascii="Calibri" w:eastAsia="Calibri" w:hAnsi="Calibri" w:cs="Calibri"/>
+          <w:sz w:val="22"/>
+        </w:rPr>
+        <w:t>Animations issues de vidéos</w:t>
+      </w:r>
+    </w:p>
+    <w:p>
+      <w:pPr>
+        <w:pStyle w:val="ListParagraph"/>
+        <w:numPr>
+          <w:ilvl w:val="1"/>
+          <w:numId w:val="1"/>
+        </w:numPr>
+        <w:spacing w:after="200" w:line="276" w:lineRule="auto"/>
+        <w:rPr>
+          <w:rFonts w:ascii="Calibri" w:eastAsia="Calibri" w:hAnsi="Calibri" w:cs="Calibri"/>
+          <w:sz w:val="22"/>
+        </w:rPr>
+      </w:pPr>
+      <w:r>
+        <w:rPr>
+          <w:rFonts w:ascii="Calibri" w:eastAsia="Calibri" w:hAnsi="Calibri" w:cs="Calibri"/>
+          <w:sz w:val="22"/>
+        </w:rPr>
+        <w:t xml:space="preserve">Créer lecteur de vidéos (cinématiques), transformateur « image </w:t>
+      </w:r>
+      <w:proofErr w:type="spellStart"/>
+      <w:r>
+        <w:rPr>
+          <w:rFonts w:ascii="Calibri" w:eastAsia="Calibri" w:hAnsi="Calibri" w:cs="Calibri"/>
+          <w:sz w:val="22"/>
+        </w:rPr>
+        <w:t>video</w:t>
+      </w:r>
+      <w:proofErr w:type="spellEnd"/>
+      <w:r>
+        <w:rPr>
+          <w:rFonts w:ascii="Calibri" w:eastAsia="Calibri" w:hAnsi="Calibri" w:cs="Calibri"/>
+          <w:sz w:val="22"/>
+        </w:rPr>
+        <w:t>-texture »</w:t>
+      </w:r>
+    </w:p>
+    <w:p>
+      <w:pPr>
+        <w:pStyle w:val="ListParagraph"/>
+        <w:numPr>
+          <w:ilvl w:val="1"/>
+          <w:numId w:val="1"/>
+        </w:numPr>
+        <w:spacing w:after="200" w:line="276" w:lineRule="auto"/>
+        <w:rPr>
+          <w:rFonts w:ascii="Calibri" w:eastAsia="Calibri" w:hAnsi="Calibri" w:cs="Calibri"/>
+          <w:sz w:val="22"/>
+        </w:rPr>
+      </w:pPr>
+      <w:r>
+        <w:rPr>
+          <w:rFonts w:ascii="Calibri" w:eastAsia="Calibri" w:hAnsi="Calibri" w:cs="Calibri"/>
+          <w:sz w:val="22"/>
+        </w:rPr>
+        <w:t xml:space="preserve">Édition </w:t>
+      </w:r>
+      <w:r>
+        <w:rPr>
+          <w:rFonts w:ascii="Calibri" w:eastAsia="Calibri" w:hAnsi="Calibri" w:cs="Calibri"/>
+          <w:sz w:val="22"/>
+        </w:rPr>
+        <w:t xml:space="preserve">de « real time </w:t>
+      </w:r>
+      <w:proofErr w:type="spellStart"/>
+      <w:r>
+        <w:rPr>
+          <w:rFonts w:ascii="Calibri" w:eastAsia="Calibri" w:hAnsi="Calibri" w:cs="Calibri"/>
+          <w:sz w:val="22"/>
+        </w:rPr>
+        <w:t>cinematics</w:t>
+      </w:r>
+      <w:proofErr w:type="spellEnd"/>
+      <w:r>
+        <w:rPr>
+          <w:rFonts w:ascii="Calibri" w:eastAsia="Calibri" w:hAnsi="Calibri" w:cs="Calibri"/>
+          <w:sz w:val="22"/>
+        </w:rPr>
+        <w:t> »</w:t>
+      </w:r>
+    </w:p>
+    <w:p>
+      <w:pPr>
+        <w:pStyle w:val="ListParagraph"/>
+        <w:numPr>
+          <w:ilvl w:val="2"/>
+          <w:numId w:val="1"/>
+        </w:numPr>
+        <w:spacing w:after="200" w:line="276" w:lineRule="auto"/>
+        <w:rPr>
+          <w:rFonts w:ascii="Calibri" w:eastAsia="Calibri" w:hAnsi="Calibri" w:cs="Calibri"/>
+          <w:sz w:val="22"/>
+        </w:rPr>
+      </w:pPr>
+      <w:r>
+        <w:rPr>
+          <w:rFonts w:ascii="Calibri" w:eastAsia="Calibri" w:hAnsi="Calibri" w:cs="Calibri"/>
+          <w:sz w:val="22"/>
+        </w:rPr>
+        <w:t>Afficher en vidéo via transparence en plein rendu 3D, afficher des titres par exemple, ou des crédits</w:t>
+      </w:r>
+    </w:p>
+    <w:p>
+      <w:pPr>
+        <w:pStyle w:val="ListParagraph"/>
+        <w:numPr>
+          <w:ilvl w:val="1"/>
+          <w:numId w:val="1"/>
+        </w:numPr>
+        <w:spacing w:after="200" w:line="276" w:lineRule="auto"/>
+        <w:rPr>
+          <w:rFonts w:ascii="Calibri" w:eastAsia="Calibri" w:hAnsi="Calibri" w:cs="Calibri"/>
+          <w:sz w:val="22"/>
+        </w:rPr>
+      </w:pPr>
+      <w:r>
+        <w:rPr>
+          <w:rFonts w:ascii="Calibri" w:eastAsia="Calibri" w:hAnsi="Calibri" w:cs="Calibri"/>
+          <w:sz w:val="22"/>
+        </w:rPr>
+        <w:t>Appliquer une vidéo sur un matériau comme étant une texture animée</w:t>
+      </w:r>
+      <w:r>
+        <w:rPr>
+          <w:rFonts w:ascii="Calibri" w:eastAsia="Calibri" w:hAnsi="Calibri" w:cs="Calibri"/>
+          <w:sz w:val="22"/>
+        </w:rPr>
+        <w:t xml:space="preserve"> par exemple</w:t>
+      </w:r>
+    </w:p>
+    <w:p>
+      <w:pPr>
+        <w:pStyle w:val="ListParagraph"/>
+        <w:numPr>
+          <w:ilvl w:val="0"/>
+          <w:numId w:val="1"/>
+        </w:numPr>
+        <w:spacing w:after="200" w:line="276" w:lineRule="auto"/>
+        <w:rPr>
+          <w:rFonts w:ascii="Calibri" w:eastAsia="Calibri" w:hAnsi="Calibri" w:cs="Calibri"/>
+          <w:sz w:val="22"/>
+        </w:rPr>
+      </w:pPr>
+      <w:r>
+        <w:rPr>
+          <w:rFonts w:ascii="Calibri" w:eastAsia="Calibri" w:hAnsi="Calibri" w:cs="Calibri"/>
+          <w:sz w:val="22"/>
+        </w:rPr>
+        <w:t>Jouer un son lors d’une vidéo</w:t>
+      </w:r>
+    </w:p>
+    <w:p>
+      <w:pPr>
+        <w:pStyle w:val="ListParagraph"/>
+        <w:numPr>
+          <w:ilvl w:val="0"/>
+          <w:numId w:val="1"/>
+        </w:numPr>
+        <w:spacing w:after="200" w:line="276" w:lineRule="auto"/>
+        <w:rPr>
+          <w:rFonts w:ascii="Calibri" w:eastAsia="Calibri" w:hAnsi="Calibri" w:cs="Calibri"/>
+          <w:sz w:val="22"/>
+        </w:rPr>
+      </w:pPr>
+      <w:r>
+        <w:rPr>
+          <w:rFonts w:ascii="Calibri" w:eastAsia="Calibri" w:hAnsi="Calibri" w:cs="Calibri"/>
+          <w:sz w:val="22"/>
+        </w:rPr>
+        <w:t>Animer un son</w:t>
+      </w:r>
+    </w:p>
+    <w:p>
+      <w:pPr>
+        <w:spacing w:after="200" w:line="276" w:lineRule="auto"/>
+        <w:rPr>
+          <w:rFonts w:ascii="Calibri" w:eastAsia="Calibri" w:hAnsi="Calibri" w:cs="Calibri"/>
+          <w:b/>
+          <w:color w:val="8064A2" w:themeColor="accent4"/>
+          <w:sz w:val="22"/>
+          <w:u w:val="single"/>
+        </w:rPr>
+      </w:pPr>
+      <w:r>
+        <w:rPr>
+          <w:rFonts w:ascii="Calibri" w:eastAsia="Calibri" w:hAnsi="Calibri" w:cs="Calibri"/>
+          <w:b/>
+          <w:color w:val="8064A2" w:themeColor="accent4"/>
+          <w:sz w:val="22"/>
+          <w:u w:val="single"/>
+        </w:rPr>
+        <w:t>Gestion des systèmes de particules :</w:t>
+      </w:r>
+    </w:p>
+    <w:p>
+      <w:pPr>
+        <w:pStyle w:val="ListParagraph"/>
+        <w:numPr>
+          <w:ilvl w:val="0"/>
+          <w:numId w:val="1"/>
+        </w:numPr>
+        <w:spacing w:after="200" w:line="276" w:lineRule="auto"/>
+        <w:rPr>
+          <w:rFonts w:ascii="Calibri" w:eastAsia="Calibri" w:hAnsi="Calibri" w:cs="Calibri"/>
+          <w:sz w:val="22"/>
+        </w:rPr>
+      </w:pPr>
+      <w:r>
+        <w:rPr>
+          <w:rFonts w:ascii="Calibri" w:eastAsia="Calibri" w:hAnsi="Calibri" w:cs="Calibri"/>
+          <w:sz w:val="22"/>
+        </w:rPr>
+        <w:t>Création et édition des systèmes de particules</w:t>
+      </w:r>
+    </w:p>
+    <w:p>
+      <w:pPr>
+        <w:pStyle w:val="ListParagraph"/>
+        <w:numPr>
+          <w:ilvl w:val="1"/>
+          <w:numId w:val="1"/>
+        </w:numPr>
+        <w:spacing w:after="200" w:line="276" w:lineRule="auto"/>
+        <w:rPr>
+          <w:rFonts w:ascii="Calibri" w:eastAsia="Calibri" w:hAnsi="Calibri" w:cs="Calibri"/>
+          <w:sz w:val="22"/>
+        </w:rPr>
+      </w:pPr>
+      <w:r>
+        <w:rPr>
+          <w:rFonts w:ascii="Calibri" w:eastAsia="Calibri" w:hAnsi="Calibri" w:cs="Calibri"/>
+          <w:sz w:val="22"/>
+        </w:rPr>
+        <w:t xml:space="preserve">Création assistée et graphique sous forme de liens nœuds à </w:t>
+      </w:r>
+      <w:r>
+        <w:rPr>
+          <w:rFonts w:ascii="Calibri" w:eastAsia="Calibri" w:hAnsi="Calibri" w:cs="Calibri"/>
+          <w:sz w:val="22"/>
+        </w:rPr>
+        <w:t>nœuds</w:t>
+      </w:r>
+    </w:p>
+    <w:p>
+      <w:pPr>
+        <w:pStyle w:val="ListParagraph"/>
+        <w:numPr>
+          <w:ilvl w:val="1"/>
+          <w:numId w:val="1"/>
+        </w:numPr>
+        <w:spacing w:after="200" w:line="276" w:lineRule="auto"/>
+        <w:rPr>
+          <w:rFonts w:ascii="Calibri" w:eastAsia="Calibri" w:hAnsi="Calibri" w:cs="Calibri"/>
+          <w:sz w:val="22"/>
+        </w:rPr>
+      </w:pPr>
+      <w:r>
+        <w:rPr>
+          <w:rFonts w:ascii="Calibri" w:eastAsia="Calibri" w:hAnsi="Calibri" w:cs="Calibri"/>
+          <w:sz w:val="22"/>
+        </w:rPr>
+        <w:t>Prévisualisation temps réel des modifications (</w:t>
+      </w:r>
+      <w:proofErr w:type="spellStart"/>
+      <w:r>
+        <w:rPr>
+          <w:rFonts w:ascii="Calibri" w:eastAsia="Calibri" w:hAnsi="Calibri" w:cs="Calibri"/>
+          <w:sz w:val="22"/>
+        </w:rPr>
+        <w:t>viewport</w:t>
+      </w:r>
+      <w:proofErr w:type="spellEnd"/>
+      <w:r>
+        <w:rPr>
+          <w:rFonts w:ascii="Calibri" w:eastAsia="Calibri" w:hAnsi="Calibri" w:cs="Calibri"/>
+          <w:sz w:val="22"/>
+        </w:rPr>
+        <w:t>)</w:t>
+      </w:r>
+    </w:p>
+    <w:p>
+      <w:pPr>
+        <w:pStyle w:val="ListParagraph"/>
+        <w:numPr>
+          <w:ilvl w:val="0"/>
+          <w:numId w:val="1"/>
+        </w:numPr>
+        <w:spacing w:after="200" w:line="276" w:lineRule="auto"/>
+        <w:rPr>
+          <w:rFonts w:ascii="Calibri" w:eastAsia="Calibri" w:hAnsi="Calibri" w:cs="Calibri"/>
+          <w:sz w:val="22"/>
+        </w:rPr>
+      </w:pPr>
+      <w:r>
+        <w:rPr>
+          <w:rFonts w:ascii="Calibri" w:eastAsia="Calibri" w:hAnsi="Calibri" w:cs="Calibri"/>
+          <w:sz w:val="22"/>
+        </w:rPr>
+        <w:t>Systèmes de particules par défaut</w:t>
+      </w:r>
+    </w:p>
+    <w:p>
+      <w:pPr>
+        <w:pStyle w:val="ListParagraph"/>
+        <w:numPr>
+          <w:ilvl w:val="1"/>
+          <w:numId w:val="1"/>
+        </w:numPr>
+        <w:spacing w:after="200" w:line="276" w:lineRule="auto"/>
+        <w:rPr>
+          <w:rFonts w:ascii="Calibri" w:eastAsia="Calibri" w:hAnsi="Calibri" w:cs="Calibri"/>
+          <w:sz w:val="22"/>
+        </w:rPr>
+      </w:pPr>
+      <w:r>
+        <w:rPr>
+          <w:rFonts w:ascii="Calibri" w:eastAsia="Calibri" w:hAnsi="Calibri" w:cs="Calibri"/>
+          <w:sz w:val="22"/>
+        </w:rPr>
+        <w:t>Pluie</w:t>
+      </w:r>
+    </w:p>
+    <w:p>
+      <w:pPr>
+        <w:pStyle w:val="ListParagraph"/>
+        <w:numPr>
+          <w:ilvl w:val="1"/>
+          <w:numId w:val="1"/>
+        </w:numPr>
+        <w:spacing w:after="200" w:line="276" w:lineRule="auto"/>
+        <w:rPr>
+          <w:rFonts w:ascii="Calibri" w:eastAsia="Calibri" w:hAnsi="Calibri" w:cs="Calibri"/>
+          <w:sz w:val="22"/>
+        </w:rPr>
+      </w:pPr>
+      <w:r>
+        <w:rPr>
+          <w:rFonts w:ascii="Calibri" w:eastAsia="Calibri" w:hAnsi="Calibri" w:cs="Calibri"/>
+          <w:sz w:val="22"/>
+        </w:rPr>
+        <w:t>Feu</w:t>
+      </w:r>
+    </w:p>
+    <w:p>
+      <w:pPr>
+        <w:pStyle w:val="ListParagraph"/>
+        <w:numPr>
+          <w:ilvl w:val="1"/>
+          <w:numId w:val="1"/>
+        </w:numPr>
+        <w:spacing w:after="200" w:line="276" w:lineRule="auto"/>
+        <w:rPr>
+          <w:rFonts w:ascii="Calibri" w:eastAsia="Calibri" w:hAnsi="Calibri" w:cs="Calibri"/>
+          <w:sz w:val="22"/>
+        </w:rPr>
+      </w:pPr>
+      <w:r>
+        <w:rPr>
+          <w:rFonts w:ascii="Calibri" w:eastAsia="Calibri" w:hAnsi="Calibri" w:cs="Calibri"/>
+          <w:sz w:val="22"/>
+        </w:rPr>
+        <w:t>Neige</w:t>
+      </w:r>
+    </w:p>
+    <w:p>
+      <w:pPr>
+        <w:pStyle w:val="ListParagraph"/>
+        <w:numPr>
+          <w:ilvl w:val="1"/>
+          <w:numId w:val="1"/>
+        </w:numPr>
+        <w:spacing w:after="200" w:line="276" w:lineRule="auto"/>
+        <w:rPr>
+          <w:rFonts w:ascii="Calibri" w:eastAsia="Calibri" w:hAnsi="Calibri" w:cs="Calibri"/>
+          <w:sz w:val="22"/>
+        </w:rPr>
+      </w:pPr>
+      <w:r>
+        <w:rPr>
+          <w:rFonts w:ascii="Calibri" w:eastAsia="Calibri" w:hAnsi="Calibri" w:cs="Calibri"/>
+          <w:sz w:val="22"/>
+        </w:rPr>
+        <w:t>Fumée</w:t>
+      </w:r>
+    </w:p>
+    <w:p>
+      <w:pPr>
+        <w:pStyle w:val="ListParagraph"/>
+        <w:numPr>
+          <w:ilvl w:val="1"/>
+          <w:numId w:val="1"/>
+        </w:numPr>
+        <w:spacing w:after="200" w:line="276" w:lineRule="auto"/>
+        <w:rPr>
+          <w:rFonts w:ascii="Calibri" w:eastAsia="Calibri" w:hAnsi="Calibri" w:cs="Calibri"/>
+          <w:sz w:val="22"/>
+        </w:rPr>
+      </w:pPr>
+      <w:r>
+        <w:rPr>
+          <w:rFonts w:ascii="Calibri" w:eastAsia="Calibri" w:hAnsi="Calibri" w:cs="Calibri"/>
+          <w:sz w:val="22"/>
+        </w:rPr>
+        <w:t>Feuilles</w:t>
+      </w:r>
+    </w:p>
+    <w:p>
+      <w:pPr>
+        <w:pStyle w:val="ListParagraph"/>
+        <w:numPr>
+          <w:ilvl w:val="1"/>
+          <w:numId w:val="1"/>
+        </w:numPr>
+        <w:spacing w:after="200" w:line="276" w:lineRule="auto"/>
+        <w:rPr>
+          <w:rFonts w:ascii="Calibri" w:eastAsia="Calibri" w:hAnsi="Calibri" w:cs="Calibri"/>
+          <w:sz w:val="22"/>
+        </w:rPr>
+      </w:pPr>
+      <w:r>
+        <w:rPr>
+          <w:rFonts w:ascii="Calibri" w:eastAsia="Calibri" w:hAnsi="Calibri" w:cs="Calibri"/>
+          <w:sz w:val="22"/>
+        </w:rPr>
+        <w:t>Poussière</w:t>
+      </w:r>
+    </w:p>
+    <w:p>
+      <w:pPr>
+        <w:pStyle w:val="ListParagraph"/>
+        <w:numPr>
+          <w:ilvl w:val="1"/>
+          <w:numId w:val="1"/>
+        </w:numPr>
+        <w:spacing w:after="200" w:line="276" w:lineRule="auto"/>
+        <w:rPr>
+          <w:rFonts w:ascii="Calibri" w:eastAsia="Calibri" w:hAnsi="Calibri" w:cs="Calibri"/>
+          <w:sz w:val="22"/>
+        </w:rPr>
+      </w:pPr>
+      <w:r>
+        <w:rPr>
+          <w:rFonts w:ascii="Calibri" w:eastAsia="Calibri" w:hAnsi="Calibri" w:cs="Calibri"/>
+          <w:sz w:val="22"/>
+        </w:rPr>
+        <w:t>Brouillard</w:t>
+      </w:r>
+    </w:p>
+    <w:p>
+      <w:pPr>
+        <w:pStyle w:val="ListParagraph"/>
+        <w:numPr>
+          <w:ilvl w:val="1"/>
+          <w:numId w:val="1"/>
+        </w:numPr>
+        <w:spacing w:after="200" w:line="276" w:lineRule="auto"/>
+        <w:rPr>
+          <w:rFonts w:ascii="Calibri" w:eastAsia="Calibri" w:hAnsi="Calibri" w:cs="Calibri"/>
+          <w:sz w:val="22"/>
+        </w:rPr>
+      </w:pPr>
+      <w:r>
+        <w:rPr>
+          <w:rFonts w:ascii="Calibri" w:eastAsia="Calibri" w:hAnsi="Calibri" w:cs="Calibri"/>
+          <w:sz w:val="22"/>
+        </w:rPr>
+        <w:t>Explosion</w:t>
+      </w:r>
+    </w:p>
+    <w:p>
+      <w:pPr>
+        <w:pStyle w:val="ListParagraph"/>
+        <w:numPr>
+          <w:ilvl w:val="1"/>
+          <w:numId w:val="1"/>
+        </w:numPr>
+        <w:spacing w:after="200" w:line="276" w:lineRule="auto"/>
+        <w:rPr>
+          <w:rFonts w:ascii="Calibri" w:eastAsia="Calibri" w:hAnsi="Calibri" w:cs="Calibri"/>
+          <w:sz w:val="22"/>
+        </w:rPr>
+      </w:pPr>
+      <w:r>
+        <w:rPr>
+          <w:rFonts w:ascii="Calibri" w:eastAsia="Calibri" w:hAnsi="Calibri" w:cs="Calibri"/>
+          <w:sz w:val="22"/>
+        </w:rPr>
+        <w:t>Tonnerre</w:t>
+      </w:r>
+    </w:p>
+    <w:p>
+      <w:pPr>
+        <w:pStyle w:val="ListParagraph"/>
+        <w:numPr>
+          <w:ilvl w:val="1"/>
+          <w:numId w:val="1"/>
+        </w:numPr>
+        <w:spacing w:after="200" w:line="276" w:lineRule="auto"/>
+        <w:rPr>
+          <w:rFonts w:ascii="Calibri" w:eastAsia="Calibri" w:hAnsi="Calibri" w:cs="Calibri"/>
+          <w:sz w:val="22"/>
+        </w:rPr>
+      </w:pPr>
+      <w:r>
+        <w:rPr>
+          <w:rFonts w:ascii="Calibri" w:eastAsia="Calibri" w:hAnsi="Calibri" w:cs="Calibri"/>
+          <w:sz w:val="22"/>
+        </w:rPr>
+        <w:t>Tornade</w:t>
+      </w:r>
+    </w:p>
+    <w:p>
+      <w:pPr>
+        <w:pStyle w:val="ListParagraph"/>
+        <w:numPr>
+          <w:ilvl w:val="1"/>
+          <w:numId w:val="1"/>
+        </w:numPr>
+        <w:spacing w:after="200" w:line="276" w:lineRule="auto"/>
+        <w:rPr>
+          <w:rFonts w:ascii="Calibri" w:eastAsia="Calibri" w:hAnsi="Calibri" w:cs="Calibri"/>
+          <w:sz w:val="22"/>
+        </w:rPr>
+      </w:pPr>
+      <w:r>
+        <w:rPr>
+          <w:rFonts w:ascii="Calibri" w:eastAsia="Calibri" w:hAnsi="Calibri" w:cs="Calibri"/>
+          <w:sz w:val="22"/>
+        </w:rPr>
+        <w:t>Poils</w:t>
+      </w:r>
+    </w:p>
+    <w:p>
+      <w:pPr>
+        <w:pStyle w:val="ListParagraph"/>
+        <w:numPr>
+          <w:ilvl w:val="1"/>
+          <w:numId w:val="1"/>
+        </w:numPr>
+        <w:spacing w:after="200" w:line="276" w:lineRule="auto"/>
+        <w:rPr>
+          <w:rFonts w:ascii="Calibri" w:eastAsia="Calibri" w:hAnsi="Calibri" w:cs="Calibri"/>
+          <w:sz w:val="22"/>
+        </w:rPr>
+      </w:pPr>
+      <w:r>
+        <w:rPr>
+          <w:rFonts w:ascii="Calibri" w:eastAsia="Calibri" w:hAnsi="Calibri" w:cs="Calibri"/>
+          <w:sz w:val="22"/>
+        </w:rPr>
+        <w:t>Jets d’eau</w:t>
+      </w:r>
+    </w:p>
+    <w:p>
+      <w:pPr>
+        <w:pStyle w:val="ListParagraph"/>
+        <w:numPr>
+          <w:ilvl w:val="1"/>
+          <w:numId w:val="1"/>
+        </w:numPr>
+        <w:spacing w:after="200" w:line="276" w:lineRule="auto"/>
+        <w:rPr>
+          <w:rFonts w:ascii="Calibri" w:eastAsia="Calibri" w:hAnsi="Calibri" w:cs="Calibri"/>
+          <w:sz w:val="22"/>
+        </w:rPr>
+      </w:pPr>
+      <w:r>
+        <w:rPr>
+          <w:rFonts w:ascii="Calibri" w:eastAsia="Calibri" w:hAnsi="Calibri" w:cs="Calibri"/>
+          <w:sz w:val="22"/>
+        </w:rPr>
+        <w:t>Sable (désert)</w:t>
+      </w:r>
+    </w:p>
+    <w:p>
+      <w:pPr>
+        <w:spacing w:after="200" w:line="276" w:lineRule="auto"/>
+        <w:rPr>
+          <w:rFonts w:ascii="Calibri" w:eastAsia="Calibri" w:hAnsi="Calibri" w:cs="Calibri"/>
+          <w:b/>
+          <w:sz w:val="22"/>
+          <w:u w:val="single"/>
+        </w:rPr>
+      </w:pPr>
+      <w:r>
+        <w:rPr>
+          <w:rFonts w:ascii="Calibri" w:eastAsia="Calibri" w:hAnsi="Calibri" w:cs="Calibri"/>
+          <w:b/>
+          <w:sz w:val="22"/>
+          <w:u w:val="single"/>
+        </w:rPr>
+        <w:lastRenderedPageBreak/>
+        <w:t>Conclusion :</w:t>
+      </w:r>
+    </w:p>
+    <w:p>
+      <w:pPr>
+        <w:spacing w:after="200" w:line="276" w:lineRule="auto"/>
+        <w:rPr>
+          <w:rFonts w:ascii="Calibri" w:eastAsia="Calibri" w:hAnsi="Calibri" w:cs="Calibri"/>
+          <w:sz w:val="22"/>
+        </w:rPr>
+      </w:pPr>
+      <w:r>
+        <w:rPr>
+          <w:rFonts w:ascii="Calibri" w:eastAsia="Calibri" w:hAnsi="Calibri" w:cs="Calibri"/>
+          <w:sz w:val="22"/>
+        </w:rPr>
+        <w:t>En conclusions je dirais que je peux m’occuper du son, des systèmes de particules, un peu de la physique et un peu des animations. Ça fait 3 parties sur 6 que je peux assurer. Le reste me demande d’aller plus loin et ça tout dépend de mon temps disponible. En revanche la gestion de terrains peut-être trop longue pour moi et l’intelligence artificielle est un domaine que je ne connais absolument pas</w:t>
+      </w:r>
+      <w:r>
+        <w:rPr>
+          <w:rFonts w:ascii="Calibri" w:eastAsia="Calibri" w:hAnsi="Calibri" w:cs="Calibri"/>
+          <w:sz w:val="22"/>
+        </w:rPr>
+        <w:t xml:space="preserve"> et très compliqué.</w:t>
+      </w:r>
+    </w:p>
+    <w:p>
+      <w:pPr>
+        <w:spacing w:after="200" w:line="276" w:lineRule="auto"/>
+        <w:rPr>
+          <w:rFonts w:ascii="Calibri" w:eastAsia="Calibri" w:hAnsi="Calibri" w:cs="Calibri"/>
+          <w:sz w:val="22"/>
+        </w:rPr>
+      </w:pPr>
+      <w:r>
+        <w:rPr>
+          <w:rFonts w:ascii="Calibri" w:eastAsia="Calibri" w:hAnsi="Calibri" w:cs="Calibri"/>
+          <w:sz w:val="22"/>
+        </w:rPr>
+        <w:t>Je suis capable d’estimer mes trois parties à</w:t>
+      </w:r>
+      <w:r>
+        <w:rPr>
+          <w:rFonts w:ascii="Calibri" w:eastAsia="Calibri" w:hAnsi="Calibri" w:cs="Calibri"/>
+          <w:sz w:val="22"/>
+        </w:rPr>
+        <w:t xml:space="preserve"> environ</w:t>
+      </w:r>
+      <w:r>
+        <w:rPr>
+          <w:rFonts w:ascii="Calibri" w:eastAsia="Calibri" w:hAnsi="Calibri" w:cs="Calibri"/>
+          <w:sz w:val="22"/>
+        </w:rPr>
+        <w:t xml:space="preserve"> 6 mois de travail étant donné</w:t>
+      </w:r>
+      <w:r>
+        <w:rPr>
+          <w:rFonts w:ascii="Calibri" w:eastAsia="Calibri" w:hAnsi="Calibri" w:cs="Calibri"/>
+          <w:sz w:val="22"/>
+        </w:rPr>
+        <w:t xml:space="preserve"> le fait</w:t>
+      </w:r>
+      <w:r>
+        <w:rPr>
+          <w:rFonts w:ascii="Calibri" w:eastAsia="Calibri" w:hAnsi="Calibri" w:cs="Calibri"/>
+          <w:sz w:val="22"/>
+        </w:rPr>
+        <w:t xml:space="preserve"> que je connais déjà les librairies (open-source) que je vais utilise</w:t>
+      </w:r>
+      <w:r>
+        <w:rPr>
+          <w:rFonts w:ascii="Calibri" w:eastAsia="Calibri" w:hAnsi="Calibri" w:cs="Calibri"/>
+          <w:sz w:val="22"/>
+        </w:rPr>
+        <w:t xml:space="preserve">r, </w:t>
+      </w:r>
+      <w:r>
+        <w:rPr>
+          <w:rFonts w:ascii="Calibri" w:eastAsia="Calibri" w:hAnsi="Calibri" w:cs="Calibri"/>
+          <w:sz w:val="22"/>
+        </w:rPr>
+        <w:t>comment</w:t>
+      </w:r>
+      <w:r>
+        <w:rPr>
+          <w:rFonts w:ascii="Calibri" w:eastAsia="Calibri" w:hAnsi="Calibri" w:cs="Calibri"/>
+          <w:sz w:val="22"/>
+        </w:rPr>
+        <w:t xml:space="preserve"> je vais les utiliser</w:t>
+      </w:r>
+      <w:r>
+        <w:rPr>
+          <w:rFonts w:ascii="Calibri" w:eastAsia="Calibri" w:hAnsi="Calibri" w:cs="Calibri"/>
+          <w:sz w:val="22"/>
+        </w:rPr>
+        <w:t>.</w:t>
+      </w:r>
+    </w:p>
+    <w:p>
+      <w:pPr>
+        <w:spacing w:after="200" w:line="276" w:lineRule="auto"/>
+        <w:rPr>
+          <w:rFonts w:ascii="Calibri" w:eastAsia="Calibri" w:hAnsi="Calibri" w:cs="Calibri"/>
+          <w:sz w:val="22"/>
+        </w:rPr>
+      </w:pPr>
+      <w:r>
+        <w:rPr>
+          <w:rFonts w:ascii="Calibri" w:eastAsia="Calibri" w:hAnsi="Calibri" w:cs="Calibri"/>
+          <w:sz w:val="22"/>
+        </w:rPr>
+        <w:t xml:space="preserve">En outre, </w:t>
+      </w:r>
+      <w:r>
+        <w:rPr>
+          <w:rFonts w:ascii="Calibri" w:eastAsia="Calibri" w:hAnsi="Calibri" w:cs="Calibri"/>
+          <w:sz w:val="22"/>
+        </w:rPr>
+        <w:t>un développeur 3D (domaine du jeu vidéo si possible)</w:t>
+      </w:r>
+      <w:r>
+        <w:rPr>
+          <w:rFonts w:ascii="Calibri" w:eastAsia="Calibri" w:hAnsi="Calibri" w:cs="Calibri"/>
+          <w:sz w:val="22"/>
+        </w:rPr>
+        <w:t xml:space="preserve"> pour la gestion de terrains (partie en constante innovation + amélioration) et un autre développeur pour l’intelligence artificielle</w:t>
+      </w:r>
+      <w:r>
+        <w:rPr>
+          <w:rFonts w:ascii="Calibri" w:eastAsia="Calibri" w:hAnsi="Calibri" w:cs="Calibri"/>
+          <w:sz w:val="22"/>
+        </w:rPr>
+        <w:t>.</w:t>
+      </w:r>
+      <w:r>
+        <w:rPr>
+          <w:rFonts w:ascii="Calibri" w:eastAsia="Calibri" w:hAnsi="Calibri" w:cs="Calibri"/>
+          <w:sz w:val="22"/>
+        </w:rPr>
+        <w:t xml:space="preserve"> C’est le minimum si on veut pouvoir couvrir le maximum de fonctionnalités au sein du logiciel.</w:t>
       </w:r>
       <w:bookmarkStart w:id="0" w:name="_GoBack"/>
       <w:bookmarkEnd w:id="0"/>
-    </w:p>
-    <w:p>
-      <w:pPr>
-        <w:spacing w:after="200" w:line="276" w:lineRule="auto"/>
-        <w:rPr>
-          <w:rFonts w:ascii="Calibri" w:eastAsia="Calibri" w:hAnsi="Calibri" w:cs="Calibri"/>
-          <w:sz w:val="22"/>
-        </w:rPr>
-      </w:pPr>
-      <w:r>
-        <w:rPr>
-          <w:rFonts w:ascii="Calibri" w:eastAsia="Calibri" w:hAnsi="Calibri" w:cs="Calibri"/>
-          <w:b/>
-          <w:sz w:val="22"/>
-        </w:rPr>
-        <w:t>Conclusion </w:t>
-      </w:r>
-      <w:r>
-        <w:rPr>
-          <w:rFonts w:ascii="Calibri" w:eastAsia="Calibri" w:hAnsi="Calibri" w:cs="Calibri"/>
-          <w:sz w:val="22"/>
-        </w:rPr>
-        <w:t xml:space="preserve">: Je pense une personne à plein temps </w:t>
-      </w:r>
-      <w:r>
-        <w:rPr>
-          <w:rFonts w:ascii="Calibri" w:eastAsia="Calibri" w:hAnsi="Calibri" w:cs="Calibri"/>
-          <w:sz w:val="22"/>
-        </w:rPr>
-        <w:t xml:space="preserve">car c’est une partie sans cesse en développement et demande </w:t>
-      </w:r>
-      <w:r>
-        <w:rPr>
-          <w:rFonts w:ascii="Calibri" w:eastAsia="Calibri" w:hAnsi="Calibri" w:cs="Calibri"/>
-          <w:sz w:val="22"/>
-        </w:rPr>
-        <w:t>énormément</w:t>
-      </w:r>
-      <w:r>
-        <w:rPr>
-          <w:rFonts w:ascii="Calibri" w:eastAsia="Calibri" w:hAnsi="Calibri" w:cs="Calibri"/>
-          <w:sz w:val="22"/>
-        </w:rPr>
-        <w:t xml:space="preserve"> de boulot.</w:t>
-      </w:r>
-    </w:p>
-    <w:p>
-      <w:pPr>
-        <w:rPr>
-          <w:rFonts w:ascii="Calibri" w:eastAsia="Calibri" w:hAnsi="Calibri" w:cs="Calibri"/>
-          <w:b/>
-          <w:color w:val="8064A2" w:themeColor="accent4"/>
-          <w:sz w:val="22"/>
-          <w:u w:val="single"/>
-        </w:rPr>
-      </w:pPr>
-      <w:r>
-        <w:rPr>
-          <w:rFonts w:ascii="Calibri" w:eastAsia="Calibri" w:hAnsi="Calibri" w:cs="Calibri"/>
-          <w:b/>
-          <w:color w:val="8064A2" w:themeColor="accent4"/>
-          <w:sz w:val="22"/>
-          <w:u w:val="single"/>
-        </w:rPr>
-        <w:br w:type="page"/>
-      </w:r>
-    </w:p>
-    <w:p>
-      <w:pPr>
-        <w:spacing w:after="200" w:line="276" w:lineRule="auto"/>
-        <w:rPr>
-          <w:rFonts w:ascii="Calibri" w:eastAsia="Calibri" w:hAnsi="Calibri" w:cs="Calibri"/>
-          <w:b/>
-          <w:color w:val="8064A2" w:themeColor="accent4"/>
-          <w:sz w:val="22"/>
-          <w:u w:val="single"/>
-        </w:rPr>
-      </w:pPr>
-      <w:r>
-        <w:rPr>
-          <w:rFonts w:ascii="Calibri" w:eastAsia="Calibri" w:hAnsi="Calibri" w:cs="Calibri"/>
-          <w:b/>
-          <w:color w:val="8064A2" w:themeColor="accent4"/>
-          <w:sz w:val="22"/>
-          <w:u w:val="single"/>
-        </w:rPr>
-        <w:lastRenderedPageBreak/>
-        <w:t>Gestion des animations :</w:t>
-      </w:r>
-    </w:p>
-    <w:p>
-      <w:pPr>
-        <w:pStyle w:val="ListParagraph"/>
-        <w:numPr>
-          <w:ilvl w:val="0"/>
-          <w:numId w:val="1"/>
-        </w:numPr>
-        <w:spacing w:after="200" w:line="276" w:lineRule="auto"/>
-        <w:rPr>
-          <w:rFonts w:ascii="Calibri" w:eastAsia="Calibri" w:hAnsi="Calibri" w:cs="Calibri"/>
-          <w:sz w:val="22"/>
-        </w:rPr>
-      </w:pPr>
-      <w:r>
-        <w:rPr>
-          <w:rFonts w:ascii="Calibri" w:eastAsia="Calibri" w:hAnsi="Calibri" w:cs="Calibri"/>
-          <w:sz w:val="22"/>
-        </w:rPr>
-        <w:t>Animation des modèles animés</w:t>
-      </w:r>
-    </w:p>
-    <w:p>
-      <w:pPr>
-        <w:pStyle w:val="ListParagraph"/>
-        <w:numPr>
-          <w:ilvl w:val="1"/>
-          <w:numId w:val="1"/>
-        </w:numPr>
-        <w:spacing w:after="200" w:line="276" w:lineRule="auto"/>
-        <w:rPr>
-          <w:rFonts w:ascii="Calibri" w:eastAsia="Calibri" w:hAnsi="Calibri" w:cs="Calibri"/>
-          <w:sz w:val="22"/>
-        </w:rPr>
-      </w:pPr>
-      <w:r>
-        <w:rPr>
-          <w:rFonts w:ascii="Calibri" w:eastAsia="Calibri" w:hAnsi="Calibri" w:cs="Calibri"/>
-          <w:sz w:val="22"/>
-        </w:rPr>
-        <w:t>Donner p</w:t>
-      </w:r>
-      <w:r>
-        <w:rPr>
-          <w:rFonts w:ascii="Calibri" w:eastAsia="Calibri" w:hAnsi="Calibri" w:cs="Calibri"/>
-          <w:sz w:val="22"/>
-        </w:rPr>
-        <w:t>ossibilité d’utiliser des plugins</w:t>
-      </w:r>
-      <w:r>
-        <w:rPr>
-          <w:rFonts w:ascii="Calibri" w:eastAsia="Calibri" w:hAnsi="Calibri" w:cs="Calibri"/>
-          <w:sz w:val="22"/>
-        </w:rPr>
-        <w:t xml:space="preserve"> qui iront compléter les outils existants</w:t>
-      </w:r>
-      <w:r>
-        <w:rPr>
-          <w:rFonts w:ascii="Calibri" w:eastAsia="Calibri" w:hAnsi="Calibri" w:cs="Calibri"/>
-          <w:sz w:val="22"/>
-        </w:rPr>
-        <w:t>.</w:t>
-      </w:r>
-    </w:p>
-    <w:p>
-      <w:pPr>
-        <w:pStyle w:val="ListParagraph"/>
-        <w:numPr>
-          <w:ilvl w:val="1"/>
-          <w:numId w:val="1"/>
-        </w:numPr>
-        <w:spacing w:after="200" w:line="276" w:lineRule="auto"/>
-        <w:rPr>
-          <w:rFonts w:ascii="Calibri" w:eastAsia="Calibri" w:hAnsi="Calibri" w:cs="Calibri"/>
-          <w:sz w:val="22"/>
-        </w:rPr>
-      </w:pPr>
-      <w:r>
-        <w:rPr>
-          <w:rFonts w:ascii="Calibri" w:eastAsia="Calibri" w:hAnsi="Calibri" w:cs="Calibri"/>
-          <w:sz w:val="22"/>
-        </w:rPr>
-        <w:t xml:space="preserve">Pouvoir utiliser des outils grand public : </w:t>
-      </w:r>
-      <w:proofErr w:type="spellStart"/>
-      <w:r>
-        <w:rPr>
-          <w:rFonts w:ascii="Calibri" w:eastAsia="Calibri" w:hAnsi="Calibri" w:cs="Calibri"/>
-          <w:sz w:val="22"/>
-        </w:rPr>
-        <w:t>Kinect</w:t>
-      </w:r>
-      <w:proofErr w:type="spellEnd"/>
-      <w:r>
-        <w:rPr>
-          <w:rFonts w:ascii="Calibri" w:eastAsia="Calibri" w:hAnsi="Calibri" w:cs="Calibri"/>
-          <w:sz w:val="22"/>
-        </w:rPr>
-        <w:t xml:space="preserve"> par exemple</w:t>
-      </w:r>
-      <w:r>
-        <w:rPr>
-          <w:rFonts w:ascii="Calibri" w:eastAsia="Calibri" w:hAnsi="Calibri" w:cs="Calibri"/>
-          <w:sz w:val="22"/>
-        </w:rPr>
-        <w:t xml:space="preserve"> pour les personnages</w:t>
-      </w:r>
-    </w:p>
-    <w:p>
-      <w:pPr>
-        <w:pStyle w:val="ListParagraph"/>
-        <w:numPr>
-          <w:ilvl w:val="1"/>
-          <w:numId w:val="1"/>
-        </w:numPr>
-        <w:spacing w:after="200" w:line="276" w:lineRule="auto"/>
-        <w:rPr>
-          <w:rFonts w:ascii="Calibri" w:eastAsia="Calibri" w:hAnsi="Calibri" w:cs="Calibri"/>
-          <w:sz w:val="22"/>
-        </w:rPr>
-      </w:pPr>
-      <w:r>
-        <w:rPr>
-          <w:rFonts w:ascii="Calibri" w:eastAsia="Calibri" w:hAnsi="Calibri" w:cs="Calibri"/>
-          <w:sz w:val="22"/>
-        </w:rPr>
-        <w:t>Pouvoir</w:t>
-      </w:r>
-      <w:r>
-        <w:rPr>
-          <w:rFonts w:ascii="Calibri" w:eastAsia="Calibri" w:hAnsi="Calibri" w:cs="Calibri"/>
-          <w:sz w:val="22"/>
-        </w:rPr>
-        <w:t xml:space="preserve"> </w:t>
-      </w:r>
-      <w:r>
-        <w:rPr>
-          <w:rFonts w:ascii="Calibri" w:eastAsia="Calibri" w:hAnsi="Calibri" w:cs="Calibri"/>
-          <w:sz w:val="22"/>
-        </w:rPr>
-        <w:t xml:space="preserve">communiquer avec des clients lourds, exemple avec </w:t>
-      </w:r>
-      <w:proofErr w:type="spellStart"/>
-      <w:r>
-        <w:rPr>
-          <w:rFonts w:ascii="Calibri" w:eastAsia="Calibri" w:hAnsi="Calibri" w:cs="Calibri"/>
-          <w:sz w:val="22"/>
-        </w:rPr>
-        <w:t>Blender</w:t>
-      </w:r>
-      <w:proofErr w:type="spellEnd"/>
-      <w:r>
-        <w:rPr>
-          <w:rFonts w:ascii="Calibri" w:eastAsia="Calibri" w:hAnsi="Calibri" w:cs="Calibri"/>
-          <w:sz w:val="22"/>
-        </w:rPr>
-        <w:t xml:space="preserve"> ou 3DS MAX</w:t>
-      </w:r>
-    </w:p>
-    <w:p>
-      <w:pPr>
-        <w:pStyle w:val="ListParagraph"/>
-        <w:numPr>
-          <w:ilvl w:val="1"/>
-          <w:numId w:val="1"/>
-        </w:numPr>
-        <w:spacing w:after="200" w:line="276" w:lineRule="auto"/>
-        <w:rPr>
-          <w:rFonts w:ascii="Calibri" w:eastAsia="Calibri" w:hAnsi="Calibri" w:cs="Calibri"/>
-          <w:sz w:val="22"/>
-        </w:rPr>
-      </w:pPr>
-      <w:r>
-        <w:rPr>
-          <w:rFonts w:ascii="Calibri" w:eastAsia="Calibri" w:hAnsi="Calibri" w:cs="Calibri"/>
-          <w:sz w:val="22"/>
-        </w:rPr>
-        <w:t>Animation (assistée ou non) manuelle</w:t>
-      </w:r>
-    </w:p>
-    <w:p>
-      <w:pPr>
-        <w:pStyle w:val="ListParagraph"/>
-        <w:numPr>
-          <w:ilvl w:val="1"/>
-          <w:numId w:val="1"/>
-        </w:numPr>
-        <w:spacing w:after="200" w:line="276" w:lineRule="auto"/>
-        <w:rPr>
-          <w:rFonts w:ascii="Calibri" w:eastAsia="Calibri" w:hAnsi="Calibri" w:cs="Calibri"/>
-          <w:sz w:val="22"/>
-        </w:rPr>
-      </w:pPr>
-      <w:r>
-        <w:rPr>
-          <w:rFonts w:ascii="Calibri" w:eastAsia="Calibri" w:hAnsi="Calibri" w:cs="Calibri"/>
-          <w:sz w:val="22"/>
-        </w:rPr>
-        <w:t>Format d’exportation et d’importation des animations</w:t>
-      </w:r>
-    </w:p>
-    <w:p>
-      <w:pPr>
-        <w:pStyle w:val="ListParagraph"/>
-        <w:numPr>
-          <w:ilvl w:val="0"/>
-          <w:numId w:val="1"/>
-        </w:numPr>
-        <w:spacing w:after="200" w:line="276" w:lineRule="auto"/>
-        <w:rPr>
-          <w:rFonts w:ascii="Calibri" w:eastAsia="Calibri" w:hAnsi="Calibri" w:cs="Calibri"/>
-          <w:sz w:val="22"/>
-        </w:rPr>
-      </w:pPr>
-      <w:r>
-        <w:rPr>
-          <w:rFonts w:ascii="Calibri" w:eastAsia="Calibri" w:hAnsi="Calibri" w:cs="Calibri"/>
-          <w:sz w:val="22"/>
-        </w:rPr>
-        <w:t xml:space="preserve">Création et édition des </w:t>
-      </w:r>
-      <w:r>
-        <w:rPr>
-          <w:rFonts w:ascii="Calibri" w:eastAsia="Calibri" w:hAnsi="Calibri" w:cs="Calibri"/>
-          <w:sz w:val="22"/>
-        </w:rPr>
-        <w:t>« </w:t>
-      </w:r>
-      <w:proofErr w:type="spellStart"/>
-      <w:r>
-        <w:rPr>
-          <w:rFonts w:ascii="Calibri" w:eastAsia="Calibri" w:hAnsi="Calibri" w:cs="Calibri"/>
-          <w:sz w:val="22"/>
-        </w:rPr>
-        <w:t>animators</w:t>
-      </w:r>
-      <w:proofErr w:type="spellEnd"/>
-      <w:r>
-        <w:rPr>
-          <w:rFonts w:ascii="Calibri" w:eastAsia="Calibri" w:hAnsi="Calibri" w:cs="Calibri"/>
-          <w:sz w:val="22"/>
-        </w:rPr>
-        <w:t> »</w:t>
-      </w:r>
-    </w:p>
-    <w:p>
-      <w:pPr>
-        <w:pStyle w:val="ListParagraph"/>
-        <w:numPr>
-          <w:ilvl w:val="1"/>
-          <w:numId w:val="1"/>
-        </w:numPr>
-        <w:spacing w:after="200" w:line="276" w:lineRule="auto"/>
-        <w:rPr>
-          <w:rFonts w:ascii="Calibri" w:eastAsia="Calibri" w:hAnsi="Calibri" w:cs="Calibri"/>
-          <w:sz w:val="22"/>
-        </w:rPr>
-      </w:pPr>
-      <w:r>
-        <w:rPr>
-          <w:rFonts w:ascii="Calibri" w:eastAsia="Calibri" w:hAnsi="Calibri" w:cs="Calibri"/>
-          <w:sz w:val="22"/>
-        </w:rPr>
-        <w:t>« </w:t>
-      </w:r>
-      <w:proofErr w:type="spellStart"/>
-      <w:r>
-        <w:rPr>
-          <w:rFonts w:ascii="Calibri" w:eastAsia="Calibri" w:hAnsi="Calibri" w:cs="Calibri"/>
-          <w:sz w:val="22"/>
-        </w:rPr>
-        <w:t>Follow</w:t>
-      </w:r>
-      <w:proofErr w:type="spellEnd"/>
-      <w:r>
-        <w:rPr>
-          <w:rFonts w:ascii="Calibri" w:eastAsia="Calibri" w:hAnsi="Calibri" w:cs="Calibri"/>
-          <w:sz w:val="22"/>
-        </w:rPr>
-        <w:t xml:space="preserve"> </w:t>
-      </w:r>
-      <w:proofErr w:type="spellStart"/>
-      <w:r>
-        <w:rPr>
-          <w:rFonts w:ascii="Calibri" w:eastAsia="Calibri" w:hAnsi="Calibri" w:cs="Calibri"/>
-          <w:sz w:val="22"/>
-        </w:rPr>
-        <w:t>Path</w:t>
-      </w:r>
-      <w:proofErr w:type="spellEnd"/>
-      <w:r>
-        <w:rPr>
-          <w:rFonts w:ascii="Calibri" w:eastAsia="Calibri" w:hAnsi="Calibri" w:cs="Calibri"/>
-          <w:sz w:val="22"/>
-        </w:rPr>
-        <w:t xml:space="preserve"> Camera »</w:t>
-      </w:r>
-      <w:r>
-        <w:rPr>
-          <w:rFonts w:ascii="Calibri" w:eastAsia="Calibri" w:hAnsi="Calibri" w:cs="Calibri"/>
-          <w:sz w:val="22"/>
-        </w:rPr>
-        <w:t xml:space="preserve"> : </w:t>
-      </w:r>
-      <w:r>
-        <w:rPr>
-          <w:rFonts w:ascii="Calibri" w:eastAsia="Calibri" w:hAnsi="Calibri" w:cs="Calibri"/>
-          <w:sz w:val="22"/>
-        </w:rPr>
-        <w:t>Animer la position de la caméra courante de la scène, peut être utile pour les cinématiques temps réel.</w:t>
-      </w:r>
-    </w:p>
-    <w:p>
-      <w:pPr>
-        <w:pStyle w:val="ListParagraph"/>
-        <w:numPr>
-          <w:ilvl w:val="1"/>
-          <w:numId w:val="1"/>
-        </w:numPr>
-        <w:spacing w:after="200" w:line="276" w:lineRule="auto"/>
-        <w:rPr>
-          <w:rFonts w:ascii="Calibri" w:eastAsia="Calibri" w:hAnsi="Calibri" w:cs="Calibri"/>
-          <w:sz w:val="22"/>
-        </w:rPr>
-      </w:pPr>
-      <w:r>
-        <w:rPr>
-          <w:rFonts w:ascii="Calibri" w:eastAsia="Calibri" w:hAnsi="Calibri" w:cs="Calibri"/>
-          <w:sz w:val="22"/>
-        </w:rPr>
-        <w:t>Création et édition de différents « </w:t>
-      </w:r>
-      <w:proofErr w:type="spellStart"/>
-      <w:r>
-        <w:rPr>
-          <w:rFonts w:ascii="Calibri" w:eastAsia="Calibri" w:hAnsi="Calibri" w:cs="Calibri"/>
-          <w:sz w:val="22"/>
-        </w:rPr>
-        <w:t>animators</w:t>
-      </w:r>
-      <w:proofErr w:type="spellEnd"/>
-      <w:r>
-        <w:rPr>
-          <w:rFonts w:ascii="Calibri" w:eastAsia="Calibri" w:hAnsi="Calibri" w:cs="Calibri"/>
-          <w:sz w:val="22"/>
-        </w:rPr>
-        <w:t> »</w:t>
-      </w:r>
-      <w:r>
-        <w:rPr>
-          <w:rFonts w:ascii="Calibri" w:eastAsia="Calibri" w:hAnsi="Calibri" w:cs="Calibri"/>
-          <w:sz w:val="22"/>
-        </w:rPr>
-        <w:t xml:space="preserve"> (rotation automatique, </w:t>
-      </w:r>
-      <w:r>
-        <w:rPr>
-          <w:rFonts w:ascii="Calibri" w:eastAsia="Calibri" w:hAnsi="Calibri" w:cs="Calibri"/>
-          <w:sz w:val="22"/>
-        </w:rPr>
-        <w:t>« </w:t>
-      </w:r>
-      <w:r>
-        <w:rPr>
-          <w:rFonts w:ascii="Calibri" w:eastAsia="Calibri" w:hAnsi="Calibri" w:cs="Calibri"/>
-          <w:sz w:val="22"/>
-        </w:rPr>
-        <w:t xml:space="preserve">A-B </w:t>
-      </w:r>
-      <w:proofErr w:type="spellStart"/>
-      <w:r>
-        <w:rPr>
-          <w:rFonts w:ascii="Calibri" w:eastAsia="Calibri" w:hAnsi="Calibri" w:cs="Calibri"/>
-          <w:sz w:val="22"/>
-        </w:rPr>
-        <w:t>paths</w:t>
-      </w:r>
-      <w:proofErr w:type="spellEnd"/>
-      <w:r>
-        <w:rPr>
-          <w:rFonts w:ascii="Calibri" w:eastAsia="Calibri" w:hAnsi="Calibri" w:cs="Calibri"/>
-          <w:sz w:val="22"/>
-        </w:rPr>
-        <w:t xml:space="preserve"> </w:t>
-      </w:r>
-      <w:proofErr w:type="spellStart"/>
-      <w:r>
-        <w:rPr>
-          <w:rFonts w:ascii="Calibri" w:eastAsia="Calibri" w:hAnsi="Calibri" w:cs="Calibri"/>
-          <w:sz w:val="22"/>
-        </w:rPr>
-        <w:t>repeat</w:t>
-      </w:r>
-      <w:proofErr w:type="spellEnd"/>
-      <w:r>
-        <w:rPr>
-          <w:rFonts w:ascii="Calibri" w:eastAsia="Calibri" w:hAnsi="Calibri" w:cs="Calibri"/>
-          <w:sz w:val="22"/>
-        </w:rPr>
-        <w:t> »</w:t>
-      </w:r>
-      <w:r>
-        <w:rPr>
-          <w:rFonts w:ascii="Calibri" w:eastAsia="Calibri" w:hAnsi="Calibri" w:cs="Calibri"/>
-          <w:sz w:val="22"/>
-        </w:rPr>
-        <w:t>, etc.</w:t>
-      </w:r>
-    </w:p>
-    <w:p>
-      <w:pPr>
-        <w:pStyle w:val="ListParagraph"/>
-        <w:numPr>
-          <w:ilvl w:val="0"/>
-          <w:numId w:val="1"/>
-        </w:numPr>
-        <w:spacing w:after="200" w:line="276" w:lineRule="auto"/>
-        <w:rPr>
-          <w:rFonts w:ascii="Calibri" w:eastAsia="Calibri" w:hAnsi="Calibri" w:cs="Calibri"/>
-          <w:sz w:val="22"/>
-        </w:rPr>
-      </w:pPr>
-      <w:r>
-        <w:rPr>
-          <w:rFonts w:ascii="Calibri" w:eastAsia="Calibri" w:hAnsi="Calibri" w:cs="Calibri"/>
-          <w:sz w:val="22"/>
-        </w:rPr>
-        <w:t>Animations issues de vidéos</w:t>
-      </w:r>
-    </w:p>
-    <w:p>
-      <w:pPr>
-        <w:pStyle w:val="ListParagraph"/>
-        <w:numPr>
-          <w:ilvl w:val="1"/>
-          <w:numId w:val="1"/>
-        </w:numPr>
-        <w:spacing w:after="200" w:line="276" w:lineRule="auto"/>
-        <w:rPr>
-          <w:rFonts w:ascii="Calibri" w:eastAsia="Calibri" w:hAnsi="Calibri" w:cs="Calibri"/>
-          <w:sz w:val="22"/>
-        </w:rPr>
-      </w:pPr>
-      <w:r>
-        <w:rPr>
-          <w:rFonts w:ascii="Calibri" w:eastAsia="Calibri" w:hAnsi="Calibri" w:cs="Calibri"/>
-          <w:sz w:val="22"/>
-        </w:rPr>
-        <w:t xml:space="preserve">Créer lecteur de vidéos (cinématiques), transformateur « image </w:t>
-      </w:r>
-      <w:proofErr w:type="spellStart"/>
-      <w:r>
-        <w:rPr>
-          <w:rFonts w:ascii="Calibri" w:eastAsia="Calibri" w:hAnsi="Calibri" w:cs="Calibri"/>
-          <w:sz w:val="22"/>
-        </w:rPr>
-        <w:t>video</w:t>
-      </w:r>
-      <w:proofErr w:type="spellEnd"/>
-      <w:r>
-        <w:rPr>
-          <w:rFonts w:ascii="Calibri" w:eastAsia="Calibri" w:hAnsi="Calibri" w:cs="Calibri"/>
-          <w:sz w:val="22"/>
-        </w:rPr>
-        <w:t>-texture »</w:t>
-      </w:r>
-    </w:p>
-    <w:p>
-      <w:pPr>
-        <w:pStyle w:val="ListParagraph"/>
-        <w:numPr>
-          <w:ilvl w:val="1"/>
-          <w:numId w:val="1"/>
-        </w:numPr>
-        <w:spacing w:after="200" w:line="276" w:lineRule="auto"/>
-        <w:rPr>
-          <w:rFonts w:ascii="Calibri" w:eastAsia="Calibri" w:hAnsi="Calibri" w:cs="Calibri"/>
-          <w:sz w:val="22"/>
-        </w:rPr>
-      </w:pPr>
-      <w:r>
-        <w:rPr>
-          <w:rFonts w:ascii="Calibri" w:eastAsia="Calibri" w:hAnsi="Calibri" w:cs="Calibri"/>
-          <w:sz w:val="22"/>
-        </w:rPr>
-        <w:t xml:space="preserve">Édition </w:t>
-      </w:r>
-      <w:r>
-        <w:rPr>
-          <w:rFonts w:ascii="Calibri" w:eastAsia="Calibri" w:hAnsi="Calibri" w:cs="Calibri"/>
-          <w:sz w:val="22"/>
-        </w:rPr>
-        <w:t xml:space="preserve">de « real time </w:t>
-      </w:r>
-      <w:proofErr w:type="spellStart"/>
-      <w:r>
-        <w:rPr>
-          <w:rFonts w:ascii="Calibri" w:eastAsia="Calibri" w:hAnsi="Calibri" w:cs="Calibri"/>
-          <w:sz w:val="22"/>
-        </w:rPr>
-        <w:t>cinematics</w:t>
-      </w:r>
-      <w:proofErr w:type="spellEnd"/>
-      <w:r>
-        <w:rPr>
-          <w:rFonts w:ascii="Calibri" w:eastAsia="Calibri" w:hAnsi="Calibri" w:cs="Calibri"/>
-          <w:sz w:val="22"/>
-        </w:rPr>
-        <w:t> »</w:t>
-      </w:r>
-    </w:p>
-    <w:p>
-      <w:pPr>
-        <w:pStyle w:val="ListParagraph"/>
-        <w:numPr>
-          <w:ilvl w:val="2"/>
-          <w:numId w:val="1"/>
-        </w:numPr>
-        <w:spacing w:after="200" w:line="276" w:lineRule="auto"/>
-        <w:rPr>
-          <w:rFonts w:ascii="Calibri" w:eastAsia="Calibri" w:hAnsi="Calibri" w:cs="Calibri"/>
-          <w:sz w:val="22"/>
-        </w:rPr>
-      </w:pPr>
-      <w:r>
-        <w:rPr>
-          <w:rFonts w:ascii="Calibri" w:eastAsia="Calibri" w:hAnsi="Calibri" w:cs="Calibri"/>
-          <w:sz w:val="22"/>
-        </w:rPr>
-        <w:t>Afficher en vidéo via transparence en plein rendu 3D, afficher des titres par exemple, ou des crédits</w:t>
-      </w:r>
-    </w:p>
-    <w:p>
-      <w:pPr>
-        <w:pStyle w:val="ListParagraph"/>
-        <w:numPr>
-          <w:ilvl w:val="1"/>
-          <w:numId w:val="1"/>
-        </w:numPr>
-        <w:spacing w:after="200" w:line="276" w:lineRule="auto"/>
-        <w:rPr>
-          <w:rFonts w:ascii="Calibri" w:eastAsia="Calibri" w:hAnsi="Calibri" w:cs="Calibri"/>
-          <w:sz w:val="22"/>
-        </w:rPr>
-      </w:pPr>
-      <w:r>
-        <w:rPr>
-          <w:rFonts w:ascii="Calibri" w:eastAsia="Calibri" w:hAnsi="Calibri" w:cs="Calibri"/>
-          <w:sz w:val="22"/>
-        </w:rPr>
-        <w:t>Appliquer une vidéo sur un matériau comme étant une texture animée</w:t>
-      </w:r>
-      <w:r>
-        <w:rPr>
-          <w:rFonts w:ascii="Calibri" w:eastAsia="Calibri" w:hAnsi="Calibri" w:cs="Calibri"/>
-          <w:sz w:val="22"/>
-        </w:rPr>
-        <w:t xml:space="preserve"> par exemple</w:t>
-      </w:r>
-    </w:p>
-    <w:p>
-      <w:pPr>
-        <w:spacing w:after="200" w:line="276" w:lineRule="auto"/>
-        <w:rPr>
-          <w:rFonts w:ascii="Calibri" w:eastAsia="Calibri" w:hAnsi="Calibri" w:cs="Calibri"/>
-          <w:b/>
-          <w:color w:val="8064A2" w:themeColor="accent4"/>
-          <w:sz w:val="22"/>
-          <w:u w:val="single"/>
-        </w:rPr>
-      </w:pPr>
-      <w:r>
-        <w:rPr>
-          <w:rFonts w:ascii="Calibri" w:eastAsia="Calibri" w:hAnsi="Calibri" w:cs="Calibri"/>
-          <w:b/>
-          <w:color w:val="8064A2" w:themeColor="accent4"/>
-          <w:sz w:val="22"/>
-          <w:u w:val="single"/>
-        </w:rPr>
-        <w:t>Gestion des systèmes de particules :</w:t>
-      </w:r>
-    </w:p>
-    <w:p>
-      <w:pPr>
-        <w:pStyle w:val="ListParagraph"/>
-        <w:numPr>
-          <w:ilvl w:val="0"/>
-          <w:numId w:val="1"/>
-        </w:numPr>
-        <w:spacing w:after="200" w:line="276" w:lineRule="auto"/>
-        <w:rPr>
-          <w:rFonts w:ascii="Calibri" w:eastAsia="Calibri" w:hAnsi="Calibri" w:cs="Calibri"/>
-          <w:sz w:val="22"/>
-        </w:rPr>
-      </w:pPr>
-      <w:r>
-        <w:rPr>
-          <w:rFonts w:ascii="Calibri" w:eastAsia="Calibri" w:hAnsi="Calibri" w:cs="Calibri"/>
-          <w:sz w:val="22"/>
-        </w:rPr>
-        <w:t>Création et édition des systèmes de particules</w:t>
-      </w:r>
-    </w:p>
-    <w:p>
-      <w:pPr>
-        <w:pStyle w:val="ListParagraph"/>
-        <w:numPr>
-          <w:ilvl w:val="1"/>
-          <w:numId w:val="1"/>
-        </w:numPr>
-        <w:spacing w:after="200" w:line="276" w:lineRule="auto"/>
-        <w:rPr>
-          <w:rFonts w:ascii="Calibri" w:eastAsia="Calibri" w:hAnsi="Calibri" w:cs="Calibri"/>
-          <w:sz w:val="22"/>
-        </w:rPr>
-      </w:pPr>
-      <w:r>
-        <w:rPr>
-          <w:rFonts w:ascii="Calibri" w:eastAsia="Calibri" w:hAnsi="Calibri" w:cs="Calibri"/>
-          <w:sz w:val="22"/>
-        </w:rPr>
-        <w:t xml:space="preserve">Création assistée et graphique sous forme de liens nœuds à </w:t>
-      </w:r>
-      <w:r>
-        <w:rPr>
-          <w:rFonts w:ascii="Calibri" w:eastAsia="Calibri" w:hAnsi="Calibri" w:cs="Calibri"/>
-          <w:sz w:val="22"/>
-        </w:rPr>
-        <w:t>nœuds</w:t>
-      </w:r>
-    </w:p>
-    <w:p>
-      <w:pPr>
-        <w:pStyle w:val="ListParagraph"/>
-        <w:numPr>
-          <w:ilvl w:val="1"/>
-          <w:numId w:val="1"/>
-        </w:numPr>
-        <w:spacing w:after="200" w:line="276" w:lineRule="auto"/>
-        <w:rPr>
-          <w:rFonts w:ascii="Calibri" w:eastAsia="Calibri" w:hAnsi="Calibri" w:cs="Calibri"/>
-          <w:sz w:val="22"/>
-        </w:rPr>
-      </w:pPr>
-      <w:r>
-        <w:rPr>
-          <w:rFonts w:ascii="Calibri" w:eastAsia="Calibri" w:hAnsi="Calibri" w:cs="Calibri"/>
-          <w:sz w:val="22"/>
-        </w:rPr>
-        <w:t>Prévisualisation temps réel des modifications (</w:t>
-      </w:r>
-      <w:proofErr w:type="spellStart"/>
-      <w:r>
-        <w:rPr>
-          <w:rFonts w:ascii="Calibri" w:eastAsia="Calibri" w:hAnsi="Calibri" w:cs="Calibri"/>
-          <w:sz w:val="22"/>
-        </w:rPr>
-        <w:t>viewport</w:t>
-      </w:r>
-      <w:proofErr w:type="spellEnd"/>
-      <w:r>
-        <w:rPr>
-          <w:rFonts w:ascii="Calibri" w:eastAsia="Calibri" w:hAnsi="Calibri" w:cs="Calibri"/>
-          <w:sz w:val="22"/>
-        </w:rPr>
-        <w:t>)</w:t>
-      </w:r>
-    </w:p>
-    <w:p>
-      <w:pPr>
-        <w:pStyle w:val="ListParagraph"/>
-        <w:numPr>
-          <w:ilvl w:val="0"/>
-          <w:numId w:val="1"/>
-        </w:numPr>
-        <w:spacing w:after="200" w:line="276" w:lineRule="auto"/>
-        <w:rPr>
-          <w:rFonts w:ascii="Calibri" w:eastAsia="Calibri" w:hAnsi="Calibri" w:cs="Calibri"/>
-          <w:sz w:val="22"/>
-        </w:rPr>
-      </w:pPr>
-      <w:r>
-        <w:rPr>
-          <w:rFonts w:ascii="Calibri" w:eastAsia="Calibri" w:hAnsi="Calibri" w:cs="Calibri"/>
-          <w:sz w:val="22"/>
-        </w:rPr>
-        <w:t>Systèmes de particules par défaut</w:t>
-      </w:r>
-    </w:p>
-    <w:p>
-      <w:pPr>
-        <w:pStyle w:val="ListParagraph"/>
-        <w:numPr>
-          <w:ilvl w:val="1"/>
-          <w:numId w:val="1"/>
-        </w:numPr>
-        <w:spacing w:after="200" w:line="276" w:lineRule="auto"/>
-        <w:rPr>
-          <w:rFonts w:ascii="Calibri" w:eastAsia="Calibri" w:hAnsi="Calibri" w:cs="Calibri"/>
-          <w:sz w:val="22"/>
-        </w:rPr>
-      </w:pPr>
-      <w:r>
-        <w:rPr>
-          <w:rFonts w:ascii="Calibri" w:eastAsia="Calibri" w:hAnsi="Calibri" w:cs="Calibri"/>
-          <w:sz w:val="22"/>
-        </w:rPr>
-        <w:t>Pluie</w:t>
-      </w:r>
-    </w:p>
-    <w:p>
-      <w:pPr>
-        <w:pStyle w:val="ListParagraph"/>
-        <w:numPr>
-          <w:ilvl w:val="1"/>
-          <w:numId w:val="1"/>
-        </w:numPr>
-        <w:spacing w:after="200" w:line="276" w:lineRule="auto"/>
-        <w:rPr>
-          <w:rFonts w:ascii="Calibri" w:eastAsia="Calibri" w:hAnsi="Calibri" w:cs="Calibri"/>
-          <w:sz w:val="22"/>
-        </w:rPr>
-      </w:pPr>
-      <w:r>
-        <w:rPr>
-          <w:rFonts w:ascii="Calibri" w:eastAsia="Calibri" w:hAnsi="Calibri" w:cs="Calibri"/>
-          <w:sz w:val="22"/>
-        </w:rPr>
-        <w:t>Feu</w:t>
-      </w:r>
-    </w:p>
-    <w:p>
-      <w:pPr>
-        <w:pStyle w:val="ListParagraph"/>
-        <w:numPr>
-          <w:ilvl w:val="1"/>
-          <w:numId w:val="1"/>
-        </w:numPr>
-        <w:spacing w:after="200" w:line="276" w:lineRule="auto"/>
-        <w:rPr>
-          <w:rFonts w:ascii="Calibri" w:eastAsia="Calibri" w:hAnsi="Calibri" w:cs="Calibri"/>
-          <w:sz w:val="22"/>
-        </w:rPr>
-      </w:pPr>
-      <w:r>
-        <w:rPr>
-          <w:rFonts w:ascii="Calibri" w:eastAsia="Calibri" w:hAnsi="Calibri" w:cs="Calibri"/>
-          <w:sz w:val="22"/>
-        </w:rPr>
-        <w:t>Neige</w:t>
-      </w:r>
-    </w:p>
-    <w:p>
-      <w:pPr>
-        <w:pStyle w:val="ListParagraph"/>
-        <w:numPr>
-          <w:ilvl w:val="1"/>
-          <w:numId w:val="1"/>
-        </w:numPr>
-        <w:spacing w:after="200" w:line="276" w:lineRule="auto"/>
-        <w:rPr>
-          <w:rFonts w:ascii="Calibri" w:eastAsia="Calibri" w:hAnsi="Calibri" w:cs="Calibri"/>
-          <w:sz w:val="22"/>
-        </w:rPr>
-      </w:pPr>
-      <w:r>
-        <w:rPr>
-          <w:rFonts w:ascii="Calibri" w:eastAsia="Calibri" w:hAnsi="Calibri" w:cs="Calibri"/>
-          <w:sz w:val="22"/>
-        </w:rPr>
-        <w:t>Fumée</w:t>
-      </w:r>
-    </w:p>
-    <w:p>
-      <w:pPr>
-        <w:pStyle w:val="ListParagraph"/>
-        <w:numPr>
-          <w:ilvl w:val="1"/>
-          <w:numId w:val="1"/>
-        </w:numPr>
-        <w:spacing w:after="200" w:line="276" w:lineRule="auto"/>
-        <w:rPr>
-          <w:rFonts w:ascii="Calibri" w:eastAsia="Calibri" w:hAnsi="Calibri" w:cs="Calibri"/>
-          <w:sz w:val="22"/>
-        </w:rPr>
-      </w:pPr>
-      <w:r>
-        <w:rPr>
-          <w:rFonts w:ascii="Calibri" w:eastAsia="Calibri" w:hAnsi="Calibri" w:cs="Calibri"/>
-          <w:sz w:val="22"/>
-        </w:rPr>
-        <w:t>Feuilles</w:t>
-      </w:r>
-    </w:p>
-    <w:p>
-      <w:pPr>
-        <w:pStyle w:val="ListParagraph"/>
-        <w:numPr>
-          <w:ilvl w:val="1"/>
-          <w:numId w:val="1"/>
-        </w:numPr>
-        <w:spacing w:after="200" w:line="276" w:lineRule="auto"/>
-        <w:rPr>
-          <w:rFonts w:ascii="Calibri" w:eastAsia="Calibri" w:hAnsi="Calibri" w:cs="Calibri"/>
-          <w:sz w:val="22"/>
-        </w:rPr>
-      </w:pPr>
-      <w:r>
-        <w:rPr>
-          <w:rFonts w:ascii="Calibri" w:eastAsia="Calibri" w:hAnsi="Calibri" w:cs="Calibri"/>
-          <w:sz w:val="22"/>
-        </w:rPr>
-        <w:t>Poussière</w:t>
-      </w:r>
-    </w:p>
-    <w:p>
-      <w:pPr>
-        <w:pStyle w:val="ListParagraph"/>
-        <w:numPr>
-          <w:ilvl w:val="1"/>
-          <w:numId w:val="1"/>
-        </w:numPr>
-        <w:spacing w:after="200" w:line="276" w:lineRule="auto"/>
-        <w:rPr>
-          <w:rFonts w:ascii="Calibri" w:eastAsia="Calibri" w:hAnsi="Calibri" w:cs="Calibri"/>
-          <w:sz w:val="22"/>
-        </w:rPr>
-      </w:pPr>
-      <w:r>
-        <w:rPr>
-          <w:rFonts w:ascii="Calibri" w:eastAsia="Calibri" w:hAnsi="Calibri" w:cs="Calibri"/>
-          <w:sz w:val="22"/>
-        </w:rPr>
-        <w:t>Brouillard</w:t>
-      </w:r>
-    </w:p>
-    <w:p>
-      <w:pPr>
-        <w:pStyle w:val="ListParagraph"/>
-        <w:numPr>
-          <w:ilvl w:val="1"/>
-          <w:numId w:val="1"/>
-        </w:numPr>
-        <w:spacing w:after="200" w:line="276" w:lineRule="auto"/>
-        <w:rPr>
-          <w:rFonts w:ascii="Calibri" w:eastAsia="Calibri" w:hAnsi="Calibri" w:cs="Calibri"/>
-          <w:sz w:val="22"/>
-        </w:rPr>
-      </w:pPr>
-      <w:r>
-        <w:rPr>
-          <w:rFonts w:ascii="Calibri" w:eastAsia="Calibri" w:hAnsi="Calibri" w:cs="Calibri"/>
-          <w:sz w:val="22"/>
-        </w:rPr>
-        <w:t>Explosion</w:t>
-      </w:r>
-    </w:p>
-    <w:p>
-      <w:pPr>
-        <w:pStyle w:val="ListParagraph"/>
-        <w:numPr>
-          <w:ilvl w:val="1"/>
-          <w:numId w:val="1"/>
-        </w:numPr>
-        <w:spacing w:after="200" w:line="276" w:lineRule="auto"/>
-        <w:rPr>
-          <w:rFonts w:ascii="Calibri" w:eastAsia="Calibri" w:hAnsi="Calibri" w:cs="Calibri"/>
-          <w:sz w:val="22"/>
-        </w:rPr>
-      </w:pPr>
-      <w:r>
-        <w:rPr>
-          <w:rFonts w:ascii="Calibri" w:eastAsia="Calibri" w:hAnsi="Calibri" w:cs="Calibri"/>
-          <w:sz w:val="22"/>
-        </w:rPr>
-        <w:t>Tonnerre</w:t>
-      </w:r>
-    </w:p>
-    <w:p>
-      <w:pPr>
-        <w:pStyle w:val="ListParagraph"/>
-        <w:numPr>
-          <w:ilvl w:val="1"/>
-          <w:numId w:val="1"/>
-        </w:numPr>
-        <w:spacing w:after="200" w:line="276" w:lineRule="auto"/>
-        <w:rPr>
-          <w:rFonts w:ascii="Calibri" w:eastAsia="Calibri" w:hAnsi="Calibri" w:cs="Calibri"/>
-          <w:sz w:val="22"/>
-        </w:rPr>
-      </w:pPr>
-      <w:r>
-        <w:rPr>
-          <w:rFonts w:ascii="Calibri" w:eastAsia="Calibri" w:hAnsi="Calibri" w:cs="Calibri"/>
-          <w:sz w:val="22"/>
-        </w:rPr>
-        <w:t>Tornade</w:t>
-      </w:r>
-    </w:p>
-    <w:p>
-      <w:pPr>
-        <w:pStyle w:val="ListParagraph"/>
-        <w:numPr>
-          <w:ilvl w:val="1"/>
-          <w:numId w:val="1"/>
-        </w:numPr>
-        <w:spacing w:after="200" w:line="276" w:lineRule="auto"/>
-        <w:rPr>
-          <w:rFonts w:ascii="Calibri" w:eastAsia="Calibri" w:hAnsi="Calibri" w:cs="Calibri"/>
-          <w:sz w:val="22"/>
-        </w:rPr>
-      </w:pPr>
-      <w:r>
-        <w:rPr>
-          <w:rFonts w:ascii="Calibri" w:eastAsia="Calibri" w:hAnsi="Calibri" w:cs="Calibri"/>
-          <w:sz w:val="22"/>
-        </w:rPr>
-        <w:t>Poils</w:t>
-      </w:r>
-    </w:p>
-    <w:p>
-      <w:pPr>
-        <w:pStyle w:val="ListParagraph"/>
-        <w:numPr>
-          <w:ilvl w:val="1"/>
-          <w:numId w:val="1"/>
-        </w:numPr>
-        <w:spacing w:after="200" w:line="276" w:lineRule="auto"/>
-        <w:rPr>
-          <w:rFonts w:ascii="Calibri" w:eastAsia="Calibri" w:hAnsi="Calibri" w:cs="Calibri"/>
-          <w:sz w:val="22"/>
-        </w:rPr>
-      </w:pPr>
-      <w:r>
-        <w:rPr>
-          <w:rFonts w:ascii="Calibri" w:eastAsia="Calibri" w:hAnsi="Calibri" w:cs="Calibri"/>
-          <w:sz w:val="22"/>
-        </w:rPr>
-        <w:t>Jets d’eau</w:t>
-      </w:r>
-    </w:p>
-    <w:p>
-      <w:pPr>
-        <w:pStyle w:val="ListParagraph"/>
-        <w:numPr>
-          <w:ilvl w:val="1"/>
-          <w:numId w:val="1"/>
-        </w:numPr>
-        <w:spacing w:after="200" w:line="276" w:lineRule="auto"/>
-        <w:rPr>
-          <w:rFonts w:ascii="Calibri" w:eastAsia="Calibri" w:hAnsi="Calibri" w:cs="Calibri"/>
-          <w:sz w:val="22"/>
-        </w:rPr>
-      </w:pPr>
-      <w:r>
-        <w:rPr>
-          <w:rFonts w:ascii="Calibri" w:eastAsia="Calibri" w:hAnsi="Calibri" w:cs="Calibri"/>
-          <w:sz w:val="22"/>
-        </w:rPr>
-        <w:t>Sable (désert)</w:t>
-      </w:r>
-    </w:p>
-    <w:p>
-      <w:pPr>
-        <w:spacing w:after="200" w:line="276" w:lineRule="auto"/>
-        <w:rPr>
-          <w:rFonts w:ascii="Calibri" w:eastAsia="Calibri" w:hAnsi="Calibri" w:cs="Calibri"/>
-          <w:sz w:val="22"/>
-        </w:rPr>
-      </w:pPr>
     </w:p>
     <w:sectPr>
       <w:headerReference w:type="default" r:id="rId8"/>
@@ -2182,7 +3183,7 @@
         <w:rStyle w:val="PageNumber"/>
         <w:noProof/>
       </w:rPr>
-      <w:t>2</w:t>
+      <w:t>4</w:t>
     </w:r>
     <w:r>
       <w:rPr>
@@ -2246,6 +3247,118 @@
 <file path=word/numbering.xml><?xml version="1.0" encoding="utf-8"?>
 <w:numbering xmlns:wpc="http://schemas.microsoft.com/office/word/2010/wordprocessingCanvas" xmlns:mo="http://schemas.microsoft.com/office/mac/office/2008/main" xmlns:mc="http://schemas.openxmlformats.org/markup-compatibility/2006" xmlns:mv="urn:schemas-microsoft-com:mac:vml" xmlns:o="urn:schemas-microsoft-com:office:office" xmlns:r="http://schemas.openxmlformats.org/officeDocument/2006/relationships" xmlns:m="http://schemas.openxmlformats.org/officeDocument/2006/math" xmlns:v="urn:schemas-microsoft-com:vml" xmlns:wp14="http://schemas.microsoft.com/office/word/2010/wordprocessingDrawing" xmlns:wp="http://schemas.openxmlformats.org/drawingml/2006/wordprocessingDrawing" xmlns:w10="urn:schemas-microsoft-com:office:word" xmlns:w="http://schemas.openxmlformats.org/wordprocessingml/2006/main" xmlns:w14="http://schemas.microsoft.com/office/word/2010/wordml" xmlns:wpg="http://schemas.microsoft.com/office/word/2010/wordprocessingGroup" xmlns:wpi="http://schemas.microsoft.com/office/word/2010/wordprocessingInk" xmlns:wne="http://schemas.microsoft.com/office/word/2006/wordml" xmlns:wps="http://schemas.microsoft.com/office/word/2010/wordprocessingShape" mc:Ignorable="w14 wp14">
   <w:abstractNum w:abstractNumId="0">
+    <w:nsid w:val="68CB0C23"/>
+    <w:multiLevelType w:val="hybridMultilevel"/>
+    <w:tmpl w:val="66901E98"/>
+    <w:lvl w:ilvl="0" w:tplc="1B84FDBA">
+      <w:numFmt w:val="bullet"/>
+      <w:lvlText w:val="-"/>
+      <w:lvlJc w:val="left"/>
+      <w:pPr>
+        <w:ind w:left="720" w:hanging="360"/>
+      </w:pPr>
+      <w:rPr>
+        <w:rFonts w:ascii="Calibri" w:eastAsia="Calibri" w:hAnsi="Calibri" w:cs="Calibri" w:hint="default"/>
+      </w:rPr>
+    </w:lvl>
+    <w:lvl w:ilvl="1" w:tplc="04090003">
+      <w:start w:val="1"/>
+      <w:numFmt w:val="bullet"/>
+      <w:lvlText w:val="o"/>
+      <w:lvlJc w:val="left"/>
+      <w:pPr>
+        <w:ind w:left="1440" w:hanging="360"/>
+      </w:pPr>
+      <w:rPr>
+        <w:rFonts w:ascii="Courier New" w:hAnsi="Courier New" w:hint="default"/>
+      </w:rPr>
+    </w:lvl>
+    <w:lvl w:ilvl="2" w:tplc="04090005">
+      <w:start w:val="1"/>
+      <w:numFmt w:val="bullet"/>
+      <w:lvlText w:val=""/>
+      <w:lvlJc w:val="left"/>
+      <w:pPr>
+        <w:ind w:left="2160" w:hanging="360"/>
+      </w:pPr>
+      <w:rPr>
+        <w:rFonts w:ascii="Wingdings" w:hAnsi="Wingdings" w:hint="default"/>
+      </w:rPr>
+    </w:lvl>
+    <w:lvl w:ilvl="3" w:tplc="04090001" w:tentative="1">
+      <w:start w:val="1"/>
+      <w:numFmt w:val="bullet"/>
+      <w:lvlText w:val=""/>
+      <w:lvlJc w:val="left"/>
+      <w:pPr>
+        <w:ind w:left="2880" w:hanging="360"/>
+      </w:pPr>
+      <w:rPr>
+        <w:rFonts w:ascii="Symbol" w:hAnsi="Symbol" w:hint="default"/>
+      </w:rPr>
+    </w:lvl>
+    <w:lvl w:ilvl="4" w:tplc="04090003" w:tentative="1">
+      <w:start w:val="1"/>
+      <w:numFmt w:val="bullet"/>
+      <w:lvlText w:val="o"/>
+      <w:lvlJc w:val="left"/>
+      <w:pPr>
+        <w:ind w:left="3600" w:hanging="360"/>
+      </w:pPr>
+      <w:rPr>
+        <w:rFonts w:ascii="Courier New" w:hAnsi="Courier New" w:hint="default"/>
+      </w:rPr>
+    </w:lvl>
+    <w:lvl w:ilvl="5" w:tplc="04090005" w:tentative="1">
+      <w:start w:val="1"/>
+      <w:numFmt w:val="bullet"/>
+      <w:lvlText w:val=""/>
+      <w:lvlJc w:val="left"/>
+      <w:pPr>
+        <w:ind w:left="4320" w:hanging="360"/>
+      </w:pPr>
+      <w:rPr>
+        <w:rFonts w:ascii="Wingdings" w:hAnsi="Wingdings" w:hint="default"/>
+      </w:rPr>
+    </w:lvl>
+    <w:lvl w:ilvl="6" w:tplc="04090001" w:tentative="1">
+      <w:start w:val="1"/>
+      <w:numFmt w:val="bullet"/>
+      <w:lvlText w:val=""/>
+      <w:lvlJc w:val="left"/>
+      <w:pPr>
+        <w:ind w:left="5040" w:hanging="360"/>
+      </w:pPr>
+      <w:rPr>
+        <w:rFonts w:ascii="Symbol" w:hAnsi="Symbol" w:hint="default"/>
+      </w:rPr>
+    </w:lvl>
+    <w:lvl w:ilvl="7" w:tplc="04090003" w:tentative="1">
+      <w:start w:val="1"/>
+      <w:numFmt w:val="bullet"/>
+      <w:lvlText w:val="o"/>
+      <w:lvlJc w:val="left"/>
+      <w:pPr>
+        <w:ind w:left="5760" w:hanging="360"/>
+      </w:pPr>
+      <w:rPr>
+        <w:rFonts w:ascii="Courier New" w:hAnsi="Courier New" w:hint="default"/>
+      </w:rPr>
+    </w:lvl>
+    <w:lvl w:ilvl="8" w:tplc="04090005" w:tentative="1">
+      <w:start w:val="1"/>
+      <w:numFmt w:val="bullet"/>
+      <w:lvlText w:val=""/>
+      <w:lvlJc w:val="left"/>
+      <w:pPr>
+        <w:ind w:left="6480" w:hanging="360"/>
+      </w:pPr>
+      <w:rPr>
+        <w:rFonts w:ascii="Wingdings" w:hAnsi="Wingdings" w:hint="default"/>
+      </w:rPr>
+    </w:lvl>
+  </w:abstractNum>
+  <w:abstractNum w:abstractNumId="1">
     <w:nsid w:val="7C395FEE"/>
     <w:multiLevelType w:val="hybridMultilevel"/>
     <w:tmpl w:val="3E00E08E"/>
@@ -2361,6 +3474,9 @@
     </w:lvl>
   </w:abstractNum>
   <w:num w:numId="1">
+    <w:abstractNumId w:val="1"/>
+  </w:num>
+  <w:num w:numId="2">
     <w:abstractNumId w:val="0"/>
   </w:num>
 </w:numbering>

</xml_diff>